<commit_message>
criado range, cor e file
</commit_message>
<xml_diff>
--- a/Teoria/html css modulo 4.docx
+++ b/Teoria/html css modulo 4.docx
@@ -21374,6 +21374,9 @@
       <w:r>
         <w:t>Já no Radio só pode marcar uma opção, então se vc marcar uma opção e for marca outra opção ela automaticamente desmarca a opção anterior. Para fazer isso coloque os dois rádios com o mesmo nome, veja no exemplo abaixo na propriedade name;</w:t>
       </w:r>
+      <w:r>
+        <w:t xml:space="preserve"> coloque também o value isso fará com o que o sistema cadastre no banco de dados se tiver.</w:t>
+      </w:r>
     </w:p>
     <w:p>
       <w:pPr>
@@ -21699,6 +21702,46 @@
       <w:r>
         <w:rPr>
           <w:rFonts w:ascii="Consolas" w:eastAsia="Times New Roman" w:hAnsi="Consolas" w:cs="Times New Roman"/>
+          <w:color w:val="CCCCCC"/>
+          <w:sz w:val="18"/>
+          <w:szCs w:val="18"/>
+          <w:lang w:eastAsia="pt-BR"/>
+        </w:rPr>
+        <w:t xml:space="preserve"> </w:t>
+      </w:r>
+      <w:r>
+        <w:rPr>
+          <w:rFonts w:ascii="Consolas" w:eastAsia="Times New Roman" w:hAnsi="Consolas" w:cs="Times New Roman"/>
+          <w:color w:val="9CDCFE"/>
+          <w:sz w:val="18"/>
+          <w:szCs w:val="18"/>
+          <w:lang w:eastAsia="pt-BR"/>
+        </w:rPr>
+        <w:t>value</w:t>
+      </w:r>
+      <w:r>
+        <w:rPr>
+          <w:rFonts w:ascii="Consolas" w:eastAsia="Times New Roman" w:hAnsi="Consolas" w:cs="Times New Roman"/>
+          <w:color w:val="CCCCCC"/>
+          <w:sz w:val="18"/>
+          <w:szCs w:val="18"/>
+          <w:lang w:eastAsia="pt-BR"/>
+        </w:rPr>
+        <w:t>=</w:t>
+      </w:r>
+      <w:r>
+        <w:rPr>
+          <w:rFonts w:ascii="Consolas" w:eastAsia="Times New Roman" w:hAnsi="Consolas" w:cs="Times New Roman"/>
+          <w:color w:val="CE9178"/>
+          <w:sz w:val="18"/>
+          <w:szCs w:val="18"/>
+          <w:lang w:eastAsia="pt-BR"/>
+        </w:rPr>
+        <w:t>"M"</w:t>
+      </w:r>
+      <w:r>
+        <w:rPr>
+          <w:rFonts w:ascii="Consolas" w:eastAsia="Times New Roman" w:hAnsi="Consolas" w:cs="Times New Roman"/>
           <w:color w:val="808080"/>
           <w:sz w:val="18"/>
           <w:szCs w:val="18"/>
@@ -21905,6 +21948,46 @@
       <w:r>
         <w:rPr>
           <w:rFonts w:ascii="Consolas" w:eastAsia="Times New Roman" w:hAnsi="Consolas" w:cs="Times New Roman"/>
+          <w:color w:val="CCCCCC"/>
+          <w:sz w:val="18"/>
+          <w:szCs w:val="18"/>
+          <w:lang w:eastAsia="pt-BR"/>
+        </w:rPr>
+        <w:t xml:space="preserve"> </w:t>
+      </w:r>
+      <w:r>
+        <w:rPr>
+          <w:rFonts w:ascii="Consolas" w:eastAsia="Times New Roman" w:hAnsi="Consolas" w:cs="Times New Roman"/>
+          <w:color w:val="9CDCFE"/>
+          <w:sz w:val="18"/>
+          <w:szCs w:val="18"/>
+          <w:lang w:eastAsia="pt-BR"/>
+        </w:rPr>
+        <w:t>value</w:t>
+      </w:r>
+      <w:r>
+        <w:rPr>
+          <w:rFonts w:ascii="Consolas" w:eastAsia="Times New Roman" w:hAnsi="Consolas" w:cs="Times New Roman"/>
+          <w:color w:val="CCCCCC"/>
+          <w:sz w:val="18"/>
+          <w:szCs w:val="18"/>
+          <w:lang w:eastAsia="pt-BR"/>
+        </w:rPr>
+        <w:t>=</w:t>
+      </w:r>
+      <w:r>
+        <w:rPr>
+          <w:rFonts w:ascii="Consolas" w:eastAsia="Times New Roman" w:hAnsi="Consolas" w:cs="Times New Roman"/>
+          <w:color w:val="CE9178"/>
+          <w:sz w:val="18"/>
+          <w:szCs w:val="18"/>
+          <w:lang w:eastAsia="pt-BR"/>
+        </w:rPr>
+        <w:t>"F"</w:t>
+      </w:r>
+      <w:r>
+        <w:rPr>
+          <w:rFonts w:ascii="Consolas" w:eastAsia="Times New Roman" w:hAnsi="Consolas" w:cs="Times New Roman"/>
           <w:color w:val="808080"/>
           <w:sz w:val="18"/>
           <w:szCs w:val="18"/>
@@ -22001,6 +22084,1813 @@
           <w:lang w:eastAsia="pt-BR"/>
         </w:rPr>
       </w:pPr>
+    </w:p>
+    <w:p/>
+    <w:p>
+      <w:r>
+        <w:t>AULA 09 COLOR RANGE E FILE</w:t>
+      </w:r>
+    </w:p>
+    <w:p>
+      <w:r>
+        <w:t xml:space="preserve">Color= coloque a cor que vc quiser no site </w:t>
+      </w:r>
+      <w:r>
+        <w:t>o usuário poderá mudar a cor na caixa, se quiser colocar uma cor padrão só colocar a propriedade value mais a cor.</w:t>
+      </w:r>
+    </w:p>
+    <w:p>
+      <w:r>
+        <w:t>Range= è uma barrinha que vc pode alterar-la se quiser é como se fosse um tipo de satisfação o padrão dele é de 0 a 100, mas vc pode alterar-lo com min e Max</w:t>
+      </w:r>
+      <w:r>
+        <w:t>, também pode colocar o value para que comece com alguma pontuação</w:t>
+      </w:r>
+      <w:r>
+        <w:t>.</w:t>
+      </w:r>
+    </w:p>
+    <w:p>
+      <w:r>
+        <w:t>File= Vc abre um arquivo de foto ou outro nesse método é bom usar o método Post, porque o get só suporta 3mil Kb, então recomendado usar o Post.</w:t>
+      </w:r>
+    </w:p>
+    <w:p>
+      <w:pPr>
+        <w:shd w:val="clear" w:color="auto" w:fill="1F1F1F"/>
+        <w:spacing w:after="0" w:line="238" w:lineRule="atLeast"/>
+        <w:rPr>
+          <w:rFonts w:ascii="Consolas" w:eastAsia="Times New Roman" w:hAnsi="Consolas" w:cs="Times New Roman"/>
+          <w:color w:val="CCCCCC"/>
+          <w:sz w:val="18"/>
+          <w:szCs w:val="18"/>
+          <w:lang w:eastAsia="pt-BR"/>
+        </w:rPr>
+      </w:pPr>
+      <w:r>
+        <w:rPr>
+          <w:rFonts w:ascii="Consolas" w:eastAsia="Times New Roman" w:hAnsi="Consolas" w:cs="Times New Roman"/>
+          <w:color w:val="CCCCCC"/>
+          <w:sz w:val="18"/>
+          <w:szCs w:val="18"/>
+          <w:lang w:eastAsia="pt-BR"/>
+        </w:rPr>
+        <w:t xml:space="preserve">  </w:t>
+      </w:r>
+      <w:r>
+        <w:rPr>
+          <w:rFonts w:ascii="Consolas" w:eastAsia="Times New Roman" w:hAnsi="Consolas" w:cs="Times New Roman"/>
+          <w:color w:val="808080"/>
+          <w:sz w:val="18"/>
+          <w:szCs w:val="18"/>
+          <w:lang w:eastAsia="pt-BR"/>
+        </w:rPr>
+        <w:t>&lt;</w:t>
+      </w:r>
+      <w:r>
+        <w:rPr>
+          <w:rFonts w:ascii="Consolas" w:eastAsia="Times New Roman" w:hAnsi="Consolas" w:cs="Times New Roman"/>
+          <w:color w:val="569CD6"/>
+          <w:sz w:val="18"/>
+          <w:szCs w:val="18"/>
+          <w:lang w:eastAsia="pt-BR"/>
+        </w:rPr>
+        <w:t>p</w:t>
+      </w:r>
+      <w:r>
+        <w:rPr>
+          <w:rFonts w:ascii="Consolas" w:eastAsia="Times New Roman" w:hAnsi="Consolas" w:cs="Times New Roman"/>
+          <w:color w:val="808080"/>
+          <w:sz w:val="18"/>
+          <w:szCs w:val="18"/>
+          <w:lang w:eastAsia="pt-BR"/>
+        </w:rPr>
+        <w:t>&gt;</w:t>
+      </w:r>
+    </w:p>
+    <w:p>
+      <w:pPr>
+        <w:shd w:val="clear" w:color="auto" w:fill="1F1F1F"/>
+        <w:spacing w:after="0" w:line="238" w:lineRule="atLeast"/>
+        <w:rPr>
+          <w:rFonts w:ascii="Consolas" w:eastAsia="Times New Roman" w:hAnsi="Consolas" w:cs="Times New Roman"/>
+          <w:color w:val="CCCCCC"/>
+          <w:sz w:val="18"/>
+          <w:szCs w:val="18"/>
+          <w:lang w:eastAsia="pt-BR"/>
+        </w:rPr>
+      </w:pPr>
+      <w:r>
+        <w:rPr>
+          <w:rFonts w:ascii="Consolas" w:eastAsia="Times New Roman" w:hAnsi="Consolas" w:cs="Times New Roman"/>
+          <w:color w:val="CCCCCC"/>
+          <w:sz w:val="18"/>
+          <w:szCs w:val="18"/>
+          <w:lang w:eastAsia="pt-BR"/>
+        </w:rPr>
+        <w:t xml:space="preserve">            </w:t>
+      </w:r>
+      <w:r>
+        <w:rPr>
+          <w:rFonts w:ascii="Consolas" w:eastAsia="Times New Roman" w:hAnsi="Consolas" w:cs="Times New Roman"/>
+          <w:color w:val="808080"/>
+          <w:sz w:val="18"/>
+          <w:szCs w:val="18"/>
+          <w:lang w:eastAsia="pt-BR"/>
+        </w:rPr>
+        <w:t>&lt;</w:t>
+      </w:r>
+      <w:r>
+        <w:rPr>
+          <w:rFonts w:ascii="Consolas" w:eastAsia="Times New Roman" w:hAnsi="Consolas" w:cs="Times New Roman"/>
+          <w:color w:val="569CD6"/>
+          <w:sz w:val="18"/>
+          <w:szCs w:val="18"/>
+          <w:lang w:eastAsia="pt-BR"/>
+        </w:rPr>
+        <w:t>label</w:t>
+      </w:r>
+      <w:r>
+        <w:rPr>
+          <w:rFonts w:ascii="Consolas" w:eastAsia="Times New Roman" w:hAnsi="Consolas" w:cs="Times New Roman"/>
+          <w:color w:val="CCCCCC"/>
+          <w:sz w:val="18"/>
+          <w:szCs w:val="18"/>
+          <w:lang w:eastAsia="pt-BR"/>
+        </w:rPr>
+        <w:t xml:space="preserve"> </w:t>
+      </w:r>
+      <w:r>
+        <w:rPr>
+          <w:rFonts w:ascii="Consolas" w:eastAsia="Times New Roman" w:hAnsi="Consolas" w:cs="Times New Roman"/>
+          <w:color w:val="9CDCFE"/>
+          <w:sz w:val="18"/>
+          <w:szCs w:val="18"/>
+          <w:lang w:eastAsia="pt-BR"/>
+        </w:rPr>
+        <w:t>for</w:t>
+      </w:r>
+      <w:r>
+        <w:rPr>
+          <w:rFonts w:ascii="Consolas" w:eastAsia="Times New Roman" w:hAnsi="Consolas" w:cs="Times New Roman"/>
+          <w:color w:val="CCCCCC"/>
+          <w:sz w:val="18"/>
+          <w:szCs w:val="18"/>
+          <w:lang w:eastAsia="pt-BR"/>
+        </w:rPr>
+        <w:t>=</w:t>
+      </w:r>
+      <w:r>
+        <w:rPr>
+          <w:rFonts w:ascii="Consolas" w:eastAsia="Times New Roman" w:hAnsi="Consolas" w:cs="Times New Roman"/>
+          <w:color w:val="CE9178"/>
+          <w:sz w:val="18"/>
+          <w:szCs w:val="18"/>
+          <w:lang w:eastAsia="pt-BR"/>
+        </w:rPr>
+        <w:t>"icolor"</w:t>
+      </w:r>
+      <w:r>
+        <w:rPr>
+          <w:rFonts w:ascii="Consolas" w:eastAsia="Times New Roman" w:hAnsi="Consolas" w:cs="Times New Roman"/>
+          <w:color w:val="808080"/>
+          <w:sz w:val="18"/>
+          <w:szCs w:val="18"/>
+          <w:lang w:eastAsia="pt-BR"/>
+        </w:rPr>
+        <w:t>&gt;</w:t>
+      </w:r>
+      <w:r>
+        <w:rPr>
+          <w:rFonts w:ascii="Consolas" w:eastAsia="Times New Roman" w:hAnsi="Consolas" w:cs="Times New Roman"/>
+          <w:color w:val="CCCCCC"/>
+          <w:sz w:val="18"/>
+          <w:szCs w:val="18"/>
+          <w:lang w:eastAsia="pt-BR"/>
+        </w:rPr>
+        <w:t>Cor:</w:t>
+      </w:r>
+      <w:r>
+        <w:rPr>
+          <w:rFonts w:ascii="Consolas" w:eastAsia="Times New Roman" w:hAnsi="Consolas" w:cs="Times New Roman"/>
+          <w:color w:val="808080"/>
+          <w:sz w:val="18"/>
+          <w:szCs w:val="18"/>
+          <w:lang w:eastAsia="pt-BR"/>
+        </w:rPr>
+        <w:t>&lt;/</w:t>
+      </w:r>
+      <w:r>
+        <w:rPr>
+          <w:rFonts w:ascii="Consolas" w:eastAsia="Times New Roman" w:hAnsi="Consolas" w:cs="Times New Roman"/>
+          <w:color w:val="569CD6"/>
+          <w:sz w:val="18"/>
+          <w:szCs w:val="18"/>
+          <w:lang w:eastAsia="pt-BR"/>
+        </w:rPr>
+        <w:t>label</w:t>
+      </w:r>
+      <w:r>
+        <w:rPr>
+          <w:rFonts w:ascii="Consolas" w:eastAsia="Times New Roman" w:hAnsi="Consolas" w:cs="Times New Roman"/>
+          <w:color w:val="808080"/>
+          <w:sz w:val="18"/>
+          <w:szCs w:val="18"/>
+          <w:lang w:eastAsia="pt-BR"/>
+        </w:rPr>
+        <w:t>&gt;</w:t>
+      </w:r>
+    </w:p>
+    <w:p>
+      <w:pPr>
+        <w:shd w:val="clear" w:color="auto" w:fill="1F1F1F"/>
+        <w:spacing w:after="0" w:line="238" w:lineRule="atLeast"/>
+        <w:rPr>
+          <w:rFonts w:ascii="Consolas" w:eastAsia="Times New Roman" w:hAnsi="Consolas" w:cs="Times New Roman"/>
+          <w:color w:val="CCCCCC"/>
+          <w:sz w:val="18"/>
+          <w:szCs w:val="18"/>
+          <w:lang w:eastAsia="pt-BR"/>
+        </w:rPr>
+      </w:pPr>
+      <w:r>
+        <w:rPr>
+          <w:rFonts w:ascii="Consolas" w:eastAsia="Times New Roman" w:hAnsi="Consolas" w:cs="Times New Roman"/>
+          <w:color w:val="CCCCCC"/>
+          <w:sz w:val="18"/>
+          <w:szCs w:val="18"/>
+          <w:lang w:eastAsia="pt-BR"/>
+        </w:rPr>
+        <w:t xml:space="preserve">            </w:t>
+      </w:r>
+    </w:p>
+    <w:p>
+      <w:pPr>
+        <w:shd w:val="clear" w:color="auto" w:fill="1F1F1F"/>
+        <w:spacing w:after="0" w:line="238" w:lineRule="atLeast"/>
+        <w:rPr>
+          <w:rFonts w:ascii="Consolas" w:eastAsia="Times New Roman" w:hAnsi="Consolas" w:cs="Times New Roman"/>
+          <w:color w:val="CCCCCC"/>
+          <w:sz w:val="18"/>
+          <w:szCs w:val="18"/>
+          <w:lang w:eastAsia="pt-BR"/>
+        </w:rPr>
+      </w:pPr>
+      <w:r>
+        <w:rPr>
+          <w:rFonts w:ascii="Consolas" w:eastAsia="Times New Roman" w:hAnsi="Consolas" w:cs="Times New Roman"/>
+          <w:color w:val="CCCCCC"/>
+          <w:sz w:val="18"/>
+          <w:szCs w:val="18"/>
+          <w:lang w:eastAsia="pt-BR"/>
+        </w:rPr>
+        <w:t xml:space="preserve">            </w:t>
+      </w:r>
+      <w:r>
+        <w:rPr>
+          <w:rFonts w:ascii="Consolas" w:eastAsia="Times New Roman" w:hAnsi="Consolas" w:cs="Times New Roman"/>
+          <w:color w:val="808080"/>
+          <w:sz w:val="18"/>
+          <w:szCs w:val="18"/>
+          <w:lang w:eastAsia="pt-BR"/>
+        </w:rPr>
+        <w:t>&lt;</w:t>
+      </w:r>
+      <w:r>
+        <w:rPr>
+          <w:rFonts w:ascii="Consolas" w:eastAsia="Times New Roman" w:hAnsi="Consolas" w:cs="Times New Roman"/>
+          <w:color w:val="569CD6"/>
+          <w:sz w:val="18"/>
+          <w:szCs w:val="18"/>
+          <w:lang w:eastAsia="pt-BR"/>
+        </w:rPr>
+        <w:t>input</w:t>
+      </w:r>
+      <w:r>
+        <w:rPr>
+          <w:rFonts w:ascii="Consolas" w:eastAsia="Times New Roman" w:hAnsi="Consolas" w:cs="Times New Roman"/>
+          <w:color w:val="CCCCCC"/>
+          <w:sz w:val="18"/>
+          <w:szCs w:val="18"/>
+          <w:lang w:eastAsia="pt-BR"/>
+        </w:rPr>
+        <w:t xml:space="preserve"> </w:t>
+      </w:r>
+      <w:r>
+        <w:rPr>
+          <w:rFonts w:ascii="Consolas" w:eastAsia="Times New Roman" w:hAnsi="Consolas" w:cs="Times New Roman"/>
+          <w:color w:val="9CDCFE"/>
+          <w:sz w:val="18"/>
+          <w:szCs w:val="18"/>
+          <w:lang w:eastAsia="pt-BR"/>
+        </w:rPr>
+        <w:t>type</w:t>
+      </w:r>
+      <w:r>
+        <w:rPr>
+          <w:rFonts w:ascii="Consolas" w:eastAsia="Times New Roman" w:hAnsi="Consolas" w:cs="Times New Roman"/>
+          <w:color w:val="CCCCCC"/>
+          <w:sz w:val="18"/>
+          <w:szCs w:val="18"/>
+          <w:lang w:eastAsia="pt-BR"/>
+        </w:rPr>
+        <w:t>=</w:t>
+      </w:r>
+      <w:r>
+        <w:rPr>
+          <w:rFonts w:ascii="Consolas" w:eastAsia="Times New Roman" w:hAnsi="Consolas" w:cs="Times New Roman"/>
+          <w:color w:val="CE9178"/>
+          <w:sz w:val="18"/>
+          <w:szCs w:val="18"/>
+          <w:lang w:eastAsia="pt-BR"/>
+        </w:rPr>
+        <w:t>"color"</w:t>
+      </w:r>
+      <w:r>
+        <w:rPr>
+          <w:rFonts w:ascii="Consolas" w:eastAsia="Times New Roman" w:hAnsi="Consolas" w:cs="Times New Roman"/>
+          <w:color w:val="CCCCCC"/>
+          <w:sz w:val="18"/>
+          <w:szCs w:val="18"/>
+          <w:lang w:eastAsia="pt-BR"/>
+        </w:rPr>
+        <w:t xml:space="preserve"> </w:t>
+      </w:r>
+      <w:r>
+        <w:rPr>
+          <w:rFonts w:ascii="Consolas" w:eastAsia="Times New Roman" w:hAnsi="Consolas" w:cs="Times New Roman"/>
+          <w:color w:val="9CDCFE"/>
+          <w:sz w:val="18"/>
+          <w:szCs w:val="18"/>
+          <w:lang w:eastAsia="pt-BR"/>
+        </w:rPr>
+        <w:t>name</w:t>
+      </w:r>
+      <w:r>
+        <w:rPr>
+          <w:rFonts w:ascii="Consolas" w:eastAsia="Times New Roman" w:hAnsi="Consolas" w:cs="Times New Roman"/>
+          <w:color w:val="CCCCCC"/>
+          <w:sz w:val="18"/>
+          <w:szCs w:val="18"/>
+          <w:lang w:eastAsia="pt-BR"/>
+        </w:rPr>
+        <w:t>=</w:t>
+      </w:r>
+      <w:r>
+        <w:rPr>
+          <w:rFonts w:ascii="Consolas" w:eastAsia="Times New Roman" w:hAnsi="Consolas" w:cs="Times New Roman"/>
+          <w:color w:val="CE9178"/>
+          <w:sz w:val="18"/>
+          <w:szCs w:val="18"/>
+          <w:lang w:eastAsia="pt-BR"/>
+        </w:rPr>
+        <w:t>"ncolor"</w:t>
+      </w:r>
+      <w:r>
+        <w:rPr>
+          <w:rFonts w:ascii="Consolas" w:eastAsia="Times New Roman" w:hAnsi="Consolas" w:cs="Times New Roman"/>
+          <w:color w:val="CCCCCC"/>
+          <w:sz w:val="18"/>
+          <w:szCs w:val="18"/>
+          <w:lang w:eastAsia="pt-BR"/>
+        </w:rPr>
+        <w:t xml:space="preserve"> </w:t>
+      </w:r>
+      <w:r>
+        <w:rPr>
+          <w:rFonts w:ascii="Consolas" w:eastAsia="Times New Roman" w:hAnsi="Consolas" w:cs="Times New Roman"/>
+          <w:color w:val="9CDCFE"/>
+          <w:sz w:val="18"/>
+          <w:szCs w:val="18"/>
+          <w:lang w:eastAsia="pt-BR"/>
+        </w:rPr>
+        <w:t>id</w:t>
+      </w:r>
+      <w:r>
+        <w:rPr>
+          <w:rFonts w:ascii="Consolas" w:eastAsia="Times New Roman" w:hAnsi="Consolas" w:cs="Times New Roman"/>
+          <w:color w:val="CCCCCC"/>
+          <w:sz w:val="18"/>
+          <w:szCs w:val="18"/>
+          <w:lang w:eastAsia="pt-BR"/>
+        </w:rPr>
+        <w:t>=</w:t>
+      </w:r>
+      <w:r>
+        <w:rPr>
+          <w:rFonts w:ascii="Consolas" w:eastAsia="Times New Roman" w:hAnsi="Consolas" w:cs="Times New Roman"/>
+          <w:color w:val="CE9178"/>
+          <w:sz w:val="18"/>
+          <w:szCs w:val="18"/>
+          <w:lang w:eastAsia="pt-BR"/>
+        </w:rPr>
+        <w:t>"icolor"</w:t>
+      </w:r>
+      <w:r>
+        <w:rPr>
+          <w:rFonts w:ascii="Consolas" w:eastAsia="Times New Roman" w:hAnsi="Consolas" w:cs="Times New Roman"/>
+          <w:color w:val="808080"/>
+          <w:sz w:val="18"/>
+          <w:szCs w:val="18"/>
+          <w:lang w:eastAsia="pt-BR"/>
+        </w:rPr>
+        <w:t>&gt;</w:t>
+      </w:r>
+    </w:p>
+    <w:p>
+      <w:pPr>
+        <w:shd w:val="clear" w:color="auto" w:fill="1F1F1F"/>
+        <w:spacing w:after="0" w:line="238" w:lineRule="atLeast"/>
+        <w:rPr>
+          <w:rFonts w:ascii="Consolas" w:eastAsia="Times New Roman" w:hAnsi="Consolas" w:cs="Times New Roman"/>
+          <w:color w:val="CCCCCC"/>
+          <w:sz w:val="18"/>
+          <w:szCs w:val="18"/>
+          <w:lang w:eastAsia="pt-BR"/>
+        </w:rPr>
+      </w:pPr>
+      <w:r>
+        <w:rPr>
+          <w:rFonts w:ascii="Consolas" w:eastAsia="Times New Roman" w:hAnsi="Consolas" w:cs="Times New Roman"/>
+          <w:color w:val="CCCCCC"/>
+          <w:sz w:val="18"/>
+          <w:szCs w:val="18"/>
+          <w:lang w:eastAsia="pt-BR"/>
+        </w:rPr>
+        <w:t xml:space="preserve">        </w:t>
+      </w:r>
+      <w:r>
+        <w:rPr>
+          <w:rFonts w:ascii="Consolas" w:eastAsia="Times New Roman" w:hAnsi="Consolas" w:cs="Times New Roman"/>
+          <w:color w:val="808080"/>
+          <w:sz w:val="18"/>
+          <w:szCs w:val="18"/>
+          <w:lang w:eastAsia="pt-BR"/>
+        </w:rPr>
+        <w:t>&lt;/</w:t>
+      </w:r>
+      <w:r>
+        <w:rPr>
+          <w:rFonts w:ascii="Consolas" w:eastAsia="Times New Roman" w:hAnsi="Consolas" w:cs="Times New Roman"/>
+          <w:color w:val="569CD6"/>
+          <w:sz w:val="18"/>
+          <w:szCs w:val="18"/>
+          <w:lang w:eastAsia="pt-BR"/>
+        </w:rPr>
+        <w:t>p</w:t>
+      </w:r>
+      <w:r>
+        <w:rPr>
+          <w:rFonts w:ascii="Consolas" w:eastAsia="Times New Roman" w:hAnsi="Consolas" w:cs="Times New Roman"/>
+          <w:color w:val="808080"/>
+          <w:sz w:val="18"/>
+          <w:szCs w:val="18"/>
+          <w:lang w:eastAsia="pt-BR"/>
+        </w:rPr>
+        <w:t>&gt;</w:t>
+      </w:r>
+    </w:p>
+    <w:p>
+      <w:pPr>
+        <w:shd w:val="clear" w:color="auto" w:fill="1F1F1F"/>
+        <w:spacing w:after="0" w:line="238" w:lineRule="atLeast"/>
+        <w:rPr>
+          <w:rFonts w:ascii="Consolas" w:eastAsia="Times New Roman" w:hAnsi="Consolas" w:cs="Times New Roman"/>
+          <w:color w:val="CCCCCC"/>
+          <w:sz w:val="18"/>
+          <w:szCs w:val="18"/>
+          <w:lang w:eastAsia="pt-BR"/>
+        </w:rPr>
+      </w:pPr>
+    </w:p>
+    <w:p>
+      <w:pPr>
+        <w:shd w:val="clear" w:color="auto" w:fill="1F1F1F"/>
+        <w:spacing w:after="0" w:line="238" w:lineRule="atLeast"/>
+        <w:rPr>
+          <w:rFonts w:ascii="Consolas" w:eastAsia="Times New Roman" w:hAnsi="Consolas" w:cs="Times New Roman"/>
+          <w:color w:val="CCCCCC"/>
+          <w:sz w:val="18"/>
+          <w:szCs w:val="18"/>
+          <w:lang w:eastAsia="pt-BR"/>
+        </w:rPr>
+      </w:pPr>
+      <w:r>
+        <w:rPr>
+          <w:rFonts w:ascii="Consolas" w:eastAsia="Times New Roman" w:hAnsi="Consolas" w:cs="Times New Roman"/>
+          <w:color w:val="CCCCCC"/>
+          <w:sz w:val="18"/>
+          <w:szCs w:val="18"/>
+          <w:lang w:eastAsia="pt-BR"/>
+        </w:rPr>
+        <w:t xml:space="preserve">        </w:t>
+      </w:r>
+      <w:r>
+        <w:rPr>
+          <w:rFonts w:ascii="Consolas" w:eastAsia="Times New Roman" w:hAnsi="Consolas" w:cs="Times New Roman"/>
+          <w:color w:val="808080"/>
+          <w:sz w:val="18"/>
+          <w:szCs w:val="18"/>
+          <w:lang w:eastAsia="pt-BR"/>
+        </w:rPr>
+        <w:t>&lt;</w:t>
+      </w:r>
+      <w:r>
+        <w:rPr>
+          <w:rFonts w:ascii="Consolas" w:eastAsia="Times New Roman" w:hAnsi="Consolas" w:cs="Times New Roman"/>
+          <w:color w:val="569CD6"/>
+          <w:sz w:val="18"/>
+          <w:szCs w:val="18"/>
+          <w:lang w:eastAsia="pt-BR"/>
+        </w:rPr>
+        <w:t>p</w:t>
+      </w:r>
+      <w:r>
+        <w:rPr>
+          <w:rFonts w:ascii="Consolas" w:eastAsia="Times New Roman" w:hAnsi="Consolas" w:cs="Times New Roman"/>
+          <w:color w:val="808080"/>
+          <w:sz w:val="18"/>
+          <w:szCs w:val="18"/>
+          <w:lang w:eastAsia="pt-BR"/>
+        </w:rPr>
+        <w:t>&gt;</w:t>
+      </w:r>
+    </w:p>
+    <w:p>
+      <w:pPr>
+        <w:shd w:val="clear" w:color="auto" w:fill="1F1F1F"/>
+        <w:spacing w:after="0" w:line="238" w:lineRule="atLeast"/>
+        <w:rPr>
+          <w:rFonts w:ascii="Consolas" w:eastAsia="Times New Roman" w:hAnsi="Consolas" w:cs="Times New Roman"/>
+          <w:color w:val="CCCCCC"/>
+          <w:sz w:val="18"/>
+          <w:szCs w:val="18"/>
+          <w:lang w:eastAsia="pt-BR"/>
+        </w:rPr>
+      </w:pPr>
+      <w:r>
+        <w:rPr>
+          <w:rFonts w:ascii="Consolas" w:eastAsia="Times New Roman" w:hAnsi="Consolas" w:cs="Times New Roman"/>
+          <w:color w:val="CCCCCC"/>
+          <w:sz w:val="18"/>
+          <w:szCs w:val="18"/>
+          <w:lang w:eastAsia="pt-BR"/>
+        </w:rPr>
+        <w:t xml:space="preserve">            </w:t>
+      </w:r>
+      <w:r>
+        <w:rPr>
+          <w:rFonts w:ascii="Consolas" w:eastAsia="Times New Roman" w:hAnsi="Consolas" w:cs="Times New Roman"/>
+          <w:color w:val="808080"/>
+          <w:sz w:val="18"/>
+          <w:szCs w:val="18"/>
+          <w:lang w:eastAsia="pt-BR"/>
+        </w:rPr>
+        <w:t>&lt;</w:t>
+      </w:r>
+      <w:r>
+        <w:rPr>
+          <w:rFonts w:ascii="Consolas" w:eastAsia="Times New Roman" w:hAnsi="Consolas" w:cs="Times New Roman"/>
+          <w:color w:val="569CD6"/>
+          <w:sz w:val="18"/>
+          <w:szCs w:val="18"/>
+          <w:lang w:eastAsia="pt-BR"/>
+        </w:rPr>
+        <w:t>label</w:t>
+      </w:r>
+      <w:r>
+        <w:rPr>
+          <w:rFonts w:ascii="Consolas" w:eastAsia="Times New Roman" w:hAnsi="Consolas" w:cs="Times New Roman"/>
+          <w:color w:val="CCCCCC"/>
+          <w:sz w:val="18"/>
+          <w:szCs w:val="18"/>
+          <w:lang w:eastAsia="pt-BR"/>
+        </w:rPr>
+        <w:t xml:space="preserve"> </w:t>
+      </w:r>
+      <w:r>
+        <w:rPr>
+          <w:rFonts w:ascii="Consolas" w:eastAsia="Times New Roman" w:hAnsi="Consolas" w:cs="Times New Roman"/>
+          <w:color w:val="9CDCFE"/>
+          <w:sz w:val="18"/>
+          <w:szCs w:val="18"/>
+          <w:lang w:eastAsia="pt-BR"/>
+        </w:rPr>
+        <w:t>for</w:t>
+      </w:r>
+      <w:r>
+        <w:rPr>
+          <w:rFonts w:ascii="Consolas" w:eastAsia="Times New Roman" w:hAnsi="Consolas" w:cs="Times New Roman"/>
+          <w:color w:val="CCCCCC"/>
+          <w:sz w:val="18"/>
+          <w:szCs w:val="18"/>
+          <w:lang w:eastAsia="pt-BR"/>
+        </w:rPr>
+        <w:t>=</w:t>
+      </w:r>
+      <w:r>
+        <w:rPr>
+          <w:rFonts w:ascii="Consolas" w:eastAsia="Times New Roman" w:hAnsi="Consolas" w:cs="Times New Roman"/>
+          <w:color w:val="CE9178"/>
+          <w:sz w:val="18"/>
+          <w:szCs w:val="18"/>
+          <w:lang w:eastAsia="pt-BR"/>
+        </w:rPr>
+        <w:t>"inivel"</w:t>
+      </w:r>
+      <w:r>
+        <w:rPr>
+          <w:rFonts w:ascii="Consolas" w:eastAsia="Times New Roman" w:hAnsi="Consolas" w:cs="Times New Roman"/>
+          <w:color w:val="808080"/>
+          <w:sz w:val="18"/>
+          <w:szCs w:val="18"/>
+          <w:lang w:eastAsia="pt-BR"/>
+        </w:rPr>
+        <w:t>&gt;</w:t>
+      </w:r>
+      <w:r>
+        <w:rPr>
+          <w:rFonts w:ascii="Consolas" w:eastAsia="Times New Roman" w:hAnsi="Consolas" w:cs="Times New Roman"/>
+          <w:color w:val="CCCCCC"/>
+          <w:sz w:val="18"/>
+          <w:szCs w:val="18"/>
+          <w:lang w:eastAsia="pt-BR"/>
+        </w:rPr>
+        <w:t>Nivel de satisfação</w:t>
+      </w:r>
+      <w:r>
+        <w:rPr>
+          <w:rFonts w:ascii="Consolas" w:eastAsia="Times New Roman" w:hAnsi="Consolas" w:cs="Times New Roman"/>
+          <w:color w:val="808080"/>
+          <w:sz w:val="18"/>
+          <w:szCs w:val="18"/>
+          <w:lang w:eastAsia="pt-BR"/>
+        </w:rPr>
+        <w:t>&lt;/</w:t>
+      </w:r>
+      <w:r>
+        <w:rPr>
+          <w:rFonts w:ascii="Consolas" w:eastAsia="Times New Roman" w:hAnsi="Consolas" w:cs="Times New Roman"/>
+          <w:color w:val="569CD6"/>
+          <w:sz w:val="18"/>
+          <w:szCs w:val="18"/>
+          <w:lang w:eastAsia="pt-BR"/>
+        </w:rPr>
+        <w:t>label</w:t>
+      </w:r>
+      <w:r>
+        <w:rPr>
+          <w:rFonts w:ascii="Consolas" w:eastAsia="Times New Roman" w:hAnsi="Consolas" w:cs="Times New Roman"/>
+          <w:color w:val="808080"/>
+          <w:sz w:val="18"/>
+          <w:szCs w:val="18"/>
+          <w:lang w:eastAsia="pt-BR"/>
+        </w:rPr>
+        <w:t>&gt;</w:t>
+      </w:r>
+    </w:p>
+    <w:p>
+      <w:pPr>
+        <w:shd w:val="clear" w:color="auto" w:fill="1F1F1F"/>
+        <w:spacing w:after="0" w:line="238" w:lineRule="atLeast"/>
+        <w:rPr>
+          <w:rFonts w:ascii="Consolas" w:eastAsia="Times New Roman" w:hAnsi="Consolas" w:cs="Times New Roman"/>
+          <w:color w:val="CCCCCC"/>
+          <w:sz w:val="18"/>
+          <w:szCs w:val="18"/>
+          <w:lang w:eastAsia="pt-BR"/>
+        </w:rPr>
+      </w:pPr>
+      <w:r>
+        <w:rPr>
+          <w:rFonts w:ascii="Consolas" w:eastAsia="Times New Roman" w:hAnsi="Consolas" w:cs="Times New Roman"/>
+          <w:color w:val="CCCCCC"/>
+          <w:sz w:val="18"/>
+          <w:szCs w:val="18"/>
+          <w:lang w:eastAsia="pt-BR"/>
+        </w:rPr>
+        <w:t xml:space="preserve">            </w:t>
+      </w:r>
+      <w:r>
+        <w:rPr>
+          <w:rFonts w:ascii="Consolas" w:eastAsia="Times New Roman" w:hAnsi="Consolas" w:cs="Times New Roman"/>
+          <w:color w:val="808080"/>
+          <w:sz w:val="18"/>
+          <w:szCs w:val="18"/>
+          <w:lang w:eastAsia="pt-BR"/>
+        </w:rPr>
+        <w:t>&lt;</w:t>
+      </w:r>
+      <w:r>
+        <w:rPr>
+          <w:rFonts w:ascii="Consolas" w:eastAsia="Times New Roman" w:hAnsi="Consolas" w:cs="Times New Roman"/>
+          <w:color w:val="569CD6"/>
+          <w:sz w:val="18"/>
+          <w:szCs w:val="18"/>
+          <w:lang w:eastAsia="pt-BR"/>
+        </w:rPr>
+        <w:t>input</w:t>
+      </w:r>
+      <w:r>
+        <w:rPr>
+          <w:rFonts w:ascii="Consolas" w:eastAsia="Times New Roman" w:hAnsi="Consolas" w:cs="Times New Roman"/>
+          <w:color w:val="CCCCCC"/>
+          <w:sz w:val="18"/>
+          <w:szCs w:val="18"/>
+          <w:lang w:eastAsia="pt-BR"/>
+        </w:rPr>
+        <w:t xml:space="preserve"> </w:t>
+      </w:r>
+      <w:r>
+        <w:rPr>
+          <w:rFonts w:ascii="Consolas" w:eastAsia="Times New Roman" w:hAnsi="Consolas" w:cs="Times New Roman"/>
+          <w:color w:val="9CDCFE"/>
+          <w:sz w:val="18"/>
+          <w:szCs w:val="18"/>
+          <w:lang w:eastAsia="pt-BR"/>
+        </w:rPr>
+        <w:t>type</w:t>
+      </w:r>
+      <w:r>
+        <w:rPr>
+          <w:rFonts w:ascii="Consolas" w:eastAsia="Times New Roman" w:hAnsi="Consolas" w:cs="Times New Roman"/>
+          <w:color w:val="CCCCCC"/>
+          <w:sz w:val="18"/>
+          <w:szCs w:val="18"/>
+          <w:lang w:eastAsia="pt-BR"/>
+        </w:rPr>
+        <w:t>=</w:t>
+      </w:r>
+      <w:r>
+        <w:rPr>
+          <w:rFonts w:ascii="Consolas" w:eastAsia="Times New Roman" w:hAnsi="Consolas" w:cs="Times New Roman"/>
+          <w:color w:val="CE9178"/>
+          <w:sz w:val="18"/>
+          <w:szCs w:val="18"/>
+          <w:lang w:eastAsia="pt-BR"/>
+        </w:rPr>
+        <w:t>"range"</w:t>
+      </w:r>
+      <w:r>
+        <w:rPr>
+          <w:rFonts w:ascii="Consolas" w:eastAsia="Times New Roman" w:hAnsi="Consolas" w:cs="Times New Roman"/>
+          <w:color w:val="CCCCCC"/>
+          <w:sz w:val="18"/>
+          <w:szCs w:val="18"/>
+          <w:lang w:eastAsia="pt-BR"/>
+        </w:rPr>
+        <w:t xml:space="preserve"> </w:t>
+      </w:r>
+      <w:r>
+        <w:rPr>
+          <w:rFonts w:ascii="Consolas" w:eastAsia="Times New Roman" w:hAnsi="Consolas" w:cs="Times New Roman"/>
+          <w:color w:val="9CDCFE"/>
+          <w:sz w:val="18"/>
+          <w:szCs w:val="18"/>
+          <w:lang w:eastAsia="pt-BR"/>
+        </w:rPr>
+        <w:t>name</w:t>
+      </w:r>
+      <w:r>
+        <w:rPr>
+          <w:rFonts w:ascii="Consolas" w:eastAsia="Times New Roman" w:hAnsi="Consolas" w:cs="Times New Roman"/>
+          <w:color w:val="CCCCCC"/>
+          <w:sz w:val="18"/>
+          <w:szCs w:val="18"/>
+          <w:lang w:eastAsia="pt-BR"/>
+        </w:rPr>
+        <w:t>=</w:t>
+      </w:r>
+      <w:r>
+        <w:rPr>
+          <w:rFonts w:ascii="Consolas" w:eastAsia="Times New Roman" w:hAnsi="Consolas" w:cs="Times New Roman"/>
+          <w:color w:val="CE9178"/>
+          <w:sz w:val="18"/>
+          <w:szCs w:val="18"/>
+          <w:lang w:eastAsia="pt-BR"/>
+        </w:rPr>
+        <w:t>"nivel"</w:t>
+      </w:r>
+      <w:r>
+        <w:rPr>
+          <w:rFonts w:ascii="Consolas" w:eastAsia="Times New Roman" w:hAnsi="Consolas" w:cs="Times New Roman"/>
+          <w:color w:val="CCCCCC"/>
+          <w:sz w:val="18"/>
+          <w:szCs w:val="18"/>
+          <w:lang w:eastAsia="pt-BR"/>
+        </w:rPr>
+        <w:t xml:space="preserve"> </w:t>
+      </w:r>
+      <w:r>
+        <w:rPr>
+          <w:rFonts w:ascii="Consolas" w:eastAsia="Times New Roman" w:hAnsi="Consolas" w:cs="Times New Roman"/>
+          <w:color w:val="9CDCFE"/>
+          <w:sz w:val="18"/>
+          <w:szCs w:val="18"/>
+          <w:lang w:eastAsia="pt-BR"/>
+        </w:rPr>
+        <w:t>id</w:t>
+      </w:r>
+      <w:r>
+        <w:rPr>
+          <w:rFonts w:ascii="Consolas" w:eastAsia="Times New Roman" w:hAnsi="Consolas" w:cs="Times New Roman"/>
+          <w:color w:val="CCCCCC"/>
+          <w:sz w:val="18"/>
+          <w:szCs w:val="18"/>
+          <w:lang w:eastAsia="pt-BR"/>
+        </w:rPr>
+        <w:t>=</w:t>
+      </w:r>
+      <w:r>
+        <w:rPr>
+          <w:rFonts w:ascii="Consolas" w:eastAsia="Times New Roman" w:hAnsi="Consolas" w:cs="Times New Roman"/>
+          <w:color w:val="CE9178"/>
+          <w:sz w:val="18"/>
+          <w:szCs w:val="18"/>
+          <w:lang w:eastAsia="pt-BR"/>
+        </w:rPr>
+        <w:t>"inivel"</w:t>
+      </w:r>
+      <w:r>
+        <w:rPr>
+          <w:rFonts w:ascii="Consolas" w:eastAsia="Times New Roman" w:hAnsi="Consolas" w:cs="Times New Roman"/>
+          <w:color w:val="CCCCCC"/>
+          <w:sz w:val="18"/>
+          <w:szCs w:val="18"/>
+          <w:lang w:eastAsia="pt-BR"/>
+        </w:rPr>
+        <w:t xml:space="preserve"> </w:t>
+      </w:r>
+      <w:r>
+        <w:rPr>
+          <w:rFonts w:ascii="Consolas" w:eastAsia="Times New Roman" w:hAnsi="Consolas" w:cs="Times New Roman"/>
+          <w:color w:val="9CDCFE"/>
+          <w:sz w:val="18"/>
+          <w:szCs w:val="18"/>
+          <w:lang w:eastAsia="pt-BR"/>
+        </w:rPr>
+        <w:t>min</w:t>
+      </w:r>
+      <w:r>
+        <w:rPr>
+          <w:rFonts w:ascii="Consolas" w:eastAsia="Times New Roman" w:hAnsi="Consolas" w:cs="Times New Roman"/>
+          <w:color w:val="CCCCCC"/>
+          <w:sz w:val="18"/>
+          <w:szCs w:val="18"/>
+          <w:lang w:eastAsia="pt-BR"/>
+        </w:rPr>
+        <w:t>=</w:t>
+      </w:r>
+      <w:r>
+        <w:rPr>
+          <w:rFonts w:ascii="Consolas" w:eastAsia="Times New Roman" w:hAnsi="Consolas" w:cs="Times New Roman"/>
+          <w:color w:val="CE9178"/>
+          <w:sz w:val="18"/>
+          <w:szCs w:val="18"/>
+          <w:lang w:eastAsia="pt-BR"/>
+        </w:rPr>
+        <w:t>"5"</w:t>
+      </w:r>
+      <w:r>
+        <w:rPr>
+          <w:rFonts w:ascii="Consolas" w:eastAsia="Times New Roman" w:hAnsi="Consolas" w:cs="Times New Roman"/>
+          <w:color w:val="CCCCCC"/>
+          <w:sz w:val="18"/>
+          <w:szCs w:val="18"/>
+          <w:lang w:eastAsia="pt-BR"/>
+        </w:rPr>
+        <w:t xml:space="preserve"> </w:t>
+      </w:r>
+      <w:r>
+        <w:rPr>
+          <w:rFonts w:ascii="Consolas" w:eastAsia="Times New Roman" w:hAnsi="Consolas" w:cs="Times New Roman"/>
+          <w:color w:val="9CDCFE"/>
+          <w:sz w:val="18"/>
+          <w:szCs w:val="18"/>
+          <w:lang w:eastAsia="pt-BR"/>
+        </w:rPr>
+        <w:t>max</w:t>
+      </w:r>
+      <w:r>
+        <w:rPr>
+          <w:rFonts w:ascii="Consolas" w:eastAsia="Times New Roman" w:hAnsi="Consolas" w:cs="Times New Roman"/>
+          <w:color w:val="CCCCCC"/>
+          <w:sz w:val="18"/>
+          <w:szCs w:val="18"/>
+          <w:lang w:eastAsia="pt-BR"/>
+        </w:rPr>
+        <w:t>=</w:t>
+      </w:r>
+      <w:r>
+        <w:rPr>
+          <w:rFonts w:ascii="Consolas" w:eastAsia="Times New Roman" w:hAnsi="Consolas" w:cs="Times New Roman"/>
+          <w:color w:val="CE9178"/>
+          <w:sz w:val="18"/>
+          <w:szCs w:val="18"/>
+          <w:lang w:eastAsia="pt-BR"/>
+        </w:rPr>
+        <w:t>"20"</w:t>
+      </w:r>
+      <w:r>
+        <w:rPr>
+          <w:rFonts w:ascii="Consolas" w:eastAsia="Times New Roman" w:hAnsi="Consolas" w:cs="Times New Roman"/>
+          <w:color w:val="CCCCCC"/>
+          <w:sz w:val="18"/>
+          <w:szCs w:val="18"/>
+          <w:lang w:eastAsia="pt-BR"/>
+        </w:rPr>
+        <w:t xml:space="preserve"> </w:t>
+      </w:r>
+      <w:r>
+        <w:rPr>
+          <w:rFonts w:ascii="Consolas" w:eastAsia="Times New Roman" w:hAnsi="Consolas" w:cs="Times New Roman"/>
+          <w:color w:val="9CDCFE"/>
+          <w:sz w:val="18"/>
+          <w:szCs w:val="18"/>
+          <w:lang w:eastAsia="pt-BR"/>
+        </w:rPr>
+        <w:t>value</w:t>
+      </w:r>
+      <w:r>
+        <w:rPr>
+          <w:rFonts w:ascii="Consolas" w:eastAsia="Times New Roman" w:hAnsi="Consolas" w:cs="Times New Roman"/>
+          <w:color w:val="CCCCCC"/>
+          <w:sz w:val="18"/>
+          <w:szCs w:val="18"/>
+          <w:lang w:eastAsia="pt-BR"/>
+        </w:rPr>
+        <w:t>=</w:t>
+      </w:r>
+      <w:r>
+        <w:rPr>
+          <w:rFonts w:ascii="Consolas" w:eastAsia="Times New Roman" w:hAnsi="Consolas" w:cs="Times New Roman"/>
+          <w:color w:val="CE9178"/>
+          <w:sz w:val="18"/>
+          <w:szCs w:val="18"/>
+          <w:lang w:eastAsia="pt-BR"/>
+        </w:rPr>
+        <w:t>"20"</w:t>
+      </w:r>
+      <w:r>
+        <w:rPr>
+          <w:rFonts w:ascii="Consolas" w:eastAsia="Times New Roman" w:hAnsi="Consolas" w:cs="Times New Roman"/>
+          <w:color w:val="808080"/>
+          <w:sz w:val="18"/>
+          <w:szCs w:val="18"/>
+          <w:lang w:eastAsia="pt-BR"/>
+        </w:rPr>
+        <w:t>&gt;</w:t>
+      </w:r>
+    </w:p>
+    <w:p>
+      <w:pPr>
+        <w:shd w:val="clear" w:color="auto" w:fill="1F1F1F"/>
+        <w:spacing w:after="0" w:line="238" w:lineRule="atLeast"/>
+        <w:rPr>
+          <w:rFonts w:ascii="Consolas" w:eastAsia="Times New Roman" w:hAnsi="Consolas" w:cs="Times New Roman"/>
+          <w:color w:val="CCCCCC"/>
+          <w:sz w:val="18"/>
+          <w:szCs w:val="18"/>
+          <w:lang w:eastAsia="pt-BR"/>
+        </w:rPr>
+      </w:pPr>
+      <w:r>
+        <w:rPr>
+          <w:rFonts w:ascii="Consolas" w:eastAsia="Times New Roman" w:hAnsi="Consolas" w:cs="Times New Roman"/>
+          <w:color w:val="CCCCCC"/>
+          <w:sz w:val="18"/>
+          <w:szCs w:val="18"/>
+          <w:lang w:eastAsia="pt-BR"/>
+        </w:rPr>
+        <w:t xml:space="preserve">        </w:t>
+      </w:r>
+      <w:r>
+        <w:rPr>
+          <w:rFonts w:ascii="Consolas" w:eastAsia="Times New Roman" w:hAnsi="Consolas" w:cs="Times New Roman"/>
+          <w:color w:val="808080"/>
+          <w:sz w:val="18"/>
+          <w:szCs w:val="18"/>
+          <w:lang w:eastAsia="pt-BR"/>
+        </w:rPr>
+        <w:t>&lt;/</w:t>
+      </w:r>
+      <w:r>
+        <w:rPr>
+          <w:rFonts w:ascii="Consolas" w:eastAsia="Times New Roman" w:hAnsi="Consolas" w:cs="Times New Roman"/>
+          <w:color w:val="569CD6"/>
+          <w:sz w:val="18"/>
+          <w:szCs w:val="18"/>
+          <w:lang w:eastAsia="pt-BR"/>
+        </w:rPr>
+        <w:t>p</w:t>
+      </w:r>
+      <w:r>
+        <w:rPr>
+          <w:rFonts w:ascii="Consolas" w:eastAsia="Times New Roman" w:hAnsi="Consolas" w:cs="Times New Roman"/>
+          <w:color w:val="808080"/>
+          <w:sz w:val="18"/>
+          <w:szCs w:val="18"/>
+          <w:lang w:eastAsia="pt-BR"/>
+        </w:rPr>
+        <w:t>&gt;</w:t>
+      </w:r>
+    </w:p>
+    <w:p>
+      <w:pPr>
+        <w:shd w:val="clear" w:color="auto" w:fill="1F1F1F"/>
+        <w:spacing w:after="0" w:line="238" w:lineRule="atLeast"/>
+        <w:rPr>
+          <w:rFonts w:ascii="Consolas" w:eastAsia="Times New Roman" w:hAnsi="Consolas" w:cs="Times New Roman"/>
+          <w:color w:val="CCCCCC"/>
+          <w:sz w:val="18"/>
+          <w:szCs w:val="18"/>
+          <w:lang w:eastAsia="pt-BR"/>
+        </w:rPr>
+      </w:pPr>
+    </w:p>
+    <w:p>
+      <w:pPr>
+        <w:shd w:val="clear" w:color="auto" w:fill="1F1F1F"/>
+        <w:spacing w:after="0" w:line="238" w:lineRule="atLeast"/>
+        <w:rPr>
+          <w:rFonts w:ascii="Consolas" w:eastAsia="Times New Roman" w:hAnsi="Consolas" w:cs="Times New Roman"/>
+          <w:color w:val="CCCCCC"/>
+          <w:sz w:val="18"/>
+          <w:szCs w:val="18"/>
+          <w:lang w:eastAsia="pt-BR"/>
+        </w:rPr>
+      </w:pPr>
+      <w:r>
+        <w:rPr>
+          <w:rFonts w:ascii="Consolas" w:eastAsia="Times New Roman" w:hAnsi="Consolas" w:cs="Times New Roman"/>
+          <w:color w:val="CCCCCC"/>
+          <w:sz w:val="18"/>
+          <w:szCs w:val="18"/>
+          <w:lang w:eastAsia="pt-BR"/>
+        </w:rPr>
+        <w:t xml:space="preserve">        </w:t>
+      </w:r>
+      <w:r>
+        <w:rPr>
+          <w:rFonts w:ascii="Consolas" w:eastAsia="Times New Roman" w:hAnsi="Consolas" w:cs="Times New Roman"/>
+          <w:color w:val="808080"/>
+          <w:sz w:val="18"/>
+          <w:szCs w:val="18"/>
+          <w:lang w:eastAsia="pt-BR"/>
+        </w:rPr>
+        <w:t>&lt;</w:t>
+      </w:r>
+      <w:r>
+        <w:rPr>
+          <w:rFonts w:ascii="Consolas" w:eastAsia="Times New Roman" w:hAnsi="Consolas" w:cs="Times New Roman"/>
+          <w:color w:val="569CD6"/>
+          <w:sz w:val="18"/>
+          <w:szCs w:val="18"/>
+          <w:lang w:eastAsia="pt-BR"/>
+        </w:rPr>
+        <w:t>p</w:t>
+      </w:r>
+      <w:r>
+        <w:rPr>
+          <w:rFonts w:ascii="Consolas" w:eastAsia="Times New Roman" w:hAnsi="Consolas" w:cs="Times New Roman"/>
+          <w:color w:val="808080"/>
+          <w:sz w:val="18"/>
+          <w:szCs w:val="18"/>
+          <w:lang w:eastAsia="pt-BR"/>
+        </w:rPr>
+        <w:t>&gt;</w:t>
+      </w:r>
+    </w:p>
+    <w:p>
+      <w:pPr>
+        <w:shd w:val="clear" w:color="auto" w:fill="1F1F1F"/>
+        <w:spacing w:after="0" w:line="238" w:lineRule="atLeast"/>
+        <w:rPr>
+          <w:rFonts w:ascii="Consolas" w:eastAsia="Times New Roman" w:hAnsi="Consolas" w:cs="Times New Roman"/>
+          <w:color w:val="CCCCCC"/>
+          <w:sz w:val="18"/>
+          <w:szCs w:val="18"/>
+          <w:lang w:eastAsia="pt-BR"/>
+        </w:rPr>
+      </w:pPr>
+      <w:r>
+        <w:rPr>
+          <w:rFonts w:ascii="Consolas" w:eastAsia="Times New Roman" w:hAnsi="Consolas" w:cs="Times New Roman"/>
+          <w:color w:val="CCCCCC"/>
+          <w:sz w:val="18"/>
+          <w:szCs w:val="18"/>
+          <w:lang w:eastAsia="pt-BR"/>
+        </w:rPr>
+        <w:t xml:space="preserve">            </w:t>
+      </w:r>
+      <w:r>
+        <w:rPr>
+          <w:rFonts w:ascii="Consolas" w:eastAsia="Times New Roman" w:hAnsi="Consolas" w:cs="Times New Roman"/>
+          <w:color w:val="808080"/>
+          <w:sz w:val="18"/>
+          <w:szCs w:val="18"/>
+          <w:lang w:eastAsia="pt-BR"/>
+        </w:rPr>
+        <w:t>&lt;</w:t>
+      </w:r>
+      <w:r>
+        <w:rPr>
+          <w:rFonts w:ascii="Consolas" w:eastAsia="Times New Roman" w:hAnsi="Consolas" w:cs="Times New Roman"/>
+          <w:color w:val="569CD6"/>
+          <w:sz w:val="18"/>
+          <w:szCs w:val="18"/>
+          <w:lang w:eastAsia="pt-BR"/>
+        </w:rPr>
+        <w:t>label</w:t>
+      </w:r>
+      <w:r>
+        <w:rPr>
+          <w:rFonts w:ascii="Consolas" w:eastAsia="Times New Roman" w:hAnsi="Consolas" w:cs="Times New Roman"/>
+          <w:color w:val="CCCCCC"/>
+          <w:sz w:val="18"/>
+          <w:szCs w:val="18"/>
+          <w:lang w:eastAsia="pt-BR"/>
+        </w:rPr>
+        <w:t xml:space="preserve"> </w:t>
+      </w:r>
+      <w:r>
+        <w:rPr>
+          <w:rFonts w:ascii="Consolas" w:eastAsia="Times New Roman" w:hAnsi="Consolas" w:cs="Times New Roman"/>
+          <w:color w:val="9CDCFE"/>
+          <w:sz w:val="18"/>
+          <w:szCs w:val="18"/>
+          <w:lang w:eastAsia="pt-BR"/>
+        </w:rPr>
+        <w:t>for</w:t>
+      </w:r>
+      <w:r>
+        <w:rPr>
+          <w:rFonts w:ascii="Consolas" w:eastAsia="Times New Roman" w:hAnsi="Consolas" w:cs="Times New Roman"/>
+          <w:color w:val="CCCCCC"/>
+          <w:sz w:val="18"/>
+          <w:szCs w:val="18"/>
+          <w:lang w:eastAsia="pt-BR"/>
+        </w:rPr>
+        <w:t>=</w:t>
+      </w:r>
+      <w:r>
+        <w:rPr>
+          <w:rFonts w:ascii="Consolas" w:eastAsia="Times New Roman" w:hAnsi="Consolas" w:cs="Times New Roman"/>
+          <w:color w:val="CE9178"/>
+          <w:sz w:val="18"/>
+          <w:szCs w:val="18"/>
+          <w:lang w:eastAsia="pt-BR"/>
+        </w:rPr>
+        <w:t>"ifoto"</w:t>
+      </w:r>
+      <w:r>
+        <w:rPr>
+          <w:rFonts w:ascii="Consolas" w:eastAsia="Times New Roman" w:hAnsi="Consolas" w:cs="Times New Roman"/>
+          <w:color w:val="808080"/>
+          <w:sz w:val="18"/>
+          <w:szCs w:val="18"/>
+          <w:lang w:eastAsia="pt-BR"/>
+        </w:rPr>
+        <w:t>&gt;</w:t>
+      </w:r>
+      <w:r>
+        <w:rPr>
+          <w:rFonts w:ascii="Consolas" w:eastAsia="Times New Roman" w:hAnsi="Consolas" w:cs="Times New Roman"/>
+          <w:color w:val="CCCCCC"/>
+          <w:sz w:val="18"/>
+          <w:szCs w:val="18"/>
+          <w:lang w:eastAsia="pt-BR"/>
+        </w:rPr>
+        <w:t>Foto do Perfil</w:t>
+      </w:r>
+      <w:r>
+        <w:rPr>
+          <w:rFonts w:ascii="Consolas" w:eastAsia="Times New Roman" w:hAnsi="Consolas" w:cs="Times New Roman"/>
+          <w:color w:val="808080"/>
+          <w:sz w:val="18"/>
+          <w:szCs w:val="18"/>
+          <w:lang w:eastAsia="pt-BR"/>
+        </w:rPr>
+        <w:t>&lt;/</w:t>
+      </w:r>
+      <w:r>
+        <w:rPr>
+          <w:rFonts w:ascii="Consolas" w:eastAsia="Times New Roman" w:hAnsi="Consolas" w:cs="Times New Roman"/>
+          <w:color w:val="569CD6"/>
+          <w:sz w:val="18"/>
+          <w:szCs w:val="18"/>
+          <w:lang w:eastAsia="pt-BR"/>
+        </w:rPr>
+        <w:t>label</w:t>
+      </w:r>
+      <w:r>
+        <w:rPr>
+          <w:rFonts w:ascii="Consolas" w:eastAsia="Times New Roman" w:hAnsi="Consolas" w:cs="Times New Roman"/>
+          <w:color w:val="808080"/>
+          <w:sz w:val="18"/>
+          <w:szCs w:val="18"/>
+          <w:lang w:eastAsia="pt-BR"/>
+        </w:rPr>
+        <w:t>&gt;</w:t>
+      </w:r>
+    </w:p>
+    <w:p>
+      <w:pPr>
+        <w:shd w:val="clear" w:color="auto" w:fill="1F1F1F"/>
+        <w:spacing w:after="0" w:line="238" w:lineRule="atLeast"/>
+        <w:rPr>
+          <w:rFonts w:ascii="Consolas" w:eastAsia="Times New Roman" w:hAnsi="Consolas" w:cs="Times New Roman"/>
+          <w:color w:val="CCCCCC"/>
+          <w:sz w:val="18"/>
+          <w:szCs w:val="18"/>
+          <w:lang w:eastAsia="pt-BR"/>
+        </w:rPr>
+      </w:pPr>
+      <w:r>
+        <w:rPr>
+          <w:rFonts w:ascii="Consolas" w:eastAsia="Times New Roman" w:hAnsi="Consolas" w:cs="Times New Roman"/>
+          <w:color w:val="CCCCCC"/>
+          <w:sz w:val="18"/>
+          <w:szCs w:val="18"/>
+          <w:lang w:eastAsia="pt-BR"/>
+        </w:rPr>
+        <w:t xml:space="preserve">            </w:t>
+      </w:r>
+      <w:r>
+        <w:rPr>
+          <w:rFonts w:ascii="Consolas" w:eastAsia="Times New Roman" w:hAnsi="Consolas" w:cs="Times New Roman"/>
+          <w:color w:val="808080"/>
+          <w:sz w:val="18"/>
+          <w:szCs w:val="18"/>
+          <w:lang w:eastAsia="pt-BR"/>
+        </w:rPr>
+        <w:t>&lt;</w:t>
+      </w:r>
+      <w:r>
+        <w:rPr>
+          <w:rFonts w:ascii="Consolas" w:eastAsia="Times New Roman" w:hAnsi="Consolas" w:cs="Times New Roman"/>
+          <w:color w:val="569CD6"/>
+          <w:sz w:val="18"/>
+          <w:szCs w:val="18"/>
+          <w:lang w:eastAsia="pt-BR"/>
+        </w:rPr>
+        <w:t>input</w:t>
+      </w:r>
+      <w:r>
+        <w:rPr>
+          <w:rFonts w:ascii="Consolas" w:eastAsia="Times New Roman" w:hAnsi="Consolas" w:cs="Times New Roman"/>
+          <w:color w:val="CCCCCC"/>
+          <w:sz w:val="18"/>
+          <w:szCs w:val="18"/>
+          <w:lang w:eastAsia="pt-BR"/>
+        </w:rPr>
+        <w:t xml:space="preserve"> </w:t>
+      </w:r>
+      <w:r>
+        <w:rPr>
+          <w:rFonts w:ascii="Consolas" w:eastAsia="Times New Roman" w:hAnsi="Consolas" w:cs="Times New Roman"/>
+          <w:color w:val="9CDCFE"/>
+          <w:sz w:val="18"/>
+          <w:szCs w:val="18"/>
+          <w:lang w:eastAsia="pt-BR"/>
+        </w:rPr>
+        <w:t>type</w:t>
+      </w:r>
+      <w:r>
+        <w:rPr>
+          <w:rFonts w:ascii="Consolas" w:eastAsia="Times New Roman" w:hAnsi="Consolas" w:cs="Times New Roman"/>
+          <w:color w:val="CCCCCC"/>
+          <w:sz w:val="18"/>
+          <w:szCs w:val="18"/>
+          <w:lang w:eastAsia="pt-BR"/>
+        </w:rPr>
+        <w:t>=</w:t>
+      </w:r>
+      <w:r>
+        <w:rPr>
+          <w:rFonts w:ascii="Consolas" w:eastAsia="Times New Roman" w:hAnsi="Consolas" w:cs="Times New Roman"/>
+          <w:color w:val="CE9178"/>
+          <w:sz w:val="18"/>
+          <w:szCs w:val="18"/>
+          <w:lang w:eastAsia="pt-BR"/>
+        </w:rPr>
+        <w:t>"file"</w:t>
+      </w:r>
+      <w:r>
+        <w:rPr>
+          <w:rFonts w:ascii="Consolas" w:eastAsia="Times New Roman" w:hAnsi="Consolas" w:cs="Times New Roman"/>
+          <w:color w:val="CCCCCC"/>
+          <w:sz w:val="18"/>
+          <w:szCs w:val="18"/>
+          <w:lang w:eastAsia="pt-BR"/>
+        </w:rPr>
+        <w:t xml:space="preserve"> </w:t>
+      </w:r>
+      <w:r>
+        <w:rPr>
+          <w:rFonts w:ascii="Consolas" w:eastAsia="Times New Roman" w:hAnsi="Consolas" w:cs="Times New Roman"/>
+          <w:color w:val="9CDCFE"/>
+          <w:sz w:val="18"/>
+          <w:szCs w:val="18"/>
+          <w:lang w:eastAsia="pt-BR"/>
+        </w:rPr>
+        <w:t>name</w:t>
+      </w:r>
+      <w:r>
+        <w:rPr>
+          <w:rFonts w:ascii="Consolas" w:eastAsia="Times New Roman" w:hAnsi="Consolas" w:cs="Times New Roman"/>
+          <w:color w:val="CCCCCC"/>
+          <w:sz w:val="18"/>
+          <w:szCs w:val="18"/>
+          <w:lang w:eastAsia="pt-BR"/>
+        </w:rPr>
+        <w:t>=</w:t>
+      </w:r>
+      <w:r>
+        <w:rPr>
+          <w:rFonts w:ascii="Consolas" w:eastAsia="Times New Roman" w:hAnsi="Consolas" w:cs="Times New Roman"/>
+          <w:color w:val="CE9178"/>
+          <w:sz w:val="18"/>
+          <w:szCs w:val="18"/>
+          <w:lang w:eastAsia="pt-BR"/>
+        </w:rPr>
+        <w:t>"foto"</w:t>
+      </w:r>
+      <w:r>
+        <w:rPr>
+          <w:rFonts w:ascii="Consolas" w:eastAsia="Times New Roman" w:hAnsi="Consolas" w:cs="Times New Roman"/>
+          <w:color w:val="CCCCCC"/>
+          <w:sz w:val="18"/>
+          <w:szCs w:val="18"/>
+          <w:lang w:eastAsia="pt-BR"/>
+        </w:rPr>
+        <w:t xml:space="preserve"> </w:t>
+      </w:r>
+      <w:r>
+        <w:rPr>
+          <w:rFonts w:ascii="Consolas" w:eastAsia="Times New Roman" w:hAnsi="Consolas" w:cs="Times New Roman"/>
+          <w:color w:val="9CDCFE"/>
+          <w:sz w:val="18"/>
+          <w:szCs w:val="18"/>
+          <w:lang w:eastAsia="pt-BR"/>
+        </w:rPr>
+        <w:t>id</w:t>
+      </w:r>
+      <w:r>
+        <w:rPr>
+          <w:rFonts w:ascii="Consolas" w:eastAsia="Times New Roman" w:hAnsi="Consolas" w:cs="Times New Roman"/>
+          <w:color w:val="CCCCCC"/>
+          <w:sz w:val="18"/>
+          <w:szCs w:val="18"/>
+          <w:lang w:eastAsia="pt-BR"/>
+        </w:rPr>
+        <w:t>=</w:t>
+      </w:r>
+      <w:r>
+        <w:rPr>
+          <w:rFonts w:ascii="Consolas" w:eastAsia="Times New Roman" w:hAnsi="Consolas" w:cs="Times New Roman"/>
+          <w:color w:val="CE9178"/>
+          <w:sz w:val="18"/>
+          <w:szCs w:val="18"/>
+          <w:lang w:eastAsia="pt-BR"/>
+        </w:rPr>
+        <w:t>"ifoto"</w:t>
+      </w:r>
+      <w:r>
+        <w:rPr>
+          <w:rFonts w:ascii="Consolas" w:eastAsia="Times New Roman" w:hAnsi="Consolas" w:cs="Times New Roman"/>
+          <w:color w:val="808080"/>
+          <w:sz w:val="18"/>
+          <w:szCs w:val="18"/>
+          <w:lang w:eastAsia="pt-BR"/>
+        </w:rPr>
+        <w:t>&gt;</w:t>
+      </w:r>
+    </w:p>
+    <w:p>
+      <w:pPr>
+        <w:shd w:val="clear" w:color="auto" w:fill="1F1F1F"/>
+        <w:spacing w:after="0" w:line="238" w:lineRule="atLeast"/>
+        <w:rPr>
+          <w:rFonts w:ascii="Consolas" w:eastAsia="Times New Roman" w:hAnsi="Consolas" w:cs="Times New Roman"/>
+          <w:color w:val="CCCCCC"/>
+          <w:sz w:val="18"/>
+          <w:szCs w:val="18"/>
+          <w:lang w:eastAsia="pt-BR"/>
+        </w:rPr>
+      </w:pPr>
+      <w:r>
+        <w:rPr>
+          <w:rFonts w:ascii="Consolas" w:eastAsia="Times New Roman" w:hAnsi="Consolas" w:cs="Times New Roman"/>
+          <w:color w:val="CCCCCC"/>
+          <w:sz w:val="18"/>
+          <w:szCs w:val="18"/>
+          <w:lang w:eastAsia="pt-BR"/>
+        </w:rPr>
+        <w:t xml:space="preserve">        </w:t>
+      </w:r>
+      <w:r>
+        <w:rPr>
+          <w:rFonts w:ascii="Consolas" w:eastAsia="Times New Roman" w:hAnsi="Consolas" w:cs="Times New Roman"/>
+          <w:color w:val="808080"/>
+          <w:sz w:val="18"/>
+          <w:szCs w:val="18"/>
+          <w:lang w:eastAsia="pt-BR"/>
+        </w:rPr>
+        <w:t>&lt;/</w:t>
+      </w:r>
+      <w:r>
+        <w:rPr>
+          <w:rFonts w:ascii="Consolas" w:eastAsia="Times New Roman" w:hAnsi="Consolas" w:cs="Times New Roman"/>
+          <w:color w:val="569CD6"/>
+          <w:sz w:val="18"/>
+          <w:szCs w:val="18"/>
+          <w:lang w:eastAsia="pt-BR"/>
+        </w:rPr>
+        <w:t>p</w:t>
+      </w:r>
+      <w:r>
+        <w:rPr>
+          <w:rFonts w:ascii="Consolas" w:eastAsia="Times New Roman" w:hAnsi="Consolas" w:cs="Times New Roman"/>
+          <w:color w:val="808080"/>
+          <w:sz w:val="18"/>
+          <w:szCs w:val="18"/>
+          <w:lang w:eastAsia="pt-BR"/>
+        </w:rPr>
+        <w:t>&gt;</w:t>
+      </w:r>
+    </w:p>
+    <w:p>
+      <w:pPr>
+        <w:shd w:val="clear" w:color="auto" w:fill="1F1F1F"/>
+        <w:spacing w:after="240" w:line="238" w:lineRule="atLeast"/>
+        <w:rPr>
+          <w:rFonts w:ascii="Consolas" w:eastAsia="Times New Roman" w:hAnsi="Consolas" w:cs="Times New Roman"/>
+          <w:color w:val="CCCCCC"/>
+          <w:sz w:val="18"/>
+          <w:szCs w:val="18"/>
+          <w:lang w:eastAsia="pt-BR"/>
+        </w:rPr>
+      </w:pPr>
+    </w:p>
+    <w:p>
+      <w:pPr>
+        <w:shd w:val="clear" w:color="auto" w:fill="1F1F1F"/>
+        <w:spacing w:after="0" w:line="238" w:lineRule="atLeast"/>
+        <w:rPr>
+          <w:rFonts w:ascii="Consolas" w:eastAsia="Times New Roman" w:hAnsi="Consolas" w:cs="Times New Roman"/>
+          <w:color w:val="CCCCCC"/>
+          <w:sz w:val="18"/>
+          <w:szCs w:val="18"/>
+          <w:lang w:eastAsia="pt-BR"/>
+        </w:rPr>
+      </w:pPr>
+      <w:r>
+        <w:rPr>
+          <w:rFonts w:ascii="Consolas" w:eastAsia="Times New Roman" w:hAnsi="Consolas" w:cs="Times New Roman"/>
+          <w:color w:val="CCCCCC"/>
+          <w:sz w:val="18"/>
+          <w:szCs w:val="18"/>
+          <w:lang w:eastAsia="pt-BR"/>
+        </w:rPr>
+        <w:t xml:space="preserve">        </w:t>
+      </w:r>
+      <w:r>
+        <w:rPr>
+          <w:rFonts w:ascii="Consolas" w:eastAsia="Times New Roman" w:hAnsi="Consolas" w:cs="Times New Roman"/>
+          <w:color w:val="808080"/>
+          <w:sz w:val="18"/>
+          <w:szCs w:val="18"/>
+          <w:lang w:eastAsia="pt-BR"/>
+        </w:rPr>
+        <w:t>&lt;</w:t>
+      </w:r>
+      <w:r>
+        <w:rPr>
+          <w:rFonts w:ascii="Consolas" w:eastAsia="Times New Roman" w:hAnsi="Consolas" w:cs="Times New Roman"/>
+          <w:color w:val="569CD6"/>
+          <w:sz w:val="18"/>
+          <w:szCs w:val="18"/>
+          <w:lang w:eastAsia="pt-BR"/>
+        </w:rPr>
+        <w:t>input</w:t>
+      </w:r>
+      <w:r>
+        <w:rPr>
+          <w:rFonts w:ascii="Consolas" w:eastAsia="Times New Roman" w:hAnsi="Consolas" w:cs="Times New Roman"/>
+          <w:color w:val="CCCCCC"/>
+          <w:sz w:val="18"/>
+          <w:szCs w:val="18"/>
+          <w:lang w:eastAsia="pt-BR"/>
+        </w:rPr>
+        <w:t xml:space="preserve"> </w:t>
+      </w:r>
+      <w:r>
+        <w:rPr>
+          <w:rFonts w:ascii="Consolas" w:eastAsia="Times New Roman" w:hAnsi="Consolas" w:cs="Times New Roman"/>
+          <w:color w:val="9CDCFE"/>
+          <w:sz w:val="18"/>
+          <w:szCs w:val="18"/>
+          <w:lang w:eastAsia="pt-BR"/>
+        </w:rPr>
+        <w:t>type</w:t>
+      </w:r>
+      <w:r>
+        <w:rPr>
+          <w:rFonts w:ascii="Consolas" w:eastAsia="Times New Roman" w:hAnsi="Consolas" w:cs="Times New Roman"/>
+          <w:color w:val="CCCCCC"/>
+          <w:sz w:val="18"/>
+          <w:szCs w:val="18"/>
+          <w:lang w:eastAsia="pt-BR"/>
+        </w:rPr>
+        <w:t>=</w:t>
+      </w:r>
+      <w:r>
+        <w:rPr>
+          <w:rFonts w:ascii="Consolas" w:eastAsia="Times New Roman" w:hAnsi="Consolas" w:cs="Times New Roman"/>
+          <w:color w:val="CE9178"/>
+          <w:sz w:val="18"/>
+          <w:szCs w:val="18"/>
+          <w:lang w:eastAsia="pt-BR"/>
+        </w:rPr>
+        <w:t>"submit"</w:t>
+      </w:r>
+      <w:r>
+        <w:rPr>
+          <w:rFonts w:ascii="Consolas" w:eastAsia="Times New Roman" w:hAnsi="Consolas" w:cs="Times New Roman"/>
+          <w:color w:val="CCCCCC"/>
+          <w:sz w:val="18"/>
+          <w:szCs w:val="18"/>
+          <w:lang w:eastAsia="pt-BR"/>
+        </w:rPr>
+        <w:t xml:space="preserve"> </w:t>
+      </w:r>
+      <w:r>
+        <w:rPr>
+          <w:rFonts w:ascii="Consolas" w:eastAsia="Times New Roman" w:hAnsi="Consolas" w:cs="Times New Roman"/>
+          <w:color w:val="9CDCFE"/>
+          <w:sz w:val="18"/>
+          <w:szCs w:val="18"/>
+          <w:lang w:eastAsia="pt-BR"/>
+        </w:rPr>
+        <w:t>name</w:t>
+      </w:r>
+      <w:r>
+        <w:rPr>
+          <w:rFonts w:ascii="Consolas" w:eastAsia="Times New Roman" w:hAnsi="Consolas" w:cs="Times New Roman"/>
+          <w:color w:val="CCCCCC"/>
+          <w:sz w:val="18"/>
+          <w:szCs w:val="18"/>
+          <w:lang w:eastAsia="pt-BR"/>
+        </w:rPr>
+        <w:t>=</w:t>
+      </w:r>
+      <w:r>
+        <w:rPr>
+          <w:rFonts w:ascii="Consolas" w:eastAsia="Times New Roman" w:hAnsi="Consolas" w:cs="Times New Roman"/>
+          <w:color w:val="CE9178"/>
+          <w:sz w:val="18"/>
+          <w:szCs w:val="18"/>
+          <w:lang w:eastAsia="pt-BR"/>
+        </w:rPr>
+        <w:t>""</w:t>
+      </w:r>
+      <w:r>
+        <w:rPr>
+          <w:rFonts w:ascii="Consolas" w:eastAsia="Times New Roman" w:hAnsi="Consolas" w:cs="Times New Roman"/>
+          <w:color w:val="CCCCCC"/>
+          <w:sz w:val="18"/>
+          <w:szCs w:val="18"/>
+          <w:lang w:eastAsia="pt-BR"/>
+        </w:rPr>
+        <w:t xml:space="preserve"> </w:t>
+      </w:r>
+      <w:r>
+        <w:rPr>
+          <w:rFonts w:ascii="Consolas" w:eastAsia="Times New Roman" w:hAnsi="Consolas" w:cs="Times New Roman"/>
+          <w:color w:val="9CDCFE"/>
+          <w:sz w:val="18"/>
+          <w:szCs w:val="18"/>
+          <w:lang w:eastAsia="pt-BR"/>
+        </w:rPr>
+        <w:t>value</w:t>
+      </w:r>
+      <w:r>
+        <w:rPr>
+          <w:rFonts w:ascii="Consolas" w:eastAsia="Times New Roman" w:hAnsi="Consolas" w:cs="Times New Roman"/>
+          <w:color w:val="CCCCCC"/>
+          <w:sz w:val="18"/>
+          <w:szCs w:val="18"/>
+          <w:lang w:eastAsia="pt-BR"/>
+        </w:rPr>
+        <w:t>=</w:t>
+      </w:r>
+      <w:r>
+        <w:rPr>
+          <w:rFonts w:ascii="Consolas" w:eastAsia="Times New Roman" w:hAnsi="Consolas" w:cs="Times New Roman"/>
+          <w:color w:val="CE9178"/>
+          <w:sz w:val="18"/>
+          <w:szCs w:val="18"/>
+          <w:lang w:eastAsia="pt-BR"/>
+        </w:rPr>
+        <w:t>"Enviar"</w:t>
+      </w:r>
+      <w:r>
+        <w:rPr>
+          <w:rFonts w:ascii="Consolas" w:eastAsia="Times New Roman" w:hAnsi="Consolas" w:cs="Times New Roman"/>
+          <w:color w:val="808080"/>
+          <w:sz w:val="18"/>
+          <w:szCs w:val="18"/>
+          <w:lang w:eastAsia="pt-BR"/>
+        </w:rPr>
+        <w:t>&gt;</w:t>
+      </w:r>
+    </w:p>
+    <w:p>
+      <w:pPr>
+        <w:shd w:val="clear" w:color="auto" w:fill="1F1F1F"/>
+        <w:spacing w:after="0" w:line="238" w:lineRule="atLeast"/>
+        <w:rPr>
+          <w:rFonts w:ascii="Consolas" w:eastAsia="Times New Roman" w:hAnsi="Consolas" w:cs="Times New Roman"/>
+          <w:color w:val="CCCCCC"/>
+          <w:sz w:val="18"/>
+          <w:szCs w:val="18"/>
+          <w:lang w:eastAsia="pt-BR"/>
+        </w:rPr>
+      </w:pPr>
+      <w:r>
+        <w:rPr>
+          <w:rFonts w:ascii="Consolas" w:eastAsia="Times New Roman" w:hAnsi="Consolas" w:cs="Times New Roman"/>
+          <w:color w:val="CCCCCC"/>
+          <w:sz w:val="18"/>
+          <w:szCs w:val="18"/>
+          <w:lang w:eastAsia="pt-BR"/>
+        </w:rPr>
+        <w:t xml:space="preserve">        </w:t>
+      </w:r>
+      <w:r>
+        <w:rPr>
+          <w:rFonts w:ascii="Consolas" w:eastAsia="Times New Roman" w:hAnsi="Consolas" w:cs="Times New Roman"/>
+          <w:color w:val="808080"/>
+          <w:sz w:val="18"/>
+          <w:szCs w:val="18"/>
+          <w:lang w:eastAsia="pt-BR"/>
+        </w:rPr>
+        <w:t>&lt;</w:t>
+      </w:r>
+      <w:r>
+        <w:rPr>
+          <w:rFonts w:ascii="Consolas" w:eastAsia="Times New Roman" w:hAnsi="Consolas" w:cs="Times New Roman"/>
+          <w:color w:val="569CD6"/>
+          <w:sz w:val="18"/>
+          <w:szCs w:val="18"/>
+          <w:lang w:eastAsia="pt-BR"/>
+        </w:rPr>
+        <w:t>input</w:t>
+      </w:r>
+      <w:r>
+        <w:rPr>
+          <w:rFonts w:ascii="Consolas" w:eastAsia="Times New Roman" w:hAnsi="Consolas" w:cs="Times New Roman"/>
+          <w:color w:val="CCCCCC"/>
+          <w:sz w:val="18"/>
+          <w:szCs w:val="18"/>
+          <w:lang w:eastAsia="pt-BR"/>
+        </w:rPr>
+        <w:t xml:space="preserve"> </w:t>
+      </w:r>
+      <w:r>
+        <w:rPr>
+          <w:rFonts w:ascii="Consolas" w:eastAsia="Times New Roman" w:hAnsi="Consolas" w:cs="Times New Roman"/>
+          <w:color w:val="9CDCFE"/>
+          <w:sz w:val="18"/>
+          <w:szCs w:val="18"/>
+          <w:lang w:eastAsia="pt-BR"/>
+        </w:rPr>
+        <w:t>type</w:t>
+      </w:r>
+      <w:r>
+        <w:rPr>
+          <w:rFonts w:ascii="Consolas" w:eastAsia="Times New Roman" w:hAnsi="Consolas" w:cs="Times New Roman"/>
+          <w:color w:val="CCCCCC"/>
+          <w:sz w:val="18"/>
+          <w:szCs w:val="18"/>
+          <w:lang w:eastAsia="pt-BR"/>
+        </w:rPr>
+        <w:t>=</w:t>
+      </w:r>
+      <w:r>
+        <w:rPr>
+          <w:rFonts w:ascii="Consolas" w:eastAsia="Times New Roman" w:hAnsi="Consolas" w:cs="Times New Roman"/>
+          <w:color w:val="CE9178"/>
+          <w:sz w:val="18"/>
+          <w:szCs w:val="18"/>
+          <w:lang w:eastAsia="pt-BR"/>
+        </w:rPr>
+        <w:t>"reset"</w:t>
+      </w:r>
+      <w:r>
+        <w:rPr>
+          <w:rFonts w:ascii="Consolas" w:eastAsia="Times New Roman" w:hAnsi="Consolas" w:cs="Times New Roman"/>
+          <w:color w:val="CCCCCC"/>
+          <w:sz w:val="18"/>
+          <w:szCs w:val="18"/>
+          <w:lang w:eastAsia="pt-BR"/>
+        </w:rPr>
+        <w:t xml:space="preserve"> </w:t>
+      </w:r>
+      <w:r>
+        <w:rPr>
+          <w:rFonts w:ascii="Consolas" w:eastAsia="Times New Roman" w:hAnsi="Consolas" w:cs="Times New Roman"/>
+          <w:color w:val="9CDCFE"/>
+          <w:sz w:val="18"/>
+          <w:szCs w:val="18"/>
+          <w:lang w:eastAsia="pt-BR"/>
+        </w:rPr>
+        <w:t>value</w:t>
+      </w:r>
+      <w:r>
+        <w:rPr>
+          <w:rFonts w:ascii="Consolas" w:eastAsia="Times New Roman" w:hAnsi="Consolas" w:cs="Times New Roman"/>
+          <w:color w:val="CCCCCC"/>
+          <w:sz w:val="18"/>
+          <w:szCs w:val="18"/>
+          <w:lang w:eastAsia="pt-BR"/>
+        </w:rPr>
+        <w:t>=</w:t>
+      </w:r>
+      <w:r>
+        <w:rPr>
+          <w:rFonts w:ascii="Consolas" w:eastAsia="Times New Roman" w:hAnsi="Consolas" w:cs="Times New Roman"/>
+          <w:color w:val="CE9178"/>
+          <w:sz w:val="18"/>
+          <w:szCs w:val="18"/>
+          <w:lang w:eastAsia="pt-BR"/>
+        </w:rPr>
+        <w:t>"Limpar"</w:t>
+      </w:r>
+      <w:r>
+        <w:rPr>
+          <w:rFonts w:ascii="Consolas" w:eastAsia="Times New Roman" w:hAnsi="Consolas" w:cs="Times New Roman"/>
+          <w:color w:val="808080"/>
+          <w:sz w:val="18"/>
+          <w:szCs w:val="18"/>
+          <w:lang w:eastAsia="pt-BR"/>
+        </w:rPr>
+        <w:t>&gt;</w:t>
+      </w:r>
+    </w:p>
+    <w:p>
+      <w:pPr>
+        <w:shd w:val="clear" w:color="auto" w:fill="1F1F1F"/>
+        <w:spacing w:after="0" w:line="238" w:lineRule="atLeast"/>
+        <w:rPr>
+          <w:rFonts w:ascii="Consolas" w:eastAsia="Times New Roman" w:hAnsi="Consolas" w:cs="Times New Roman"/>
+          <w:color w:val="CCCCCC"/>
+          <w:sz w:val="18"/>
+          <w:szCs w:val="18"/>
+          <w:lang w:eastAsia="pt-BR"/>
+        </w:rPr>
+      </w:pPr>
+      <w:r>
+        <w:rPr>
+          <w:rFonts w:ascii="Consolas" w:eastAsia="Times New Roman" w:hAnsi="Consolas" w:cs="Times New Roman"/>
+          <w:color w:val="CCCCCC"/>
+          <w:sz w:val="18"/>
+          <w:szCs w:val="18"/>
+          <w:lang w:eastAsia="pt-BR"/>
+        </w:rPr>
+        <w:t xml:space="preserve">    </w:t>
+      </w:r>
+      <w:r>
+        <w:rPr>
+          <w:rFonts w:ascii="Consolas" w:eastAsia="Times New Roman" w:hAnsi="Consolas" w:cs="Times New Roman"/>
+          <w:color w:val="808080"/>
+          <w:sz w:val="18"/>
+          <w:szCs w:val="18"/>
+          <w:lang w:eastAsia="pt-BR"/>
+        </w:rPr>
+        <w:t>&lt;/</w:t>
+      </w:r>
+      <w:r>
+        <w:rPr>
+          <w:rFonts w:ascii="Consolas" w:eastAsia="Times New Roman" w:hAnsi="Consolas" w:cs="Times New Roman"/>
+          <w:color w:val="569CD6"/>
+          <w:sz w:val="18"/>
+          <w:szCs w:val="18"/>
+          <w:lang w:eastAsia="pt-BR"/>
+        </w:rPr>
+        <w:t>form</w:t>
+      </w:r>
+      <w:r>
+        <w:rPr>
+          <w:rFonts w:ascii="Consolas" w:eastAsia="Times New Roman" w:hAnsi="Consolas" w:cs="Times New Roman"/>
+          <w:color w:val="808080"/>
+          <w:sz w:val="18"/>
+          <w:szCs w:val="18"/>
+          <w:lang w:eastAsia="pt-BR"/>
+        </w:rPr>
+        <w:t>&gt;</w:t>
+      </w:r>
     </w:p>
     <w:p/>
     <w:sectPr>

</xml_diff>

<commit_message>
criado o primeiro mediaqueries
</commit_message>
<xml_diff>
--- a/Teoria/html css modulo 4.docx
+++ b/Teoria/html css modulo 4.docx
@@ -32716,6 +32716,2932 @@
         <w:t>&gt;</w:t>
       </w:r>
     </w:p>
+    <w:p/>
+    <w:p>
+      <w:r>
+        <w:t xml:space="preserve">CAPITULO 25 </w:t>
+      </w:r>
+    </w:p>
+    <w:p>
+      <w:r>
+        <w:t>AULA 01 O QUE SÃO MEDIA QUERIES</w:t>
+      </w:r>
+    </w:p>
+    <w:p>
+      <w:r>
+        <w:t>Media queries são sites responsivos principalmente para impressão, para impressão tem um formato diferente que praticamente na impressão só é impresso só o que o usuário importa, media queries é feito no CSS.</w:t>
+      </w:r>
+    </w:p>
+    <w:p>
+      <w:r>
+        <w:t>AULA 02 PREPARANDO UM SITE PARA IMPRESSÃO</w:t>
+      </w:r>
+    </w:p>
+    <w:p>
+      <w:pPr>
+        <w:shd w:val="clear" w:color="auto" w:fill="1F1F1F"/>
+        <w:spacing w:after="0" w:line="238" w:lineRule="atLeast"/>
+        <w:rPr>
+          <w:rFonts w:ascii="Consolas" w:eastAsia="Times New Roman" w:hAnsi="Consolas" w:cs="Times New Roman"/>
+          <w:color w:val="CCCCCC"/>
+          <w:sz w:val="18"/>
+          <w:szCs w:val="18"/>
+          <w:lang w:eastAsia="pt-BR"/>
+        </w:rPr>
+      </w:pPr>
+      <w:r>
+        <w:rPr>
+          <w:rFonts w:ascii="Consolas" w:eastAsia="Times New Roman" w:hAnsi="Consolas" w:cs="Times New Roman"/>
+          <w:color w:val="808080"/>
+          <w:sz w:val="18"/>
+          <w:szCs w:val="18"/>
+          <w:lang w:eastAsia="pt-BR"/>
+        </w:rPr>
+        <w:t>&lt;</w:t>
+      </w:r>
+      <w:r>
+        <w:rPr>
+          <w:rFonts w:ascii="Consolas" w:eastAsia="Times New Roman" w:hAnsi="Consolas" w:cs="Times New Roman"/>
+          <w:color w:val="569CD6"/>
+          <w:sz w:val="18"/>
+          <w:szCs w:val="18"/>
+          <w:lang w:eastAsia="pt-BR"/>
+        </w:rPr>
+        <w:t>title</w:t>
+      </w:r>
+      <w:r>
+        <w:rPr>
+          <w:rFonts w:ascii="Consolas" w:eastAsia="Times New Roman" w:hAnsi="Consolas" w:cs="Times New Roman"/>
+          <w:color w:val="808080"/>
+          <w:sz w:val="18"/>
+          <w:szCs w:val="18"/>
+          <w:lang w:eastAsia="pt-BR"/>
+        </w:rPr>
+        <w:t>&gt;</w:t>
+      </w:r>
+      <w:r>
+        <w:rPr>
+          <w:rFonts w:ascii="Consolas" w:eastAsia="Times New Roman" w:hAnsi="Consolas" w:cs="Times New Roman"/>
+          <w:color w:val="CCCCCC"/>
+          <w:sz w:val="18"/>
+          <w:szCs w:val="18"/>
+          <w:lang w:eastAsia="pt-BR"/>
+        </w:rPr>
+        <w:t>Media queries</w:t>
+      </w:r>
+      <w:r>
+        <w:rPr>
+          <w:rFonts w:ascii="Consolas" w:eastAsia="Times New Roman" w:hAnsi="Consolas" w:cs="Times New Roman"/>
+          <w:color w:val="808080"/>
+          <w:sz w:val="18"/>
+          <w:szCs w:val="18"/>
+          <w:lang w:eastAsia="pt-BR"/>
+        </w:rPr>
+        <w:t>&lt;/</w:t>
+      </w:r>
+      <w:r>
+        <w:rPr>
+          <w:rFonts w:ascii="Consolas" w:eastAsia="Times New Roman" w:hAnsi="Consolas" w:cs="Times New Roman"/>
+          <w:color w:val="569CD6"/>
+          <w:sz w:val="18"/>
+          <w:szCs w:val="18"/>
+          <w:lang w:eastAsia="pt-BR"/>
+        </w:rPr>
+        <w:t>title</w:t>
+      </w:r>
+      <w:r>
+        <w:rPr>
+          <w:rFonts w:ascii="Consolas" w:eastAsia="Times New Roman" w:hAnsi="Consolas" w:cs="Times New Roman"/>
+          <w:color w:val="808080"/>
+          <w:sz w:val="18"/>
+          <w:szCs w:val="18"/>
+          <w:lang w:eastAsia="pt-BR"/>
+        </w:rPr>
+        <w:t>&gt;</w:t>
+      </w:r>
+    </w:p>
+    <w:p>
+      <w:pPr>
+        <w:shd w:val="clear" w:color="auto" w:fill="1F1F1F"/>
+        <w:spacing w:after="0" w:line="238" w:lineRule="atLeast"/>
+        <w:rPr>
+          <w:rFonts w:ascii="Consolas" w:eastAsia="Times New Roman" w:hAnsi="Consolas" w:cs="Times New Roman"/>
+          <w:color w:val="CCCCCC"/>
+          <w:sz w:val="18"/>
+          <w:szCs w:val="18"/>
+          <w:lang w:eastAsia="pt-BR"/>
+        </w:rPr>
+      </w:pPr>
+      <w:r>
+        <w:rPr>
+          <w:rFonts w:ascii="Consolas" w:eastAsia="Times New Roman" w:hAnsi="Consolas" w:cs="Times New Roman"/>
+          <w:color w:val="CCCCCC"/>
+          <w:sz w:val="18"/>
+          <w:szCs w:val="18"/>
+          <w:lang w:eastAsia="pt-BR"/>
+        </w:rPr>
+        <w:t xml:space="preserve">    </w:t>
+      </w:r>
+      <w:r>
+        <w:rPr>
+          <w:rFonts w:ascii="Consolas" w:eastAsia="Times New Roman" w:hAnsi="Consolas" w:cs="Times New Roman"/>
+          <w:color w:val="6A9955"/>
+          <w:sz w:val="18"/>
+          <w:szCs w:val="18"/>
+          <w:lang w:eastAsia="pt-BR"/>
+        </w:rPr>
+        <w:t>&lt;!--Chamada de media queries esse tipo de media é chamado de media types--&gt;</w:t>
+      </w:r>
+    </w:p>
+    <w:p>
+      <w:pPr>
+        <w:shd w:val="clear" w:color="auto" w:fill="1F1F1F"/>
+        <w:spacing w:after="0" w:line="238" w:lineRule="atLeast"/>
+        <w:rPr>
+          <w:rFonts w:ascii="Consolas" w:eastAsia="Times New Roman" w:hAnsi="Consolas" w:cs="Times New Roman"/>
+          <w:color w:val="CCCCCC"/>
+          <w:sz w:val="18"/>
+          <w:szCs w:val="18"/>
+          <w:lang w:eastAsia="pt-BR"/>
+        </w:rPr>
+      </w:pPr>
+      <w:r>
+        <w:rPr>
+          <w:rFonts w:ascii="Consolas" w:eastAsia="Times New Roman" w:hAnsi="Consolas" w:cs="Times New Roman"/>
+          <w:color w:val="CCCCCC"/>
+          <w:sz w:val="18"/>
+          <w:szCs w:val="18"/>
+          <w:lang w:eastAsia="pt-BR"/>
+        </w:rPr>
+        <w:t xml:space="preserve">    </w:t>
+      </w:r>
+      <w:r>
+        <w:rPr>
+          <w:rFonts w:ascii="Consolas" w:eastAsia="Times New Roman" w:hAnsi="Consolas" w:cs="Times New Roman"/>
+          <w:color w:val="808080"/>
+          <w:sz w:val="18"/>
+          <w:szCs w:val="18"/>
+          <w:lang w:eastAsia="pt-BR"/>
+        </w:rPr>
+        <w:t>&lt;</w:t>
+      </w:r>
+      <w:r>
+        <w:rPr>
+          <w:rFonts w:ascii="Consolas" w:eastAsia="Times New Roman" w:hAnsi="Consolas" w:cs="Times New Roman"/>
+          <w:color w:val="569CD6"/>
+          <w:sz w:val="18"/>
+          <w:szCs w:val="18"/>
+          <w:lang w:eastAsia="pt-BR"/>
+        </w:rPr>
+        <w:t>link</w:t>
+      </w:r>
+      <w:r>
+        <w:rPr>
+          <w:rFonts w:ascii="Consolas" w:eastAsia="Times New Roman" w:hAnsi="Consolas" w:cs="Times New Roman"/>
+          <w:color w:val="CCCCCC"/>
+          <w:sz w:val="18"/>
+          <w:szCs w:val="18"/>
+          <w:lang w:eastAsia="pt-BR"/>
+        </w:rPr>
+        <w:t xml:space="preserve"> </w:t>
+      </w:r>
+      <w:r>
+        <w:rPr>
+          <w:rFonts w:ascii="Consolas" w:eastAsia="Times New Roman" w:hAnsi="Consolas" w:cs="Times New Roman"/>
+          <w:color w:val="9CDCFE"/>
+          <w:sz w:val="18"/>
+          <w:szCs w:val="18"/>
+          <w:lang w:eastAsia="pt-BR"/>
+        </w:rPr>
+        <w:t>rel</w:t>
+      </w:r>
+      <w:r>
+        <w:rPr>
+          <w:rFonts w:ascii="Consolas" w:eastAsia="Times New Roman" w:hAnsi="Consolas" w:cs="Times New Roman"/>
+          <w:color w:val="CCCCCC"/>
+          <w:sz w:val="18"/>
+          <w:szCs w:val="18"/>
+          <w:lang w:eastAsia="pt-BR"/>
+        </w:rPr>
+        <w:t>=</w:t>
+      </w:r>
+      <w:r>
+        <w:rPr>
+          <w:rFonts w:ascii="Consolas" w:eastAsia="Times New Roman" w:hAnsi="Consolas" w:cs="Times New Roman"/>
+          <w:color w:val="CE9178"/>
+          <w:sz w:val="18"/>
+          <w:szCs w:val="18"/>
+          <w:lang w:eastAsia="pt-BR"/>
+        </w:rPr>
+        <w:t>"stylesheet"</w:t>
+      </w:r>
+      <w:r>
+        <w:rPr>
+          <w:rFonts w:ascii="Consolas" w:eastAsia="Times New Roman" w:hAnsi="Consolas" w:cs="Times New Roman"/>
+          <w:color w:val="CCCCCC"/>
+          <w:sz w:val="18"/>
+          <w:szCs w:val="18"/>
+          <w:lang w:eastAsia="pt-BR"/>
+        </w:rPr>
+        <w:t xml:space="preserve"> </w:t>
+      </w:r>
+      <w:r>
+        <w:rPr>
+          <w:rFonts w:ascii="Consolas" w:eastAsia="Times New Roman" w:hAnsi="Consolas" w:cs="Times New Roman"/>
+          <w:color w:val="9CDCFE"/>
+          <w:sz w:val="18"/>
+          <w:szCs w:val="18"/>
+          <w:lang w:eastAsia="pt-BR"/>
+        </w:rPr>
+        <w:t>href</w:t>
+      </w:r>
+      <w:r>
+        <w:rPr>
+          <w:rFonts w:ascii="Consolas" w:eastAsia="Times New Roman" w:hAnsi="Consolas" w:cs="Times New Roman"/>
+          <w:color w:val="CCCCCC"/>
+          <w:sz w:val="18"/>
+          <w:szCs w:val="18"/>
+          <w:lang w:eastAsia="pt-BR"/>
+        </w:rPr>
+        <w:t>=</w:t>
+      </w:r>
+      <w:r>
+        <w:rPr>
+          <w:rFonts w:ascii="Consolas" w:eastAsia="Times New Roman" w:hAnsi="Consolas" w:cs="Times New Roman"/>
+          <w:color w:val="CE9178"/>
+          <w:sz w:val="18"/>
+          <w:szCs w:val="18"/>
+          <w:lang w:eastAsia="pt-BR"/>
+        </w:rPr>
+        <w:t>"estilos/tela.css"</w:t>
+      </w:r>
+      <w:r>
+        <w:rPr>
+          <w:rFonts w:ascii="Consolas" w:eastAsia="Times New Roman" w:hAnsi="Consolas" w:cs="Times New Roman"/>
+          <w:color w:val="CCCCCC"/>
+          <w:sz w:val="18"/>
+          <w:szCs w:val="18"/>
+          <w:lang w:eastAsia="pt-BR"/>
+        </w:rPr>
+        <w:t xml:space="preserve"> </w:t>
+      </w:r>
+      <w:r>
+        <w:rPr>
+          <w:rFonts w:ascii="Consolas" w:eastAsia="Times New Roman" w:hAnsi="Consolas" w:cs="Times New Roman"/>
+          <w:color w:val="9CDCFE"/>
+          <w:sz w:val="18"/>
+          <w:szCs w:val="18"/>
+          <w:lang w:eastAsia="pt-BR"/>
+        </w:rPr>
+        <w:t>media</w:t>
+      </w:r>
+      <w:r>
+        <w:rPr>
+          <w:rFonts w:ascii="Consolas" w:eastAsia="Times New Roman" w:hAnsi="Consolas" w:cs="Times New Roman"/>
+          <w:color w:val="CCCCCC"/>
+          <w:sz w:val="18"/>
+          <w:szCs w:val="18"/>
+          <w:lang w:eastAsia="pt-BR"/>
+        </w:rPr>
+        <w:t>=</w:t>
+      </w:r>
+      <w:r>
+        <w:rPr>
+          <w:rFonts w:ascii="Consolas" w:eastAsia="Times New Roman" w:hAnsi="Consolas" w:cs="Times New Roman"/>
+          <w:color w:val="CE9178"/>
+          <w:sz w:val="18"/>
+          <w:szCs w:val="18"/>
+          <w:lang w:eastAsia="pt-BR"/>
+        </w:rPr>
+        <w:t>"screen"</w:t>
+      </w:r>
+      <w:r>
+        <w:rPr>
+          <w:rFonts w:ascii="Consolas" w:eastAsia="Times New Roman" w:hAnsi="Consolas" w:cs="Times New Roman"/>
+          <w:color w:val="808080"/>
+          <w:sz w:val="18"/>
+          <w:szCs w:val="18"/>
+          <w:lang w:eastAsia="pt-BR"/>
+        </w:rPr>
+        <w:t>&gt;</w:t>
+      </w:r>
+      <w:r>
+        <w:rPr>
+          <w:rFonts w:ascii="Consolas" w:eastAsia="Times New Roman" w:hAnsi="Consolas" w:cs="Times New Roman"/>
+          <w:color w:val="CCCCCC"/>
+          <w:sz w:val="18"/>
+          <w:szCs w:val="18"/>
+          <w:lang w:eastAsia="pt-BR"/>
+        </w:rPr>
+        <w:t xml:space="preserve"> </w:t>
+      </w:r>
+      <w:r>
+        <w:rPr>
+          <w:rFonts w:ascii="Consolas" w:eastAsia="Times New Roman" w:hAnsi="Consolas" w:cs="Times New Roman"/>
+          <w:color w:val="6A9955"/>
+          <w:sz w:val="18"/>
+          <w:szCs w:val="18"/>
+          <w:lang w:eastAsia="pt-BR"/>
+        </w:rPr>
+        <w:t>&lt;!--Esse comando media=screen é para a tela do computador--&gt;</w:t>
+      </w:r>
+    </w:p>
+    <w:p>
+      <w:pPr>
+        <w:shd w:val="clear" w:color="auto" w:fill="1F1F1F"/>
+        <w:spacing w:after="0" w:line="238" w:lineRule="atLeast"/>
+        <w:rPr>
+          <w:rFonts w:ascii="Consolas" w:eastAsia="Times New Roman" w:hAnsi="Consolas" w:cs="Times New Roman"/>
+          <w:color w:val="CCCCCC"/>
+          <w:sz w:val="18"/>
+          <w:szCs w:val="18"/>
+          <w:lang w:eastAsia="pt-BR"/>
+        </w:rPr>
+      </w:pPr>
+      <w:r>
+        <w:rPr>
+          <w:rFonts w:ascii="Consolas" w:eastAsia="Times New Roman" w:hAnsi="Consolas" w:cs="Times New Roman"/>
+          <w:color w:val="CCCCCC"/>
+          <w:sz w:val="18"/>
+          <w:szCs w:val="18"/>
+          <w:lang w:eastAsia="pt-BR"/>
+        </w:rPr>
+        <w:t xml:space="preserve">    </w:t>
+      </w:r>
+      <w:r>
+        <w:rPr>
+          <w:rFonts w:ascii="Consolas" w:eastAsia="Times New Roman" w:hAnsi="Consolas" w:cs="Times New Roman"/>
+          <w:color w:val="808080"/>
+          <w:sz w:val="18"/>
+          <w:szCs w:val="18"/>
+          <w:lang w:eastAsia="pt-BR"/>
+        </w:rPr>
+        <w:t>&lt;</w:t>
+      </w:r>
+      <w:r>
+        <w:rPr>
+          <w:rFonts w:ascii="Consolas" w:eastAsia="Times New Roman" w:hAnsi="Consolas" w:cs="Times New Roman"/>
+          <w:color w:val="569CD6"/>
+          <w:sz w:val="18"/>
+          <w:szCs w:val="18"/>
+          <w:lang w:eastAsia="pt-BR"/>
+        </w:rPr>
+        <w:t>link</w:t>
+      </w:r>
+      <w:r>
+        <w:rPr>
+          <w:rFonts w:ascii="Consolas" w:eastAsia="Times New Roman" w:hAnsi="Consolas" w:cs="Times New Roman"/>
+          <w:color w:val="CCCCCC"/>
+          <w:sz w:val="18"/>
+          <w:szCs w:val="18"/>
+          <w:lang w:eastAsia="pt-BR"/>
+        </w:rPr>
+        <w:t xml:space="preserve"> </w:t>
+      </w:r>
+      <w:r>
+        <w:rPr>
+          <w:rFonts w:ascii="Consolas" w:eastAsia="Times New Roman" w:hAnsi="Consolas" w:cs="Times New Roman"/>
+          <w:color w:val="9CDCFE"/>
+          <w:sz w:val="18"/>
+          <w:szCs w:val="18"/>
+          <w:lang w:eastAsia="pt-BR"/>
+        </w:rPr>
+        <w:t>rel</w:t>
+      </w:r>
+      <w:r>
+        <w:rPr>
+          <w:rFonts w:ascii="Consolas" w:eastAsia="Times New Roman" w:hAnsi="Consolas" w:cs="Times New Roman"/>
+          <w:color w:val="CCCCCC"/>
+          <w:sz w:val="18"/>
+          <w:szCs w:val="18"/>
+          <w:lang w:eastAsia="pt-BR"/>
+        </w:rPr>
+        <w:t>=</w:t>
+      </w:r>
+      <w:r>
+        <w:rPr>
+          <w:rFonts w:ascii="Consolas" w:eastAsia="Times New Roman" w:hAnsi="Consolas" w:cs="Times New Roman"/>
+          <w:color w:val="CE9178"/>
+          <w:sz w:val="18"/>
+          <w:szCs w:val="18"/>
+          <w:lang w:eastAsia="pt-BR"/>
+        </w:rPr>
+        <w:t>"stylesheet"</w:t>
+      </w:r>
+      <w:r>
+        <w:rPr>
+          <w:rFonts w:ascii="Consolas" w:eastAsia="Times New Roman" w:hAnsi="Consolas" w:cs="Times New Roman"/>
+          <w:color w:val="CCCCCC"/>
+          <w:sz w:val="18"/>
+          <w:szCs w:val="18"/>
+          <w:lang w:eastAsia="pt-BR"/>
+        </w:rPr>
+        <w:t xml:space="preserve"> </w:t>
+      </w:r>
+      <w:r>
+        <w:rPr>
+          <w:rFonts w:ascii="Consolas" w:eastAsia="Times New Roman" w:hAnsi="Consolas" w:cs="Times New Roman"/>
+          <w:color w:val="9CDCFE"/>
+          <w:sz w:val="18"/>
+          <w:szCs w:val="18"/>
+          <w:lang w:eastAsia="pt-BR"/>
+        </w:rPr>
+        <w:t>href</w:t>
+      </w:r>
+      <w:r>
+        <w:rPr>
+          <w:rFonts w:ascii="Consolas" w:eastAsia="Times New Roman" w:hAnsi="Consolas" w:cs="Times New Roman"/>
+          <w:color w:val="CCCCCC"/>
+          <w:sz w:val="18"/>
+          <w:szCs w:val="18"/>
+          <w:lang w:eastAsia="pt-BR"/>
+        </w:rPr>
+        <w:t>=</w:t>
+      </w:r>
+      <w:r>
+        <w:rPr>
+          <w:rFonts w:ascii="Consolas" w:eastAsia="Times New Roman" w:hAnsi="Consolas" w:cs="Times New Roman"/>
+          <w:color w:val="CE9178"/>
+          <w:sz w:val="18"/>
+          <w:szCs w:val="18"/>
+          <w:lang w:eastAsia="pt-BR"/>
+        </w:rPr>
+        <w:t>"estilos/impressora.css"</w:t>
+      </w:r>
+      <w:r>
+        <w:rPr>
+          <w:rFonts w:ascii="Consolas" w:eastAsia="Times New Roman" w:hAnsi="Consolas" w:cs="Times New Roman"/>
+          <w:color w:val="CCCCCC"/>
+          <w:sz w:val="18"/>
+          <w:szCs w:val="18"/>
+          <w:lang w:eastAsia="pt-BR"/>
+        </w:rPr>
+        <w:t xml:space="preserve"> </w:t>
+      </w:r>
+      <w:r>
+        <w:rPr>
+          <w:rFonts w:ascii="Consolas" w:eastAsia="Times New Roman" w:hAnsi="Consolas" w:cs="Times New Roman"/>
+          <w:color w:val="9CDCFE"/>
+          <w:sz w:val="18"/>
+          <w:szCs w:val="18"/>
+          <w:lang w:eastAsia="pt-BR"/>
+        </w:rPr>
+        <w:t>media</w:t>
+      </w:r>
+      <w:r>
+        <w:rPr>
+          <w:rFonts w:ascii="Consolas" w:eastAsia="Times New Roman" w:hAnsi="Consolas" w:cs="Times New Roman"/>
+          <w:color w:val="CCCCCC"/>
+          <w:sz w:val="18"/>
+          <w:szCs w:val="18"/>
+          <w:lang w:eastAsia="pt-BR"/>
+        </w:rPr>
+        <w:t>=</w:t>
+      </w:r>
+      <w:r>
+        <w:rPr>
+          <w:rFonts w:ascii="Consolas" w:eastAsia="Times New Roman" w:hAnsi="Consolas" w:cs="Times New Roman"/>
+          <w:color w:val="CE9178"/>
+          <w:sz w:val="18"/>
+          <w:szCs w:val="18"/>
+          <w:lang w:eastAsia="pt-BR"/>
+        </w:rPr>
+        <w:t>"print"</w:t>
+      </w:r>
+      <w:r>
+        <w:rPr>
+          <w:rFonts w:ascii="Consolas" w:eastAsia="Times New Roman" w:hAnsi="Consolas" w:cs="Times New Roman"/>
+          <w:color w:val="808080"/>
+          <w:sz w:val="18"/>
+          <w:szCs w:val="18"/>
+          <w:lang w:eastAsia="pt-BR"/>
+        </w:rPr>
+        <w:t>&gt;</w:t>
+      </w:r>
+      <w:r>
+        <w:rPr>
+          <w:rFonts w:ascii="Consolas" w:eastAsia="Times New Roman" w:hAnsi="Consolas" w:cs="Times New Roman"/>
+          <w:color w:val="CCCCCC"/>
+          <w:sz w:val="18"/>
+          <w:szCs w:val="18"/>
+          <w:lang w:eastAsia="pt-BR"/>
+        </w:rPr>
+        <w:t xml:space="preserve"> </w:t>
+      </w:r>
+      <w:r>
+        <w:rPr>
+          <w:rFonts w:ascii="Consolas" w:eastAsia="Times New Roman" w:hAnsi="Consolas" w:cs="Times New Roman"/>
+          <w:color w:val="6A9955"/>
+          <w:sz w:val="18"/>
+          <w:szCs w:val="18"/>
+          <w:lang w:eastAsia="pt-BR"/>
+        </w:rPr>
+        <w:t>&lt;!--Esse comando media=print é para o modo impressão--&gt;</w:t>
+      </w:r>
+    </w:p>
+    <w:p>
+      <w:pPr>
+        <w:shd w:val="clear" w:color="auto" w:fill="1F1F1F"/>
+        <w:spacing w:after="0" w:line="238" w:lineRule="atLeast"/>
+        <w:rPr>
+          <w:rFonts w:ascii="Consolas" w:eastAsia="Times New Roman" w:hAnsi="Consolas" w:cs="Times New Roman"/>
+          <w:color w:val="CCCCCC"/>
+          <w:sz w:val="18"/>
+          <w:szCs w:val="18"/>
+          <w:lang w:eastAsia="pt-BR"/>
+        </w:rPr>
+      </w:pPr>
+      <w:r>
+        <w:rPr>
+          <w:rFonts w:ascii="Consolas" w:eastAsia="Times New Roman" w:hAnsi="Consolas" w:cs="Times New Roman"/>
+          <w:color w:val="CCCCCC"/>
+          <w:sz w:val="18"/>
+          <w:szCs w:val="18"/>
+          <w:lang w:eastAsia="pt-BR"/>
+        </w:rPr>
+        <w:t xml:space="preserve">    </w:t>
+      </w:r>
+      <w:r>
+        <w:rPr>
+          <w:rFonts w:ascii="Consolas" w:eastAsia="Times New Roman" w:hAnsi="Consolas" w:cs="Times New Roman"/>
+          <w:color w:val="6A9955"/>
+          <w:sz w:val="18"/>
+          <w:szCs w:val="18"/>
+          <w:lang w:eastAsia="pt-BR"/>
+        </w:rPr>
+        <w:t>&lt;!--Tambem temos a media=all que é para tudo--&gt;</w:t>
+      </w:r>
+    </w:p>
+    <w:p/>
+    <w:p>
+      <w:r>
+        <w:lastRenderedPageBreak/>
+        <w:t>Para a tela do navegador e para impressão são criados dois tipos de estilo nesse exemplo foi criado um estilo tela.css e outro impressora.css.</w:t>
+      </w:r>
+    </w:p>
+    <w:p>
+      <w:r>
+        <w:t>Esse estilo é pra impressão</w:t>
+      </w:r>
+    </w:p>
+    <w:p>
+      <w:pPr>
+        <w:shd w:val="clear" w:color="auto" w:fill="1F1F1F"/>
+        <w:spacing w:after="0" w:line="238" w:lineRule="atLeast"/>
+        <w:rPr>
+          <w:rFonts w:ascii="Consolas" w:eastAsia="Times New Roman" w:hAnsi="Consolas" w:cs="Times New Roman"/>
+          <w:color w:val="CCCCCC"/>
+          <w:sz w:val="18"/>
+          <w:szCs w:val="18"/>
+          <w:lang w:eastAsia="pt-BR"/>
+        </w:rPr>
+      </w:pPr>
+      <w:r>
+        <w:rPr>
+          <w:rFonts w:ascii="Consolas" w:eastAsia="Times New Roman" w:hAnsi="Consolas" w:cs="Times New Roman"/>
+          <w:color w:val="C586C0"/>
+          <w:sz w:val="18"/>
+          <w:szCs w:val="18"/>
+          <w:lang w:eastAsia="pt-BR"/>
+        </w:rPr>
+        <w:t>@charset</w:t>
+      </w:r>
+      <w:r>
+        <w:rPr>
+          <w:rFonts w:ascii="Consolas" w:eastAsia="Times New Roman" w:hAnsi="Consolas" w:cs="Times New Roman"/>
+          <w:color w:val="CCCCCC"/>
+          <w:sz w:val="18"/>
+          <w:szCs w:val="18"/>
+          <w:lang w:eastAsia="pt-BR"/>
+        </w:rPr>
+        <w:t xml:space="preserve"> </w:t>
+      </w:r>
+      <w:r>
+        <w:rPr>
+          <w:rFonts w:ascii="Consolas" w:eastAsia="Times New Roman" w:hAnsi="Consolas" w:cs="Times New Roman"/>
+          <w:color w:val="CE9178"/>
+          <w:sz w:val="18"/>
+          <w:szCs w:val="18"/>
+          <w:lang w:eastAsia="pt-BR"/>
+        </w:rPr>
+        <w:t>"UTF-8"</w:t>
+      </w:r>
+      <w:r>
+        <w:rPr>
+          <w:rFonts w:ascii="Consolas" w:eastAsia="Times New Roman" w:hAnsi="Consolas" w:cs="Times New Roman"/>
+          <w:color w:val="CCCCCC"/>
+          <w:sz w:val="18"/>
+          <w:szCs w:val="18"/>
+          <w:lang w:eastAsia="pt-BR"/>
+        </w:rPr>
+        <w:t>;</w:t>
+      </w:r>
+    </w:p>
+    <w:p>
+      <w:pPr>
+        <w:shd w:val="clear" w:color="auto" w:fill="1F1F1F"/>
+        <w:spacing w:after="0" w:line="238" w:lineRule="atLeast"/>
+        <w:rPr>
+          <w:rFonts w:ascii="Consolas" w:eastAsia="Times New Roman" w:hAnsi="Consolas" w:cs="Times New Roman"/>
+          <w:color w:val="CCCCCC"/>
+          <w:sz w:val="18"/>
+          <w:szCs w:val="18"/>
+          <w:lang w:eastAsia="pt-BR"/>
+        </w:rPr>
+      </w:pPr>
+    </w:p>
+    <w:p>
+      <w:pPr>
+        <w:shd w:val="clear" w:color="auto" w:fill="1F1F1F"/>
+        <w:spacing w:after="0" w:line="238" w:lineRule="atLeast"/>
+        <w:rPr>
+          <w:rFonts w:ascii="Consolas" w:eastAsia="Times New Roman" w:hAnsi="Consolas" w:cs="Times New Roman"/>
+          <w:color w:val="CCCCCC"/>
+          <w:sz w:val="18"/>
+          <w:szCs w:val="18"/>
+          <w:lang w:eastAsia="pt-BR"/>
+        </w:rPr>
+      </w:pPr>
+      <w:r>
+        <w:rPr>
+          <w:rFonts w:ascii="Consolas" w:eastAsia="Times New Roman" w:hAnsi="Consolas" w:cs="Times New Roman"/>
+          <w:color w:val="6A9955"/>
+          <w:sz w:val="18"/>
+          <w:szCs w:val="18"/>
+          <w:lang w:eastAsia="pt-BR"/>
+        </w:rPr>
+        <w:t>/*Estilo para impressão */</w:t>
+      </w:r>
+    </w:p>
+    <w:p>
+      <w:pPr>
+        <w:shd w:val="clear" w:color="auto" w:fill="1F1F1F"/>
+        <w:spacing w:after="0" w:line="238" w:lineRule="atLeast"/>
+        <w:rPr>
+          <w:rFonts w:ascii="Consolas" w:eastAsia="Times New Roman" w:hAnsi="Consolas" w:cs="Times New Roman"/>
+          <w:color w:val="CCCCCC"/>
+          <w:sz w:val="18"/>
+          <w:szCs w:val="18"/>
+          <w:lang w:eastAsia="pt-BR"/>
+        </w:rPr>
+      </w:pPr>
+    </w:p>
+    <w:p>
+      <w:pPr>
+        <w:shd w:val="clear" w:color="auto" w:fill="1F1F1F"/>
+        <w:spacing w:after="0" w:line="238" w:lineRule="atLeast"/>
+        <w:rPr>
+          <w:rFonts w:ascii="Consolas" w:eastAsia="Times New Roman" w:hAnsi="Consolas" w:cs="Times New Roman"/>
+          <w:color w:val="CCCCCC"/>
+          <w:sz w:val="18"/>
+          <w:szCs w:val="18"/>
+          <w:lang w:eastAsia="pt-BR"/>
+        </w:rPr>
+      </w:pPr>
+      <w:r>
+        <w:rPr>
+          <w:rFonts w:ascii="Consolas" w:eastAsia="Times New Roman" w:hAnsi="Consolas" w:cs="Times New Roman"/>
+          <w:color w:val="569CD6"/>
+          <w:sz w:val="18"/>
+          <w:szCs w:val="18"/>
+          <w:lang w:eastAsia="pt-BR"/>
+        </w:rPr>
+        <w:t>*</w:t>
+      </w:r>
+      <w:r>
+        <w:rPr>
+          <w:rFonts w:ascii="Consolas" w:eastAsia="Times New Roman" w:hAnsi="Consolas" w:cs="Times New Roman"/>
+          <w:color w:val="CCCCCC"/>
+          <w:sz w:val="18"/>
+          <w:szCs w:val="18"/>
+          <w:lang w:eastAsia="pt-BR"/>
+        </w:rPr>
+        <w:t>{</w:t>
+      </w:r>
+    </w:p>
+    <w:p>
+      <w:pPr>
+        <w:shd w:val="clear" w:color="auto" w:fill="1F1F1F"/>
+        <w:spacing w:after="0" w:line="238" w:lineRule="atLeast"/>
+        <w:rPr>
+          <w:rFonts w:ascii="Consolas" w:eastAsia="Times New Roman" w:hAnsi="Consolas" w:cs="Times New Roman"/>
+          <w:color w:val="CCCCCC"/>
+          <w:sz w:val="18"/>
+          <w:szCs w:val="18"/>
+          <w:lang w:eastAsia="pt-BR"/>
+        </w:rPr>
+      </w:pPr>
+      <w:r>
+        <w:rPr>
+          <w:rFonts w:ascii="Consolas" w:eastAsia="Times New Roman" w:hAnsi="Consolas" w:cs="Times New Roman"/>
+          <w:color w:val="CCCCCC"/>
+          <w:sz w:val="18"/>
+          <w:szCs w:val="18"/>
+          <w:lang w:eastAsia="pt-BR"/>
+        </w:rPr>
+        <w:t xml:space="preserve">    </w:t>
+      </w:r>
+      <w:r>
+        <w:rPr>
+          <w:rFonts w:ascii="Consolas" w:eastAsia="Times New Roman" w:hAnsi="Consolas" w:cs="Times New Roman"/>
+          <w:color w:val="9CDCFE"/>
+          <w:sz w:val="18"/>
+          <w:szCs w:val="18"/>
+          <w:lang w:eastAsia="pt-BR"/>
+        </w:rPr>
+        <w:t>margin</w:t>
+      </w:r>
+      <w:r>
+        <w:rPr>
+          <w:rFonts w:ascii="Consolas" w:eastAsia="Times New Roman" w:hAnsi="Consolas" w:cs="Times New Roman"/>
+          <w:color w:val="CCCCCC"/>
+          <w:sz w:val="18"/>
+          <w:szCs w:val="18"/>
+          <w:lang w:eastAsia="pt-BR"/>
+        </w:rPr>
+        <w:t xml:space="preserve">: </w:t>
+      </w:r>
+      <w:r>
+        <w:rPr>
+          <w:rFonts w:ascii="Consolas" w:eastAsia="Times New Roman" w:hAnsi="Consolas" w:cs="Times New Roman"/>
+          <w:color w:val="B5CEA8"/>
+          <w:sz w:val="18"/>
+          <w:szCs w:val="18"/>
+          <w:lang w:eastAsia="pt-BR"/>
+        </w:rPr>
+        <w:t>10px</w:t>
+      </w:r>
+      <w:r>
+        <w:rPr>
+          <w:rFonts w:ascii="Consolas" w:eastAsia="Times New Roman" w:hAnsi="Consolas" w:cs="Times New Roman"/>
+          <w:color w:val="CCCCCC"/>
+          <w:sz w:val="18"/>
+          <w:szCs w:val="18"/>
+          <w:lang w:eastAsia="pt-BR"/>
+        </w:rPr>
+        <w:t>;</w:t>
+      </w:r>
+    </w:p>
+    <w:p>
+      <w:pPr>
+        <w:shd w:val="clear" w:color="auto" w:fill="1F1F1F"/>
+        <w:spacing w:after="0" w:line="238" w:lineRule="atLeast"/>
+        <w:rPr>
+          <w:rFonts w:ascii="Consolas" w:eastAsia="Times New Roman" w:hAnsi="Consolas" w:cs="Times New Roman"/>
+          <w:color w:val="CCCCCC"/>
+          <w:sz w:val="18"/>
+          <w:szCs w:val="18"/>
+          <w:lang w:eastAsia="pt-BR"/>
+        </w:rPr>
+      </w:pPr>
+      <w:r>
+        <w:rPr>
+          <w:rFonts w:ascii="Consolas" w:eastAsia="Times New Roman" w:hAnsi="Consolas" w:cs="Times New Roman"/>
+          <w:color w:val="CCCCCC"/>
+          <w:sz w:val="18"/>
+          <w:szCs w:val="18"/>
+          <w:lang w:eastAsia="pt-BR"/>
+        </w:rPr>
+        <w:t xml:space="preserve">    </w:t>
+      </w:r>
+      <w:r>
+        <w:rPr>
+          <w:rFonts w:ascii="Consolas" w:eastAsia="Times New Roman" w:hAnsi="Consolas" w:cs="Times New Roman"/>
+          <w:color w:val="9CDCFE"/>
+          <w:sz w:val="18"/>
+          <w:szCs w:val="18"/>
+          <w:lang w:eastAsia="pt-BR"/>
+        </w:rPr>
+        <w:t>padding</w:t>
+      </w:r>
+      <w:r>
+        <w:rPr>
+          <w:rFonts w:ascii="Consolas" w:eastAsia="Times New Roman" w:hAnsi="Consolas" w:cs="Times New Roman"/>
+          <w:color w:val="CCCCCC"/>
+          <w:sz w:val="18"/>
+          <w:szCs w:val="18"/>
+          <w:lang w:eastAsia="pt-BR"/>
+        </w:rPr>
+        <w:t xml:space="preserve">: </w:t>
+      </w:r>
+      <w:r>
+        <w:rPr>
+          <w:rFonts w:ascii="Consolas" w:eastAsia="Times New Roman" w:hAnsi="Consolas" w:cs="Times New Roman"/>
+          <w:color w:val="B5CEA8"/>
+          <w:sz w:val="18"/>
+          <w:szCs w:val="18"/>
+          <w:lang w:eastAsia="pt-BR"/>
+        </w:rPr>
+        <w:t>10px</w:t>
+      </w:r>
+      <w:r>
+        <w:rPr>
+          <w:rFonts w:ascii="Consolas" w:eastAsia="Times New Roman" w:hAnsi="Consolas" w:cs="Times New Roman"/>
+          <w:color w:val="CCCCCC"/>
+          <w:sz w:val="18"/>
+          <w:szCs w:val="18"/>
+          <w:lang w:eastAsia="pt-BR"/>
+        </w:rPr>
+        <w:t>;</w:t>
+      </w:r>
+    </w:p>
+    <w:p>
+      <w:pPr>
+        <w:shd w:val="clear" w:color="auto" w:fill="1F1F1F"/>
+        <w:spacing w:after="0" w:line="238" w:lineRule="atLeast"/>
+        <w:rPr>
+          <w:rFonts w:ascii="Consolas" w:eastAsia="Times New Roman" w:hAnsi="Consolas" w:cs="Times New Roman"/>
+          <w:color w:val="CCCCCC"/>
+          <w:sz w:val="18"/>
+          <w:szCs w:val="18"/>
+          <w:lang w:eastAsia="pt-BR"/>
+        </w:rPr>
+      </w:pPr>
+      <w:r>
+        <w:rPr>
+          <w:rFonts w:ascii="Consolas" w:eastAsia="Times New Roman" w:hAnsi="Consolas" w:cs="Times New Roman"/>
+          <w:color w:val="CCCCCC"/>
+          <w:sz w:val="18"/>
+          <w:szCs w:val="18"/>
+          <w:lang w:eastAsia="pt-BR"/>
+        </w:rPr>
+        <w:t>}</w:t>
+      </w:r>
+    </w:p>
+    <w:p>
+      <w:pPr>
+        <w:shd w:val="clear" w:color="auto" w:fill="1F1F1F"/>
+        <w:spacing w:after="0" w:line="238" w:lineRule="atLeast"/>
+        <w:rPr>
+          <w:rFonts w:ascii="Consolas" w:eastAsia="Times New Roman" w:hAnsi="Consolas" w:cs="Times New Roman"/>
+          <w:color w:val="CCCCCC"/>
+          <w:sz w:val="18"/>
+          <w:szCs w:val="18"/>
+          <w:lang w:eastAsia="pt-BR"/>
+        </w:rPr>
+      </w:pPr>
+    </w:p>
+    <w:p>
+      <w:pPr>
+        <w:shd w:val="clear" w:color="auto" w:fill="1F1F1F"/>
+        <w:spacing w:after="0" w:line="238" w:lineRule="atLeast"/>
+        <w:rPr>
+          <w:rFonts w:ascii="Consolas" w:eastAsia="Times New Roman" w:hAnsi="Consolas" w:cs="Times New Roman"/>
+          <w:color w:val="CCCCCC"/>
+          <w:sz w:val="18"/>
+          <w:szCs w:val="18"/>
+          <w:lang w:eastAsia="pt-BR"/>
+        </w:rPr>
+      </w:pPr>
+      <w:r>
+        <w:rPr>
+          <w:rFonts w:ascii="Consolas" w:eastAsia="Times New Roman" w:hAnsi="Consolas" w:cs="Times New Roman"/>
+          <w:color w:val="D7BA7D"/>
+          <w:sz w:val="18"/>
+          <w:szCs w:val="18"/>
+          <w:lang w:eastAsia="pt-BR"/>
+        </w:rPr>
+        <w:t>html</w:t>
+      </w:r>
+      <w:r>
+        <w:rPr>
+          <w:rFonts w:ascii="Consolas" w:eastAsia="Times New Roman" w:hAnsi="Consolas" w:cs="Times New Roman"/>
+          <w:color w:val="CCCCCC"/>
+          <w:sz w:val="18"/>
+          <w:szCs w:val="18"/>
+          <w:lang w:eastAsia="pt-BR"/>
+        </w:rPr>
+        <w:t>{</w:t>
+      </w:r>
+    </w:p>
+    <w:p>
+      <w:pPr>
+        <w:shd w:val="clear" w:color="auto" w:fill="1F1F1F"/>
+        <w:spacing w:after="0" w:line="238" w:lineRule="atLeast"/>
+        <w:rPr>
+          <w:rFonts w:ascii="Consolas" w:eastAsia="Times New Roman" w:hAnsi="Consolas" w:cs="Times New Roman"/>
+          <w:color w:val="CCCCCC"/>
+          <w:sz w:val="18"/>
+          <w:szCs w:val="18"/>
+          <w:lang w:eastAsia="pt-BR"/>
+        </w:rPr>
+      </w:pPr>
+      <w:r>
+        <w:rPr>
+          <w:rFonts w:ascii="Consolas" w:eastAsia="Times New Roman" w:hAnsi="Consolas" w:cs="Times New Roman"/>
+          <w:color w:val="CCCCCC"/>
+          <w:sz w:val="18"/>
+          <w:szCs w:val="18"/>
+          <w:lang w:eastAsia="pt-BR"/>
+        </w:rPr>
+        <w:t xml:space="preserve">    </w:t>
+      </w:r>
+      <w:r>
+        <w:rPr>
+          <w:rFonts w:ascii="Consolas" w:eastAsia="Times New Roman" w:hAnsi="Consolas" w:cs="Times New Roman"/>
+          <w:color w:val="9CDCFE"/>
+          <w:sz w:val="18"/>
+          <w:szCs w:val="18"/>
+          <w:lang w:eastAsia="pt-BR"/>
+        </w:rPr>
+        <w:t>font-family</w:t>
+      </w:r>
+      <w:r>
+        <w:rPr>
+          <w:rFonts w:ascii="Consolas" w:eastAsia="Times New Roman" w:hAnsi="Consolas" w:cs="Times New Roman"/>
+          <w:color w:val="CCCCCC"/>
+          <w:sz w:val="18"/>
+          <w:szCs w:val="18"/>
+          <w:lang w:eastAsia="pt-BR"/>
+        </w:rPr>
+        <w:t xml:space="preserve">: </w:t>
+      </w:r>
+      <w:r>
+        <w:rPr>
+          <w:rFonts w:ascii="Consolas" w:eastAsia="Times New Roman" w:hAnsi="Consolas" w:cs="Times New Roman"/>
+          <w:color w:val="CE9178"/>
+          <w:sz w:val="18"/>
+          <w:szCs w:val="18"/>
+          <w:lang w:eastAsia="pt-BR"/>
+        </w:rPr>
+        <w:t>'Courier New'</w:t>
+      </w:r>
+      <w:r>
+        <w:rPr>
+          <w:rFonts w:ascii="Consolas" w:eastAsia="Times New Roman" w:hAnsi="Consolas" w:cs="Times New Roman"/>
+          <w:color w:val="CCCCCC"/>
+          <w:sz w:val="18"/>
+          <w:szCs w:val="18"/>
+          <w:lang w:eastAsia="pt-BR"/>
+        </w:rPr>
+        <w:t xml:space="preserve">, </w:t>
+      </w:r>
+      <w:r>
+        <w:rPr>
+          <w:rFonts w:ascii="Consolas" w:eastAsia="Times New Roman" w:hAnsi="Consolas" w:cs="Times New Roman"/>
+          <w:color w:val="CE9178"/>
+          <w:sz w:val="18"/>
+          <w:szCs w:val="18"/>
+          <w:lang w:eastAsia="pt-BR"/>
+        </w:rPr>
+        <w:t>Courier</w:t>
+      </w:r>
+      <w:r>
+        <w:rPr>
+          <w:rFonts w:ascii="Consolas" w:eastAsia="Times New Roman" w:hAnsi="Consolas" w:cs="Times New Roman"/>
+          <w:color w:val="CCCCCC"/>
+          <w:sz w:val="18"/>
+          <w:szCs w:val="18"/>
+          <w:lang w:eastAsia="pt-BR"/>
+        </w:rPr>
+        <w:t xml:space="preserve">, </w:t>
+      </w:r>
+      <w:r>
+        <w:rPr>
+          <w:rFonts w:ascii="Consolas" w:eastAsia="Times New Roman" w:hAnsi="Consolas" w:cs="Times New Roman"/>
+          <w:color w:val="CE9178"/>
+          <w:sz w:val="18"/>
+          <w:szCs w:val="18"/>
+          <w:lang w:eastAsia="pt-BR"/>
+        </w:rPr>
+        <w:t>monospace</w:t>
+      </w:r>
+      <w:r>
+        <w:rPr>
+          <w:rFonts w:ascii="Consolas" w:eastAsia="Times New Roman" w:hAnsi="Consolas" w:cs="Times New Roman"/>
+          <w:color w:val="CCCCCC"/>
+          <w:sz w:val="18"/>
+          <w:szCs w:val="18"/>
+          <w:lang w:eastAsia="pt-BR"/>
+        </w:rPr>
+        <w:t>;</w:t>
+      </w:r>
+    </w:p>
+    <w:p>
+      <w:pPr>
+        <w:shd w:val="clear" w:color="auto" w:fill="1F1F1F"/>
+        <w:spacing w:after="0" w:line="238" w:lineRule="atLeast"/>
+        <w:rPr>
+          <w:rFonts w:ascii="Consolas" w:eastAsia="Times New Roman" w:hAnsi="Consolas" w:cs="Times New Roman"/>
+          <w:color w:val="CCCCCC"/>
+          <w:sz w:val="18"/>
+          <w:szCs w:val="18"/>
+          <w:lang w:eastAsia="pt-BR"/>
+        </w:rPr>
+      </w:pPr>
+      <w:r>
+        <w:rPr>
+          <w:rFonts w:ascii="Consolas" w:eastAsia="Times New Roman" w:hAnsi="Consolas" w:cs="Times New Roman"/>
+          <w:color w:val="CCCCCC"/>
+          <w:sz w:val="18"/>
+          <w:szCs w:val="18"/>
+          <w:lang w:eastAsia="pt-BR"/>
+        </w:rPr>
+        <w:t xml:space="preserve">    </w:t>
+      </w:r>
+      <w:r>
+        <w:rPr>
+          <w:rFonts w:ascii="Consolas" w:eastAsia="Times New Roman" w:hAnsi="Consolas" w:cs="Times New Roman"/>
+          <w:color w:val="9CDCFE"/>
+          <w:sz w:val="18"/>
+          <w:szCs w:val="18"/>
+          <w:lang w:eastAsia="pt-BR"/>
+        </w:rPr>
+        <w:t>font-size</w:t>
+      </w:r>
+      <w:r>
+        <w:rPr>
+          <w:rFonts w:ascii="Consolas" w:eastAsia="Times New Roman" w:hAnsi="Consolas" w:cs="Times New Roman"/>
+          <w:color w:val="CCCCCC"/>
+          <w:sz w:val="18"/>
+          <w:szCs w:val="18"/>
+          <w:lang w:eastAsia="pt-BR"/>
+        </w:rPr>
+        <w:t xml:space="preserve">: </w:t>
+      </w:r>
+      <w:r>
+        <w:rPr>
+          <w:rFonts w:ascii="Consolas" w:eastAsia="Times New Roman" w:hAnsi="Consolas" w:cs="Times New Roman"/>
+          <w:color w:val="B5CEA8"/>
+          <w:sz w:val="18"/>
+          <w:szCs w:val="18"/>
+          <w:lang w:eastAsia="pt-BR"/>
+        </w:rPr>
+        <w:t>1em</w:t>
+      </w:r>
+      <w:r>
+        <w:rPr>
+          <w:rFonts w:ascii="Consolas" w:eastAsia="Times New Roman" w:hAnsi="Consolas" w:cs="Times New Roman"/>
+          <w:color w:val="CCCCCC"/>
+          <w:sz w:val="18"/>
+          <w:szCs w:val="18"/>
+          <w:lang w:eastAsia="pt-BR"/>
+        </w:rPr>
+        <w:t>;</w:t>
+      </w:r>
+    </w:p>
+    <w:p>
+      <w:pPr>
+        <w:shd w:val="clear" w:color="auto" w:fill="1F1F1F"/>
+        <w:spacing w:after="0" w:line="238" w:lineRule="atLeast"/>
+        <w:rPr>
+          <w:rFonts w:ascii="Consolas" w:eastAsia="Times New Roman" w:hAnsi="Consolas" w:cs="Times New Roman"/>
+          <w:color w:val="CCCCCC"/>
+          <w:sz w:val="18"/>
+          <w:szCs w:val="18"/>
+          <w:lang w:eastAsia="pt-BR"/>
+        </w:rPr>
+      </w:pPr>
+      <w:r>
+        <w:rPr>
+          <w:rFonts w:ascii="Consolas" w:eastAsia="Times New Roman" w:hAnsi="Consolas" w:cs="Times New Roman"/>
+          <w:color w:val="CCCCCC"/>
+          <w:sz w:val="18"/>
+          <w:szCs w:val="18"/>
+          <w:lang w:eastAsia="pt-BR"/>
+        </w:rPr>
+        <w:t xml:space="preserve">    </w:t>
+      </w:r>
+      <w:r>
+        <w:rPr>
+          <w:rFonts w:ascii="Consolas" w:eastAsia="Times New Roman" w:hAnsi="Consolas" w:cs="Times New Roman"/>
+          <w:color w:val="9CDCFE"/>
+          <w:sz w:val="18"/>
+          <w:szCs w:val="18"/>
+          <w:lang w:eastAsia="pt-BR"/>
+        </w:rPr>
+        <w:t>line-height</w:t>
+      </w:r>
+      <w:r>
+        <w:rPr>
+          <w:rFonts w:ascii="Consolas" w:eastAsia="Times New Roman" w:hAnsi="Consolas" w:cs="Times New Roman"/>
+          <w:color w:val="CCCCCC"/>
+          <w:sz w:val="18"/>
+          <w:szCs w:val="18"/>
+          <w:lang w:eastAsia="pt-BR"/>
+        </w:rPr>
+        <w:t xml:space="preserve">: </w:t>
+      </w:r>
+      <w:r>
+        <w:rPr>
+          <w:rFonts w:ascii="Consolas" w:eastAsia="Times New Roman" w:hAnsi="Consolas" w:cs="Times New Roman"/>
+          <w:color w:val="B5CEA8"/>
+          <w:sz w:val="18"/>
+          <w:szCs w:val="18"/>
+          <w:lang w:eastAsia="pt-BR"/>
+        </w:rPr>
+        <w:t>1.5em</w:t>
+      </w:r>
+      <w:r>
+        <w:rPr>
+          <w:rFonts w:ascii="Consolas" w:eastAsia="Times New Roman" w:hAnsi="Consolas" w:cs="Times New Roman"/>
+          <w:color w:val="CCCCCC"/>
+          <w:sz w:val="18"/>
+          <w:szCs w:val="18"/>
+          <w:lang w:eastAsia="pt-BR"/>
+        </w:rPr>
+        <w:t>;</w:t>
+      </w:r>
+    </w:p>
+    <w:p>
+      <w:pPr>
+        <w:shd w:val="clear" w:color="auto" w:fill="1F1F1F"/>
+        <w:spacing w:after="0" w:line="238" w:lineRule="atLeast"/>
+        <w:rPr>
+          <w:rFonts w:ascii="Consolas" w:eastAsia="Times New Roman" w:hAnsi="Consolas" w:cs="Times New Roman"/>
+          <w:color w:val="CCCCCC"/>
+          <w:sz w:val="18"/>
+          <w:szCs w:val="18"/>
+          <w:lang w:eastAsia="pt-BR"/>
+        </w:rPr>
+      </w:pPr>
+      <w:r>
+        <w:rPr>
+          <w:rFonts w:ascii="Consolas" w:eastAsia="Times New Roman" w:hAnsi="Consolas" w:cs="Times New Roman"/>
+          <w:color w:val="CCCCCC"/>
+          <w:sz w:val="18"/>
+          <w:szCs w:val="18"/>
+          <w:lang w:eastAsia="pt-BR"/>
+        </w:rPr>
+        <w:t>}</w:t>
+      </w:r>
+    </w:p>
+    <w:p>
+      <w:pPr>
+        <w:shd w:val="clear" w:color="auto" w:fill="1F1F1F"/>
+        <w:spacing w:after="0" w:line="238" w:lineRule="atLeast"/>
+        <w:rPr>
+          <w:rFonts w:ascii="Consolas" w:eastAsia="Times New Roman" w:hAnsi="Consolas" w:cs="Times New Roman"/>
+          <w:color w:val="CCCCCC"/>
+          <w:sz w:val="18"/>
+          <w:szCs w:val="18"/>
+          <w:lang w:eastAsia="pt-BR"/>
+        </w:rPr>
+      </w:pPr>
+    </w:p>
+    <w:p>
+      <w:pPr>
+        <w:shd w:val="clear" w:color="auto" w:fill="1F1F1F"/>
+        <w:spacing w:after="0" w:line="238" w:lineRule="atLeast"/>
+        <w:rPr>
+          <w:rFonts w:ascii="Consolas" w:eastAsia="Times New Roman" w:hAnsi="Consolas" w:cs="Times New Roman"/>
+          <w:color w:val="CCCCCC"/>
+          <w:sz w:val="18"/>
+          <w:szCs w:val="18"/>
+          <w:lang w:eastAsia="pt-BR"/>
+        </w:rPr>
+      </w:pPr>
+      <w:r>
+        <w:rPr>
+          <w:rFonts w:ascii="Consolas" w:eastAsia="Times New Roman" w:hAnsi="Consolas" w:cs="Times New Roman"/>
+          <w:color w:val="D7BA7D"/>
+          <w:sz w:val="18"/>
+          <w:szCs w:val="18"/>
+          <w:lang w:eastAsia="pt-BR"/>
+        </w:rPr>
+        <w:t>menu</w:t>
+      </w:r>
+      <w:r>
+        <w:rPr>
+          <w:rFonts w:ascii="Consolas" w:eastAsia="Times New Roman" w:hAnsi="Consolas" w:cs="Times New Roman"/>
+          <w:color w:val="CCCCCC"/>
+          <w:sz w:val="18"/>
+          <w:szCs w:val="18"/>
+          <w:lang w:eastAsia="pt-BR"/>
+        </w:rPr>
+        <w:t xml:space="preserve"> {</w:t>
+      </w:r>
+    </w:p>
+    <w:p>
+      <w:pPr>
+        <w:shd w:val="clear" w:color="auto" w:fill="1F1F1F"/>
+        <w:spacing w:after="0" w:line="238" w:lineRule="atLeast"/>
+        <w:rPr>
+          <w:rFonts w:ascii="Consolas" w:eastAsia="Times New Roman" w:hAnsi="Consolas" w:cs="Times New Roman"/>
+          <w:color w:val="CCCCCC"/>
+          <w:sz w:val="18"/>
+          <w:szCs w:val="18"/>
+          <w:lang w:eastAsia="pt-BR"/>
+        </w:rPr>
+      </w:pPr>
+      <w:r>
+        <w:rPr>
+          <w:rFonts w:ascii="Consolas" w:eastAsia="Times New Roman" w:hAnsi="Consolas" w:cs="Times New Roman"/>
+          <w:color w:val="CCCCCC"/>
+          <w:sz w:val="18"/>
+          <w:szCs w:val="18"/>
+          <w:lang w:eastAsia="pt-BR"/>
+        </w:rPr>
+        <w:t xml:space="preserve">    </w:t>
+      </w:r>
+      <w:r>
+        <w:rPr>
+          <w:rFonts w:ascii="Consolas" w:eastAsia="Times New Roman" w:hAnsi="Consolas" w:cs="Times New Roman"/>
+          <w:color w:val="9CDCFE"/>
+          <w:sz w:val="18"/>
+          <w:szCs w:val="18"/>
+          <w:lang w:eastAsia="pt-BR"/>
+        </w:rPr>
+        <w:t>display</w:t>
+      </w:r>
+      <w:r>
+        <w:rPr>
+          <w:rFonts w:ascii="Consolas" w:eastAsia="Times New Roman" w:hAnsi="Consolas" w:cs="Times New Roman"/>
+          <w:color w:val="CCCCCC"/>
+          <w:sz w:val="18"/>
+          <w:szCs w:val="18"/>
+          <w:lang w:eastAsia="pt-BR"/>
+        </w:rPr>
+        <w:t xml:space="preserve">: </w:t>
+      </w:r>
+      <w:r>
+        <w:rPr>
+          <w:rFonts w:ascii="Consolas" w:eastAsia="Times New Roman" w:hAnsi="Consolas" w:cs="Times New Roman"/>
+          <w:color w:val="CE9178"/>
+          <w:sz w:val="18"/>
+          <w:szCs w:val="18"/>
+          <w:lang w:eastAsia="pt-BR"/>
+        </w:rPr>
+        <w:t>none</w:t>
+      </w:r>
+      <w:r>
+        <w:rPr>
+          <w:rFonts w:ascii="Consolas" w:eastAsia="Times New Roman" w:hAnsi="Consolas" w:cs="Times New Roman"/>
+          <w:color w:val="CCCCCC"/>
+          <w:sz w:val="18"/>
+          <w:szCs w:val="18"/>
+          <w:lang w:eastAsia="pt-BR"/>
+        </w:rPr>
+        <w:t>;</w:t>
+      </w:r>
+    </w:p>
+    <w:p>
+      <w:pPr>
+        <w:shd w:val="clear" w:color="auto" w:fill="1F1F1F"/>
+        <w:spacing w:after="0" w:line="238" w:lineRule="atLeast"/>
+        <w:rPr>
+          <w:rFonts w:ascii="Consolas" w:eastAsia="Times New Roman" w:hAnsi="Consolas" w:cs="Times New Roman"/>
+          <w:color w:val="CCCCCC"/>
+          <w:sz w:val="18"/>
+          <w:szCs w:val="18"/>
+          <w:lang w:eastAsia="pt-BR"/>
+        </w:rPr>
+      </w:pPr>
+      <w:r>
+        <w:rPr>
+          <w:rFonts w:ascii="Consolas" w:eastAsia="Times New Roman" w:hAnsi="Consolas" w:cs="Times New Roman"/>
+          <w:color w:val="CCCCCC"/>
+          <w:sz w:val="18"/>
+          <w:szCs w:val="18"/>
+          <w:lang w:eastAsia="pt-BR"/>
+        </w:rPr>
+        <w:t>}</w:t>
+      </w:r>
+    </w:p>
+    <w:p>
+      <w:pPr>
+        <w:shd w:val="clear" w:color="auto" w:fill="1F1F1F"/>
+        <w:spacing w:after="0" w:line="238" w:lineRule="atLeast"/>
+        <w:rPr>
+          <w:rFonts w:ascii="Consolas" w:eastAsia="Times New Roman" w:hAnsi="Consolas" w:cs="Times New Roman"/>
+          <w:color w:val="CCCCCC"/>
+          <w:sz w:val="18"/>
+          <w:szCs w:val="18"/>
+          <w:lang w:eastAsia="pt-BR"/>
+        </w:rPr>
+      </w:pPr>
+    </w:p>
+    <w:p>
+      <w:pPr>
+        <w:shd w:val="clear" w:color="auto" w:fill="1F1F1F"/>
+        <w:spacing w:after="0" w:line="238" w:lineRule="atLeast"/>
+        <w:rPr>
+          <w:rFonts w:ascii="Consolas" w:eastAsia="Times New Roman" w:hAnsi="Consolas" w:cs="Times New Roman"/>
+          <w:color w:val="CCCCCC"/>
+          <w:sz w:val="18"/>
+          <w:szCs w:val="18"/>
+          <w:lang w:eastAsia="pt-BR"/>
+        </w:rPr>
+      </w:pPr>
+      <w:r>
+        <w:rPr>
+          <w:rFonts w:ascii="Consolas" w:eastAsia="Times New Roman" w:hAnsi="Consolas" w:cs="Times New Roman"/>
+          <w:color w:val="D7BA7D"/>
+          <w:sz w:val="18"/>
+          <w:szCs w:val="18"/>
+          <w:lang w:eastAsia="pt-BR"/>
+        </w:rPr>
+        <w:t>article</w:t>
+      </w:r>
+      <w:r>
+        <w:rPr>
+          <w:rFonts w:ascii="Consolas" w:eastAsia="Times New Roman" w:hAnsi="Consolas" w:cs="Times New Roman"/>
+          <w:color w:val="CCCCCC"/>
+          <w:sz w:val="18"/>
+          <w:szCs w:val="18"/>
+          <w:lang w:eastAsia="pt-BR"/>
+        </w:rPr>
+        <w:t xml:space="preserve"> {</w:t>
+      </w:r>
+    </w:p>
+    <w:p>
+      <w:pPr>
+        <w:shd w:val="clear" w:color="auto" w:fill="1F1F1F"/>
+        <w:spacing w:after="0" w:line="238" w:lineRule="atLeast"/>
+        <w:rPr>
+          <w:rFonts w:ascii="Consolas" w:eastAsia="Times New Roman" w:hAnsi="Consolas" w:cs="Times New Roman"/>
+          <w:color w:val="CCCCCC"/>
+          <w:sz w:val="18"/>
+          <w:szCs w:val="18"/>
+          <w:lang w:eastAsia="pt-BR"/>
+        </w:rPr>
+      </w:pPr>
+      <w:r>
+        <w:rPr>
+          <w:rFonts w:ascii="Consolas" w:eastAsia="Times New Roman" w:hAnsi="Consolas" w:cs="Times New Roman"/>
+          <w:color w:val="CCCCCC"/>
+          <w:sz w:val="18"/>
+          <w:szCs w:val="18"/>
+          <w:lang w:eastAsia="pt-BR"/>
+        </w:rPr>
+        <w:t xml:space="preserve">    </w:t>
+      </w:r>
+      <w:r>
+        <w:rPr>
+          <w:rFonts w:ascii="Consolas" w:eastAsia="Times New Roman" w:hAnsi="Consolas" w:cs="Times New Roman"/>
+          <w:color w:val="9CDCFE"/>
+          <w:sz w:val="18"/>
+          <w:szCs w:val="18"/>
+          <w:lang w:eastAsia="pt-BR"/>
+        </w:rPr>
+        <w:t>width</w:t>
+      </w:r>
+      <w:r>
+        <w:rPr>
+          <w:rFonts w:ascii="Consolas" w:eastAsia="Times New Roman" w:hAnsi="Consolas" w:cs="Times New Roman"/>
+          <w:color w:val="CCCCCC"/>
+          <w:sz w:val="18"/>
+          <w:szCs w:val="18"/>
+          <w:lang w:eastAsia="pt-BR"/>
+        </w:rPr>
+        <w:t xml:space="preserve">: </w:t>
+      </w:r>
+      <w:r>
+        <w:rPr>
+          <w:rFonts w:ascii="Consolas" w:eastAsia="Times New Roman" w:hAnsi="Consolas" w:cs="Times New Roman"/>
+          <w:color w:val="B5CEA8"/>
+          <w:sz w:val="18"/>
+          <w:szCs w:val="18"/>
+          <w:lang w:eastAsia="pt-BR"/>
+        </w:rPr>
+        <w:t>100%</w:t>
+      </w:r>
+      <w:r>
+        <w:rPr>
+          <w:rFonts w:ascii="Consolas" w:eastAsia="Times New Roman" w:hAnsi="Consolas" w:cs="Times New Roman"/>
+          <w:color w:val="CCCCCC"/>
+          <w:sz w:val="18"/>
+          <w:szCs w:val="18"/>
+          <w:lang w:eastAsia="pt-BR"/>
+        </w:rPr>
+        <w:t>;</w:t>
+      </w:r>
+    </w:p>
+    <w:p>
+      <w:pPr>
+        <w:shd w:val="clear" w:color="auto" w:fill="1F1F1F"/>
+        <w:spacing w:after="0" w:line="238" w:lineRule="atLeast"/>
+        <w:rPr>
+          <w:rFonts w:ascii="Consolas" w:eastAsia="Times New Roman" w:hAnsi="Consolas" w:cs="Times New Roman"/>
+          <w:color w:val="CCCCCC"/>
+          <w:sz w:val="18"/>
+          <w:szCs w:val="18"/>
+          <w:lang w:eastAsia="pt-BR"/>
+        </w:rPr>
+      </w:pPr>
+      <w:r>
+        <w:rPr>
+          <w:rFonts w:ascii="Consolas" w:eastAsia="Times New Roman" w:hAnsi="Consolas" w:cs="Times New Roman"/>
+          <w:color w:val="CCCCCC"/>
+          <w:sz w:val="18"/>
+          <w:szCs w:val="18"/>
+          <w:lang w:eastAsia="pt-BR"/>
+        </w:rPr>
+        <w:t>}</w:t>
+      </w:r>
+    </w:p>
+    <w:p>
+      <w:pPr>
+        <w:shd w:val="clear" w:color="auto" w:fill="1F1F1F"/>
+        <w:spacing w:after="0" w:line="238" w:lineRule="atLeast"/>
+        <w:rPr>
+          <w:rFonts w:ascii="Consolas" w:eastAsia="Times New Roman" w:hAnsi="Consolas" w:cs="Times New Roman"/>
+          <w:color w:val="CCCCCC"/>
+          <w:sz w:val="18"/>
+          <w:szCs w:val="18"/>
+          <w:lang w:eastAsia="pt-BR"/>
+        </w:rPr>
+      </w:pPr>
+    </w:p>
+    <w:p>
+      <w:pPr>
+        <w:shd w:val="clear" w:color="auto" w:fill="1F1F1F"/>
+        <w:spacing w:after="0" w:line="238" w:lineRule="atLeast"/>
+        <w:rPr>
+          <w:rFonts w:ascii="Consolas" w:eastAsia="Times New Roman" w:hAnsi="Consolas" w:cs="Times New Roman"/>
+          <w:color w:val="CCCCCC"/>
+          <w:sz w:val="18"/>
+          <w:szCs w:val="18"/>
+          <w:lang w:eastAsia="pt-BR"/>
+        </w:rPr>
+      </w:pPr>
+      <w:r>
+        <w:rPr>
+          <w:rFonts w:ascii="Consolas" w:eastAsia="Times New Roman" w:hAnsi="Consolas" w:cs="Times New Roman"/>
+          <w:color w:val="D7BA7D"/>
+          <w:sz w:val="18"/>
+          <w:szCs w:val="18"/>
+          <w:lang w:eastAsia="pt-BR"/>
+        </w:rPr>
+        <w:t>article::after</w:t>
+      </w:r>
+      <w:r>
+        <w:rPr>
+          <w:rFonts w:ascii="Consolas" w:eastAsia="Times New Roman" w:hAnsi="Consolas" w:cs="Times New Roman"/>
+          <w:color w:val="CCCCCC"/>
+          <w:sz w:val="18"/>
+          <w:szCs w:val="18"/>
+          <w:lang w:eastAsia="pt-BR"/>
+        </w:rPr>
+        <w:t xml:space="preserve"> {</w:t>
+      </w:r>
+    </w:p>
+    <w:p>
+      <w:pPr>
+        <w:shd w:val="clear" w:color="auto" w:fill="1F1F1F"/>
+        <w:spacing w:after="0" w:line="238" w:lineRule="atLeast"/>
+        <w:rPr>
+          <w:rFonts w:ascii="Consolas" w:eastAsia="Times New Roman" w:hAnsi="Consolas" w:cs="Times New Roman"/>
+          <w:color w:val="CCCCCC"/>
+          <w:sz w:val="18"/>
+          <w:szCs w:val="18"/>
+          <w:lang w:eastAsia="pt-BR"/>
+        </w:rPr>
+      </w:pPr>
+      <w:r>
+        <w:rPr>
+          <w:rFonts w:ascii="Consolas" w:eastAsia="Times New Roman" w:hAnsi="Consolas" w:cs="Times New Roman"/>
+          <w:color w:val="CCCCCC"/>
+          <w:sz w:val="18"/>
+          <w:szCs w:val="18"/>
+          <w:lang w:eastAsia="pt-BR"/>
+        </w:rPr>
+        <w:t xml:space="preserve">    </w:t>
+      </w:r>
+      <w:r>
+        <w:rPr>
+          <w:rFonts w:ascii="Consolas" w:eastAsia="Times New Roman" w:hAnsi="Consolas" w:cs="Times New Roman"/>
+          <w:color w:val="9CDCFE"/>
+          <w:sz w:val="18"/>
+          <w:szCs w:val="18"/>
+          <w:lang w:eastAsia="pt-BR"/>
+        </w:rPr>
+        <w:t>content</w:t>
+      </w:r>
+      <w:r>
+        <w:rPr>
+          <w:rFonts w:ascii="Consolas" w:eastAsia="Times New Roman" w:hAnsi="Consolas" w:cs="Times New Roman"/>
+          <w:color w:val="CCCCCC"/>
+          <w:sz w:val="18"/>
+          <w:szCs w:val="18"/>
+          <w:lang w:eastAsia="pt-BR"/>
+        </w:rPr>
+        <w:t xml:space="preserve">: </w:t>
+      </w:r>
+      <w:r>
+        <w:rPr>
+          <w:rFonts w:ascii="Consolas" w:eastAsia="Times New Roman" w:hAnsi="Consolas" w:cs="Times New Roman"/>
+          <w:color w:val="CE9178"/>
+          <w:sz w:val="18"/>
+          <w:szCs w:val="18"/>
+          <w:lang w:eastAsia="pt-BR"/>
+        </w:rPr>
+        <w:t>'Esse artigo foi impresso através do site www.cursoemvideo.com'</w:t>
+      </w:r>
+      <w:r>
+        <w:rPr>
+          <w:rFonts w:ascii="Consolas" w:eastAsia="Times New Roman" w:hAnsi="Consolas" w:cs="Times New Roman"/>
+          <w:color w:val="CCCCCC"/>
+          <w:sz w:val="18"/>
+          <w:szCs w:val="18"/>
+          <w:lang w:eastAsia="pt-BR"/>
+        </w:rPr>
+        <w:t>;</w:t>
+      </w:r>
+    </w:p>
+    <w:p>
+      <w:pPr>
+        <w:shd w:val="clear" w:color="auto" w:fill="1F1F1F"/>
+        <w:spacing w:after="0" w:line="238" w:lineRule="atLeast"/>
+        <w:rPr>
+          <w:rFonts w:ascii="Consolas" w:eastAsia="Times New Roman" w:hAnsi="Consolas" w:cs="Times New Roman"/>
+          <w:color w:val="CCCCCC"/>
+          <w:sz w:val="18"/>
+          <w:szCs w:val="18"/>
+          <w:lang w:eastAsia="pt-BR"/>
+        </w:rPr>
+      </w:pPr>
+      <w:r>
+        <w:rPr>
+          <w:rFonts w:ascii="Consolas" w:eastAsia="Times New Roman" w:hAnsi="Consolas" w:cs="Times New Roman"/>
+          <w:color w:val="CCCCCC"/>
+          <w:sz w:val="18"/>
+          <w:szCs w:val="18"/>
+          <w:lang w:eastAsia="pt-BR"/>
+        </w:rPr>
+        <w:t>}</w:t>
+      </w:r>
+    </w:p>
+    <w:p/>
+    <w:p>
+      <w:r>
+        <w:t>Esse outro estilo é para a tela</w:t>
+      </w:r>
+    </w:p>
+    <w:p>
+      <w:pPr>
+        <w:shd w:val="clear" w:color="auto" w:fill="1F1F1F"/>
+        <w:spacing w:after="0" w:line="238" w:lineRule="atLeast"/>
+        <w:rPr>
+          <w:rFonts w:ascii="Consolas" w:eastAsia="Times New Roman" w:hAnsi="Consolas" w:cs="Times New Roman"/>
+          <w:color w:val="CCCCCC"/>
+          <w:sz w:val="18"/>
+          <w:szCs w:val="18"/>
+          <w:lang w:eastAsia="pt-BR"/>
+        </w:rPr>
+      </w:pPr>
+      <w:r>
+        <w:rPr>
+          <w:rFonts w:ascii="Consolas" w:eastAsia="Times New Roman" w:hAnsi="Consolas" w:cs="Times New Roman"/>
+          <w:color w:val="C586C0"/>
+          <w:sz w:val="18"/>
+          <w:szCs w:val="18"/>
+          <w:lang w:eastAsia="pt-BR"/>
+        </w:rPr>
+        <w:t>@charset</w:t>
+      </w:r>
+      <w:r>
+        <w:rPr>
+          <w:rFonts w:ascii="Consolas" w:eastAsia="Times New Roman" w:hAnsi="Consolas" w:cs="Times New Roman"/>
+          <w:color w:val="CCCCCC"/>
+          <w:sz w:val="18"/>
+          <w:szCs w:val="18"/>
+          <w:lang w:eastAsia="pt-BR"/>
+        </w:rPr>
+        <w:t xml:space="preserve"> </w:t>
+      </w:r>
+      <w:r>
+        <w:rPr>
+          <w:rFonts w:ascii="Consolas" w:eastAsia="Times New Roman" w:hAnsi="Consolas" w:cs="Times New Roman"/>
+          <w:color w:val="CE9178"/>
+          <w:sz w:val="18"/>
+          <w:szCs w:val="18"/>
+          <w:lang w:eastAsia="pt-BR"/>
+        </w:rPr>
+        <w:t>"UTF-8"</w:t>
+      </w:r>
+      <w:r>
+        <w:rPr>
+          <w:rFonts w:ascii="Consolas" w:eastAsia="Times New Roman" w:hAnsi="Consolas" w:cs="Times New Roman"/>
+          <w:color w:val="CCCCCC"/>
+          <w:sz w:val="18"/>
+          <w:szCs w:val="18"/>
+          <w:lang w:eastAsia="pt-BR"/>
+        </w:rPr>
+        <w:t>;</w:t>
+      </w:r>
+    </w:p>
+    <w:p>
+      <w:pPr>
+        <w:shd w:val="clear" w:color="auto" w:fill="1F1F1F"/>
+        <w:spacing w:after="0" w:line="238" w:lineRule="atLeast"/>
+        <w:rPr>
+          <w:rFonts w:ascii="Consolas" w:eastAsia="Times New Roman" w:hAnsi="Consolas" w:cs="Times New Roman"/>
+          <w:color w:val="CCCCCC"/>
+          <w:sz w:val="18"/>
+          <w:szCs w:val="18"/>
+          <w:lang w:eastAsia="pt-BR"/>
+        </w:rPr>
+      </w:pPr>
+    </w:p>
+    <w:p>
+      <w:pPr>
+        <w:shd w:val="clear" w:color="auto" w:fill="1F1F1F"/>
+        <w:spacing w:after="0" w:line="238" w:lineRule="atLeast"/>
+        <w:rPr>
+          <w:rFonts w:ascii="Consolas" w:eastAsia="Times New Roman" w:hAnsi="Consolas" w:cs="Times New Roman"/>
+          <w:color w:val="CCCCCC"/>
+          <w:sz w:val="18"/>
+          <w:szCs w:val="18"/>
+          <w:lang w:eastAsia="pt-BR"/>
+        </w:rPr>
+      </w:pPr>
+      <w:r>
+        <w:rPr>
+          <w:rFonts w:ascii="Consolas" w:eastAsia="Times New Roman" w:hAnsi="Consolas" w:cs="Times New Roman"/>
+          <w:color w:val="6A9955"/>
+          <w:sz w:val="18"/>
+          <w:szCs w:val="18"/>
+          <w:lang w:eastAsia="pt-BR"/>
+        </w:rPr>
+        <w:t>/*Estilo de Tela */</w:t>
+      </w:r>
+    </w:p>
+    <w:p>
+      <w:pPr>
+        <w:shd w:val="clear" w:color="auto" w:fill="1F1F1F"/>
+        <w:spacing w:after="0" w:line="238" w:lineRule="atLeast"/>
+        <w:rPr>
+          <w:rFonts w:ascii="Consolas" w:eastAsia="Times New Roman" w:hAnsi="Consolas" w:cs="Times New Roman"/>
+          <w:color w:val="CCCCCC"/>
+          <w:sz w:val="18"/>
+          <w:szCs w:val="18"/>
+          <w:lang w:eastAsia="pt-BR"/>
+        </w:rPr>
+      </w:pPr>
+    </w:p>
+    <w:p>
+      <w:pPr>
+        <w:shd w:val="clear" w:color="auto" w:fill="1F1F1F"/>
+        <w:spacing w:after="0" w:line="238" w:lineRule="atLeast"/>
+        <w:rPr>
+          <w:rFonts w:ascii="Consolas" w:eastAsia="Times New Roman" w:hAnsi="Consolas" w:cs="Times New Roman"/>
+          <w:color w:val="CCCCCC"/>
+          <w:sz w:val="18"/>
+          <w:szCs w:val="18"/>
+          <w:lang w:eastAsia="pt-BR"/>
+        </w:rPr>
+      </w:pPr>
+      <w:r>
+        <w:rPr>
+          <w:rFonts w:ascii="Consolas" w:eastAsia="Times New Roman" w:hAnsi="Consolas" w:cs="Times New Roman"/>
+          <w:color w:val="569CD6"/>
+          <w:sz w:val="18"/>
+          <w:szCs w:val="18"/>
+          <w:lang w:eastAsia="pt-BR"/>
+        </w:rPr>
+        <w:t>*</w:t>
+      </w:r>
+      <w:r>
+        <w:rPr>
+          <w:rFonts w:ascii="Consolas" w:eastAsia="Times New Roman" w:hAnsi="Consolas" w:cs="Times New Roman"/>
+          <w:color w:val="CCCCCC"/>
+          <w:sz w:val="18"/>
+          <w:szCs w:val="18"/>
+          <w:lang w:eastAsia="pt-BR"/>
+        </w:rPr>
+        <w:t xml:space="preserve"> {</w:t>
+      </w:r>
+    </w:p>
+    <w:p>
+      <w:pPr>
+        <w:shd w:val="clear" w:color="auto" w:fill="1F1F1F"/>
+        <w:spacing w:after="0" w:line="238" w:lineRule="atLeast"/>
+        <w:rPr>
+          <w:rFonts w:ascii="Consolas" w:eastAsia="Times New Roman" w:hAnsi="Consolas" w:cs="Times New Roman"/>
+          <w:color w:val="CCCCCC"/>
+          <w:sz w:val="18"/>
+          <w:szCs w:val="18"/>
+          <w:lang w:eastAsia="pt-BR"/>
+        </w:rPr>
+      </w:pPr>
+      <w:r>
+        <w:rPr>
+          <w:rFonts w:ascii="Consolas" w:eastAsia="Times New Roman" w:hAnsi="Consolas" w:cs="Times New Roman"/>
+          <w:color w:val="CCCCCC"/>
+          <w:sz w:val="18"/>
+          <w:szCs w:val="18"/>
+          <w:lang w:eastAsia="pt-BR"/>
+        </w:rPr>
+        <w:t xml:space="preserve">    </w:t>
+      </w:r>
+      <w:r>
+        <w:rPr>
+          <w:rFonts w:ascii="Consolas" w:eastAsia="Times New Roman" w:hAnsi="Consolas" w:cs="Times New Roman"/>
+          <w:color w:val="9CDCFE"/>
+          <w:sz w:val="18"/>
+          <w:szCs w:val="18"/>
+          <w:lang w:eastAsia="pt-BR"/>
+        </w:rPr>
+        <w:t>margin</w:t>
+      </w:r>
+      <w:r>
+        <w:rPr>
+          <w:rFonts w:ascii="Consolas" w:eastAsia="Times New Roman" w:hAnsi="Consolas" w:cs="Times New Roman"/>
+          <w:color w:val="CCCCCC"/>
+          <w:sz w:val="18"/>
+          <w:szCs w:val="18"/>
+          <w:lang w:eastAsia="pt-BR"/>
+        </w:rPr>
+        <w:t xml:space="preserve">: </w:t>
+      </w:r>
+      <w:r>
+        <w:rPr>
+          <w:rFonts w:ascii="Consolas" w:eastAsia="Times New Roman" w:hAnsi="Consolas" w:cs="Times New Roman"/>
+          <w:color w:val="B5CEA8"/>
+          <w:sz w:val="18"/>
+          <w:szCs w:val="18"/>
+          <w:lang w:eastAsia="pt-BR"/>
+        </w:rPr>
+        <w:t>0px</w:t>
+      </w:r>
+      <w:r>
+        <w:rPr>
+          <w:rFonts w:ascii="Consolas" w:eastAsia="Times New Roman" w:hAnsi="Consolas" w:cs="Times New Roman"/>
+          <w:color w:val="CCCCCC"/>
+          <w:sz w:val="18"/>
+          <w:szCs w:val="18"/>
+          <w:lang w:eastAsia="pt-BR"/>
+        </w:rPr>
+        <w:t>;</w:t>
+      </w:r>
+    </w:p>
+    <w:p>
+      <w:pPr>
+        <w:shd w:val="clear" w:color="auto" w:fill="1F1F1F"/>
+        <w:spacing w:after="0" w:line="238" w:lineRule="atLeast"/>
+        <w:rPr>
+          <w:rFonts w:ascii="Consolas" w:eastAsia="Times New Roman" w:hAnsi="Consolas" w:cs="Times New Roman"/>
+          <w:color w:val="CCCCCC"/>
+          <w:sz w:val="18"/>
+          <w:szCs w:val="18"/>
+          <w:lang w:eastAsia="pt-BR"/>
+        </w:rPr>
+      </w:pPr>
+      <w:r>
+        <w:rPr>
+          <w:rFonts w:ascii="Consolas" w:eastAsia="Times New Roman" w:hAnsi="Consolas" w:cs="Times New Roman"/>
+          <w:color w:val="CCCCCC"/>
+          <w:sz w:val="18"/>
+          <w:szCs w:val="18"/>
+          <w:lang w:eastAsia="pt-BR"/>
+        </w:rPr>
+        <w:t xml:space="preserve">    </w:t>
+      </w:r>
+      <w:r>
+        <w:rPr>
+          <w:rFonts w:ascii="Consolas" w:eastAsia="Times New Roman" w:hAnsi="Consolas" w:cs="Times New Roman"/>
+          <w:color w:val="9CDCFE"/>
+          <w:sz w:val="18"/>
+          <w:szCs w:val="18"/>
+          <w:lang w:eastAsia="pt-BR"/>
+        </w:rPr>
+        <w:t>padding</w:t>
+      </w:r>
+      <w:r>
+        <w:rPr>
+          <w:rFonts w:ascii="Consolas" w:eastAsia="Times New Roman" w:hAnsi="Consolas" w:cs="Times New Roman"/>
+          <w:color w:val="CCCCCC"/>
+          <w:sz w:val="18"/>
+          <w:szCs w:val="18"/>
+          <w:lang w:eastAsia="pt-BR"/>
+        </w:rPr>
+        <w:t xml:space="preserve">: </w:t>
+      </w:r>
+      <w:r>
+        <w:rPr>
+          <w:rFonts w:ascii="Consolas" w:eastAsia="Times New Roman" w:hAnsi="Consolas" w:cs="Times New Roman"/>
+          <w:color w:val="B5CEA8"/>
+          <w:sz w:val="18"/>
+          <w:szCs w:val="18"/>
+          <w:lang w:eastAsia="pt-BR"/>
+        </w:rPr>
+        <w:t>0px</w:t>
+      </w:r>
+      <w:r>
+        <w:rPr>
+          <w:rFonts w:ascii="Consolas" w:eastAsia="Times New Roman" w:hAnsi="Consolas" w:cs="Times New Roman"/>
+          <w:color w:val="CCCCCC"/>
+          <w:sz w:val="18"/>
+          <w:szCs w:val="18"/>
+          <w:lang w:eastAsia="pt-BR"/>
+        </w:rPr>
+        <w:t>;</w:t>
+      </w:r>
+    </w:p>
+    <w:p>
+      <w:pPr>
+        <w:shd w:val="clear" w:color="auto" w:fill="1F1F1F"/>
+        <w:spacing w:after="0" w:line="238" w:lineRule="atLeast"/>
+        <w:rPr>
+          <w:rFonts w:ascii="Consolas" w:eastAsia="Times New Roman" w:hAnsi="Consolas" w:cs="Times New Roman"/>
+          <w:color w:val="CCCCCC"/>
+          <w:sz w:val="18"/>
+          <w:szCs w:val="18"/>
+          <w:lang w:eastAsia="pt-BR"/>
+        </w:rPr>
+      </w:pPr>
+      <w:r>
+        <w:rPr>
+          <w:rFonts w:ascii="Consolas" w:eastAsia="Times New Roman" w:hAnsi="Consolas" w:cs="Times New Roman"/>
+          <w:color w:val="CCCCCC"/>
+          <w:sz w:val="18"/>
+          <w:szCs w:val="18"/>
+          <w:lang w:eastAsia="pt-BR"/>
+        </w:rPr>
+        <w:t>}</w:t>
+      </w:r>
+    </w:p>
+    <w:p>
+      <w:pPr>
+        <w:shd w:val="clear" w:color="auto" w:fill="1F1F1F"/>
+        <w:spacing w:after="0" w:line="238" w:lineRule="atLeast"/>
+        <w:rPr>
+          <w:rFonts w:ascii="Consolas" w:eastAsia="Times New Roman" w:hAnsi="Consolas" w:cs="Times New Roman"/>
+          <w:color w:val="CCCCCC"/>
+          <w:sz w:val="18"/>
+          <w:szCs w:val="18"/>
+          <w:lang w:eastAsia="pt-BR"/>
+        </w:rPr>
+      </w:pPr>
+    </w:p>
+    <w:p>
+      <w:pPr>
+        <w:shd w:val="clear" w:color="auto" w:fill="1F1F1F"/>
+        <w:spacing w:after="0" w:line="238" w:lineRule="atLeast"/>
+        <w:rPr>
+          <w:rFonts w:ascii="Consolas" w:eastAsia="Times New Roman" w:hAnsi="Consolas" w:cs="Times New Roman"/>
+          <w:color w:val="CCCCCC"/>
+          <w:sz w:val="18"/>
+          <w:szCs w:val="18"/>
+          <w:lang w:eastAsia="pt-BR"/>
+        </w:rPr>
+      </w:pPr>
+      <w:r>
+        <w:rPr>
+          <w:rFonts w:ascii="Consolas" w:eastAsia="Times New Roman" w:hAnsi="Consolas" w:cs="Times New Roman"/>
+          <w:color w:val="D7BA7D"/>
+          <w:sz w:val="18"/>
+          <w:szCs w:val="18"/>
+          <w:lang w:eastAsia="pt-BR"/>
+        </w:rPr>
+        <w:t>html</w:t>
+      </w:r>
+      <w:r>
+        <w:rPr>
+          <w:rFonts w:ascii="Consolas" w:eastAsia="Times New Roman" w:hAnsi="Consolas" w:cs="Times New Roman"/>
+          <w:color w:val="CCCCCC"/>
+          <w:sz w:val="18"/>
+          <w:szCs w:val="18"/>
+          <w:lang w:eastAsia="pt-BR"/>
+        </w:rPr>
+        <w:t xml:space="preserve"> {</w:t>
+      </w:r>
+    </w:p>
+    <w:p>
+      <w:pPr>
+        <w:shd w:val="clear" w:color="auto" w:fill="1F1F1F"/>
+        <w:spacing w:after="0" w:line="238" w:lineRule="atLeast"/>
+        <w:rPr>
+          <w:rFonts w:ascii="Consolas" w:eastAsia="Times New Roman" w:hAnsi="Consolas" w:cs="Times New Roman"/>
+          <w:color w:val="CCCCCC"/>
+          <w:sz w:val="18"/>
+          <w:szCs w:val="18"/>
+          <w:lang w:eastAsia="pt-BR"/>
+        </w:rPr>
+      </w:pPr>
+      <w:r>
+        <w:rPr>
+          <w:rFonts w:ascii="Consolas" w:eastAsia="Times New Roman" w:hAnsi="Consolas" w:cs="Times New Roman"/>
+          <w:color w:val="CCCCCC"/>
+          <w:sz w:val="18"/>
+          <w:szCs w:val="18"/>
+          <w:lang w:eastAsia="pt-BR"/>
+        </w:rPr>
+        <w:t xml:space="preserve">    </w:t>
+      </w:r>
+      <w:r>
+        <w:rPr>
+          <w:rFonts w:ascii="Consolas" w:eastAsia="Times New Roman" w:hAnsi="Consolas" w:cs="Times New Roman"/>
+          <w:color w:val="9CDCFE"/>
+          <w:sz w:val="18"/>
+          <w:szCs w:val="18"/>
+          <w:lang w:eastAsia="pt-BR"/>
+        </w:rPr>
+        <w:t>font-family</w:t>
+      </w:r>
+      <w:r>
+        <w:rPr>
+          <w:rFonts w:ascii="Consolas" w:eastAsia="Times New Roman" w:hAnsi="Consolas" w:cs="Times New Roman"/>
+          <w:color w:val="CCCCCC"/>
+          <w:sz w:val="18"/>
+          <w:szCs w:val="18"/>
+          <w:lang w:eastAsia="pt-BR"/>
+        </w:rPr>
+        <w:t xml:space="preserve">: </w:t>
+      </w:r>
+      <w:r>
+        <w:rPr>
+          <w:rFonts w:ascii="Consolas" w:eastAsia="Times New Roman" w:hAnsi="Consolas" w:cs="Times New Roman"/>
+          <w:color w:val="CE9178"/>
+          <w:sz w:val="18"/>
+          <w:szCs w:val="18"/>
+          <w:lang w:eastAsia="pt-BR"/>
+        </w:rPr>
+        <w:t>Arial</w:t>
+      </w:r>
+      <w:r>
+        <w:rPr>
+          <w:rFonts w:ascii="Consolas" w:eastAsia="Times New Roman" w:hAnsi="Consolas" w:cs="Times New Roman"/>
+          <w:color w:val="CCCCCC"/>
+          <w:sz w:val="18"/>
+          <w:szCs w:val="18"/>
+          <w:lang w:eastAsia="pt-BR"/>
+        </w:rPr>
+        <w:t xml:space="preserve">, </w:t>
+      </w:r>
+      <w:r>
+        <w:rPr>
+          <w:rFonts w:ascii="Consolas" w:eastAsia="Times New Roman" w:hAnsi="Consolas" w:cs="Times New Roman"/>
+          <w:color w:val="CE9178"/>
+          <w:sz w:val="18"/>
+          <w:szCs w:val="18"/>
+          <w:lang w:eastAsia="pt-BR"/>
+        </w:rPr>
+        <w:t>Helvetica</w:t>
+      </w:r>
+      <w:r>
+        <w:rPr>
+          <w:rFonts w:ascii="Consolas" w:eastAsia="Times New Roman" w:hAnsi="Consolas" w:cs="Times New Roman"/>
+          <w:color w:val="CCCCCC"/>
+          <w:sz w:val="18"/>
+          <w:szCs w:val="18"/>
+          <w:lang w:eastAsia="pt-BR"/>
+        </w:rPr>
+        <w:t xml:space="preserve">, </w:t>
+      </w:r>
+      <w:r>
+        <w:rPr>
+          <w:rFonts w:ascii="Consolas" w:eastAsia="Times New Roman" w:hAnsi="Consolas" w:cs="Times New Roman"/>
+          <w:color w:val="CE9178"/>
+          <w:sz w:val="18"/>
+          <w:szCs w:val="18"/>
+          <w:lang w:eastAsia="pt-BR"/>
+        </w:rPr>
+        <w:t>sans-serif</w:t>
+      </w:r>
+    </w:p>
+    <w:p>
+      <w:pPr>
+        <w:shd w:val="clear" w:color="auto" w:fill="1F1F1F"/>
+        <w:spacing w:after="0" w:line="238" w:lineRule="atLeast"/>
+        <w:rPr>
+          <w:rFonts w:ascii="Consolas" w:eastAsia="Times New Roman" w:hAnsi="Consolas" w:cs="Times New Roman"/>
+          <w:color w:val="CCCCCC"/>
+          <w:sz w:val="18"/>
+          <w:szCs w:val="18"/>
+          <w:lang w:eastAsia="pt-BR"/>
+        </w:rPr>
+      </w:pPr>
+      <w:r>
+        <w:rPr>
+          <w:rFonts w:ascii="Consolas" w:eastAsia="Times New Roman" w:hAnsi="Consolas" w:cs="Times New Roman"/>
+          <w:color w:val="CCCCCC"/>
+          <w:sz w:val="18"/>
+          <w:szCs w:val="18"/>
+          <w:lang w:eastAsia="pt-BR"/>
+        </w:rPr>
+        <w:t>}</w:t>
+      </w:r>
+    </w:p>
+    <w:p>
+      <w:pPr>
+        <w:shd w:val="clear" w:color="auto" w:fill="1F1F1F"/>
+        <w:spacing w:after="0" w:line="238" w:lineRule="atLeast"/>
+        <w:rPr>
+          <w:rFonts w:ascii="Consolas" w:eastAsia="Times New Roman" w:hAnsi="Consolas" w:cs="Times New Roman"/>
+          <w:color w:val="CCCCCC"/>
+          <w:sz w:val="18"/>
+          <w:szCs w:val="18"/>
+          <w:lang w:eastAsia="pt-BR"/>
+        </w:rPr>
+      </w:pPr>
+    </w:p>
+    <w:p>
+      <w:pPr>
+        <w:shd w:val="clear" w:color="auto" w:fill="1F1F1F"/>
+        <w:spacing w:after="0" w:line="238" w:lineRule="atLeast"/>
+        <w:rPr>
+          <w:rFonts w:ascii="Consolas" w:eastAsia="Times New Roman" w:hAnsi="Consolas" w:cs="Times New Roman"/>
+          <w:color w:val="CCCCCC"/>
+          <w:sz w:val="18"/>
+          <w:szCs w:val="18"/>
+          <w:lang w:eastAsia="pt-BR"/>
+        </w:rPr>
+      </w:pPr>
+      <w:r>
+        <w:rPr>
+          <w:rFonts w:ascii="Consolas" w:eastAsia="Times New Roman" w:hAnsi="Consolas" w:cs="Times New Roman"/>
+          <w:color w:val="D7BA7D"/>
+          <w:sz w:val="18"/>
+          <w:szCs w:val="18"/>
+          <w:lang w:eastAsia="pt-BR"/>
+        </w:rPr>
+        <w:t>header</w:t>
+      </w:r>
+      <w:r>
+        <w:rPr>
+          <w:rFonts w:ascii="Consolas" w:eastAsia="Times New Roman" w:hAnsi="Consolas" w:cs="Times New Roman"/>
+          <w:color w:val="CCCCCC"/>
+          <w:sz w:val="18"/>
+          <w:szCs w:val="18"/>
+          <w:lang w:eastAsia="pt-BR"/>
+        </w:rPr>
+        <w:t xml:space="preserve"> </w:t>
+      </w:r>
+      <w:r>
+        <w:rPr>
+          <w:rFonts w:ascii="Consolas" w:eastAsia="Times New Roman" w:hAnsi="Consolas" w:cs="Times New Roman"/>
+          <w:color w:val="D7BA7D"/>
+          <w:sz w:val="18"/>
+          <w:szCs w:val="18"/>
+          <w:lang w:eastAsia="pt-BR"/>
+        </w:rPr>
+        <w:t>h1</w:t>
+      </w:r>
+      <w:r>
+        <w:rPr>
+          <w:rFonts w:ascii="Consolas" w:eastAsia="Times New Roman" w:hAnsi="Consolas" w:cs="Times New Roman"/>
+          <w:color w:val="CCCCCC"/>
+          <w:sz w:val="18"/>
+          <w:szCs w:val="18"/>
+          <w:lang w:eastAsia="pt-BR"/>
+        </w:rPr>
+        <w:t>{</w:t>
+      </w:r>
+    </w:p>
+    <w:p>
+      <w:pPr>
+        <w:shd w:val="clear" w:color="auto" w:fill="1F1F1F"/>
+        <w:spacing w:after="0" w:line="238" w:lineRule="atLeast"/>
+        <w:rPr>
+          <w:rFonts w:ascii="Consolas" w:eastAsia="Times New Roman" w:hAnsi="Consolas" w:cs="Times New Roman"/>
+          <w:color w:val="CCCCCC"/>
+          <w:sz w:val="18"/>
+          <w:szCs w:val="18"/>
+          <w:lang w:eastAsia="pt-BR"/>
+        </w:rPr>
+      </w:pPr>
+      <w:r>
+        <w:rPr>
+          <w:rFonts w:ascii="Consolas" w:eastAsia="Times New Roman" w:hAnsi="Consolas" w:cs="Times New Roman"/>
+          <w:color w:val="CCCCCC"/>
+          <w:sz w:val="18"/>
+          <w:szCs w:val="18"/>
+          <w:lang w:eastAsia="pt-BR"/>
+        </w:rPr>
+        <w:t xml:space="preserve">    </w:t>
+      </w:r>
+      <w:r>
+        <w:rPr>
+          <w:rFonts w:ascii="Consolas" w:eastAsia="Times New Roman" w:hAnsi="Consolas" w:cs="Times New Roman"/>
+          <w:color w:val="9CDCFE"/>
+          <w:sz w:val="18"/>
+          <w:szCs w:val="18"/>
+          <w:lang w:eastAsia="pt-BR"/>
+        </w:rPr>
+        <w:t>background-color</w:t>
+      </w:r>
+      <w:r>
+        <w:rPr>
+          <w:rFonts w:ascii="Consolas" w:eastAsia="Times New Roman" w:hAnsi="Consolas" w:cs="Times New Roman"/>
+          <w:color w:val="CCCCCC"/>
+          <w:sz w:val="18"/>
+          <w:szCs w:val="18"/>
+          <w:lang w:eastAsia="pt-BR"/>
+        </w:rPr>
+        <w:t xml:space="preserve">: </w:t>
+      </w:r>
+      <w:r>
+        <w:rPr>
+          <w:rFonts w:ascii="Consolas" w:eastAsia="Times New Roman" w:hAnsi="Consolas" w:cs="Times New Roman"/>
+          <w:color w:val="CE9178"/>
+          <w:sz w:val="18"/>
+          <w:szCs w:val="18"/>
+          <w:lang w:eastAsia="pt-BR"/>
+        </w:rPr>
+        <w:t>aqua</w:t>
+      </w:r>
+      <w:r>
+        <w:rPr>
+          <w:rFonts w:ascii="Consolas" w:eastAsia="Times New Roman" w:hAnsi="Consolas" w:cs="Times New Roman"/>
+          <w:color w:val="CCCCCC"/>
+          <w:sz w:val="18"/>
+          <w:szCs w:val="18"/>
+          <w:lang w:eastAsia="pt-BR"/>
+        </w:rPr>
+        <w:t>;</w:t>
+      </w:r>
+    </w:p>
+    <w:p>
+      <w:pPr>
+        <w:shd w:val="clear" w:color="auto" w:fill="1F1F1F"/>
+        <w:spacing w:after="0" w:line="238" w:lineRule="atLeast"/>
+        <w:rPr>
+          <w:rFonts w:ascii="Consolas" w:eastAsia="Times New Roman" w:hAnsi="Consolas" w:cs="Times New Roman"/>
+          <w:color w:val="CCCCCC"/>
+          <w:sz w:val="18"/>
+          <w:szCs w:val="18"/>
+          <w:lang w:eastAsia="pt-BR"/>
+        </w:rPr>
+      </w:pPr>
+      <w:r>
+        <w:rPr>
+          <w:rFonts w:ascii="Consolas" w:eastAsia="Times New Roman" w:hAnsi="Consolas" w:cs="Times New Roman"/>
+          <w:color w:val="CCCCCC"/>
+          <w:sz w:val="18"/>
+          <w:szCs w:val="18"/>
+          <w:lang w:eastAsia="pt-BR"/>
+        </w:rPr>
+        <w:t xml:space="preserve">    </w:t>
+      </w:r>
+      <w:r>
+        <w:rPr>
+          <w:rFonts w:ascii="Consolas" w:eastAsia="Times New Roman" w:hAnsi="Consolas" w:cs="Times New Roman"/>
+          <w:color w:val="9CDCFE"/>
+          <w:sz w:val="18"/>
+          <w:szCs w:val="18"/>
+          <w:lang w:eastAsia="pt-BR"/>
+        </w:rPr>
+        <w:t>text-align</w:t>
+      </w:r>
+      <w:r>
+        <w:rPr>
+          <w:rFonts w:ascii="Consolas" w:eastAsia="Times New Roman" w:hAnsi="Consolas" w:cs="Times New Roman"/>
+          <w:color w:val="CCCCCC"/>
+          <w:sz w:val="18"/>
+          <w:szCs w:val="18"/>
+          <w:lang w:eastAsia="pt-BR"/>
+        </w:rPr>
+        <w:t xml:space="preserve">: </w:t>
+      </w:r>
+      <w:r>
+        <w:rPr>
+          <w:rFonts w:ascii="Consolas" w:eastAsia="Times New Roman" w:hAnsi="Consolas" w:cs="Times New Roman"/>
+          <w:color w:val="CE9178"/>
+          <w:sz w:val="18"/>
+          <w:szCs w:val="18"/>
+          <w:lang w:eastAsia="pt-BR"/>
+        </w:rPr>
+        <w:t>center</w:t>
+      </w:r>
+      <w:r>
+        <w:rPr>
+          <w:rFonts w:ascii="Consolas" w:eastAsia="Times New Roman" w:hAnsi="Consolas" w:cs="Times New Roman"/>
+          <w:color w:val="CCCCCC"/>
+          <w:sz w:val="18"/>
+          <w:szCs w:val="18"/>
+          <w:lang w:eastAsia="pt-BR"/>
+        </w:rPr>
+        <w:t>;</w:t>
+      </w:r>
+    </w:p>
+    <w:p>
+      <w:pPr>
+        <w:shd w:val="clear" w:color="auto" w:fill="1F1F1F"/>
+        <w:spacing w:after="0" w:line="238" w:lineRule="atLeast"/>
+        <w:rPr>
+          <w:rFonts w:ascii="Consolas" w:eastAsia="Times New Roman" w:hAnsi="Consolas" w:cs="Times New Roman"/>
+          <w:color w:val="CCCCCC"/>
+          <w:sz w:val="18"/>
+          <w:szCs w:val="18"/>
+          <w:lang w:eastAsia="pt-BR"/>
+        </w:rPr>
+      </w:pPr>
+      <w:r>
+        <w:rPr>
+          <w:rFonts w:ascii="Consolas" w:eastAsia="Times New Roman" w:hAnsi="Consolas" w:cs="Times New Roman"/>
+          <w:color w:val="CCCCCC"/>
+          <w:sz w:val="18"/>
+          <w:szCs w:val="18"/>
+          <w:lang w:eastAsia="pt-BR"/>
+        </w:rPr>
+        <w:t>}</w:t>
+      </w:r>
+    </w:p>
+    <w:p>
+      <w:pPr>
+        <w:shd w:val="clear" w:color="auto" w:fill="1F1F1F"/>
+        <w:spacing w:after="0" w:line="238" w:lineRule="atLeast"/>
+        <w:rPr>
+          <w:rFonts w:ascii="Consolas" w:eastAsia="Times New Roman" w:hAnsi="Consolas" w:cs="Times New Roman"/>
+          <w:color w:val="CCCCCC"/>
+          <w:sz w:val="18"/>
+          <w:szCs w:val="18"/>
+          <w:lang w:eastAsia="pt-BR"/>
+        </w:rPr>
+      </w:pPr>
+    </w:p>
+    <w:p>
+      <w:pPr>
+        <w:shd w:val="clear" w:color="auto" w:fill="1F1F1F"/>
+        <w:spacing w:after="0" w:line="238" w:lineRule="atLeast"/>
+        <w:rPr>
+          <w:rFonts w:ascii="Consolas" w:eastAsia="Times New Roman" w:hAnsi="Consolas" w:cs="Times New Roman"/>
+          <w:color w:val="CCCCCC"/>
+          <w:sz w:val="18"/>
+          <w:szCs w:val="18"/>
+          <w:lang w:eastAsia="pt-BR"/>
+        </w:rPr>
+      </w:pPr>
+      <w:r>
+        <w:rPr>
+          <w:rFonts w:ascii="Consolas" w:eastAsia="Times New Roman" w:hAnsi="Consolas" w:cs="Times New Roman"/>
+          <w:color w:val="D7BA7D"/>
+          <w:sz w:val="18"/>
+          <w:szCs w:val="18"/>
+          <w:lang w:eastAsia="pt-BR"/>
+        </w:rPr>
+        <w:t>menu</w:t>
+      </w:r>
+      <w:r>
+        <w:rPr>
+          <w:rFonts w:ascii="Consolas" w:eastAsia="Times New Roman" w:hAnsi="Consolas" w:cs="Times New Roman"/>
+          <w:color w:val="CCCCCC"/>
+          <w:sz w:val="18"/>
+          <w:szCs w:val="18"/>
+          <w:lang w:eastAsia="pt-BR"/>
+        </w:rPr>
+        <w:t xml:space="preserve"> </w:t>
+      </w:r>
+      <w:r>
+        <w:rPr>
+          <w:rFonts w:ascii="Consolas" w:eastAsia="Times New Roman" w:hAnsi="Consolas" w:cs="Times New Roman"/>
+          <w:color w:val="D7BA7D"/>
+          <w:sz w:val="18"/>
+          <w:szCs w:val="18"/>
+          <w:lang w:eastAsia="pt-BR"/>
+        </w:rPr>
+        <w:t>ul</w:t>
+      </w:r>
+      <w:r>
+        <w:rPr>
+          <w:rFonts w:ascii="Consolas" w:eastAsia="Times New Roman" w:hAnsi="Consolas" w:cs="Times New Roman"/>
+          <w:color w:val="CCCCCC"/>
+          <w:sz w:val="18"/>
+          <w:szCs w:val="18"/>
+          <w:lang w:eastAsia="pt-BR"/>
+        </w:rPr>
+        <w:t xml:space="preserve"> {</w:t>
+      </w:r>
+    </w:p>
+    <w:p>
+      <w:pPr>
+        <w:shd w:val="clear" w:color="auto" w:fill="1F1F1F"/>
+        <w:spacing w:after="0" w:line="238" w:lineRule="atLeast"/>
+        <w:rPr>
+          <w:rFonts w:ascii="Consolas" w:eastAsia="Times New Roman" w:hAnsi="Consolas" w:cs="Times New Roman"/>
+          <w:color w:val="CCCCCC"/>
+          <w:sz w:val="18"/>
+          <w:szCs w:val="18"/>
+          <w:lang w:eastAsia="pt-BR"/>
+        </w:rPr>
+      </w:pPr>
+      <w:r>
+        <w:rPr>
+          <w:rFonts w:ascii="Consolas" w:eastAsia="Times New Roman" w:hAnsi="Consolas" w:cs="Times New Roman"/>
+          <w:color w:val="CCCCCC"/>
+          <w:sz w:val="18"/>
+          <w:szCs w:val="18"/>
+          <w:lang w:eastAsia="pt-BR"/>
+        </w:rPr>
+        <w:t xml:space="preserve">    </w:t>
+      </w:r>
+      <w:r>
+        <w:rPr>
+          <w:rFonts w:ascii="Consolas" w:eastAsia="Times New Roman" w:hAnsi="Consolas" w:cs="Times New Roman"/>
+          <w:color w:val="9CDCFE"/>
+          <w:sz w:val="18"/>
+          <w:szCs w:val="18"/>
+          <w:lang w:eastAsia="pt-BR"/>
+        </w:rPr>
+        <w:t>background-color</w:t>
+      </w:r>
+      <w:r>
+        <w:rPr>
+          <w:rFonts w:ascii="Consolas" w:eastAsia="Times New Roman" w:hAnsi="Consolas" w:cs="Times New Roman"/>
+          <w:color w:val="CCCCCC"/>
+          <w:sz w:val="18"/>
+          <w:szCs w:val="18"/>
+          <w:lang w:eastAsia="pt-BR"/>
+        </w:rPr>
+        <w:t xml:space="preserve">: </w:t>
+      </w:r>
+      <w:r>
+        <w:rPr>
+          <w:rFonts w:ascii="Consolas" w:eastAsia="Times New Roman" w:hAnsi="Consolas" w:cs="Times New Roman"/>
+          <w:color w:val="CE9178"/>
+          <w:sz w:val="18"/>
+          <w:szCs w:val="18"/>
+          <w:lang w:eastAsia="pt-BR"/>
+        </w:rPr>
+        <w:t>blueviolet</w:t>
+      </w:r>
+      <w:r>
+        <w:rPr>
+          <w:rFonts w:ascii="Consolas" w:eastAsia="Times New Roman" w:hAnsi="Consolas" w:cs="Times New Roman"/>
+          <w:color w:val="CCCCCC"/>
+          <w:sz w:val="18"/>
+          <w:szCs w:val="18"/>
+          <w:lang w:eastAsia="pt-BR"/>
+        </w:rPr>
+        <w:t>;</w:t>
+      </w:r>
+    </w:p>
+    <w:p>
+      <w:pPr>
+        <w:shd w:val="clear" w:color="auto" w:fill="1F1F1F"/>
+        <w:spacing w:after="0" w:line="238" w:lineRule="atLeast"/>
+        <w:rPr>
+          <w:rFonts w:ascii="Consolas" w:eastAsia="Times New Roman" w:hAnsi="Consolas" w:cs="Times New Roman"/>
+          <w:color w:val="CCCCCC"/>
+          <w:sz w:val="18"/>
+          <w:szCs w:val="18"/>
+          <w:lang w:eastAsia="pt-BR"/>
+        </w:rPr>
+      </w:pPr>
+      <w:r>
+        <w:rPr>
+          <w:rFonts w:ascii="Consolas" w:eastAsia="Times New Roman" w:hAnsi="Consolas" w:cs="Times New Roman"/>
+          <w:color w:val="CCCCCC"/>
+          <w:sz w:val="18"/>
+          <w:szCs w:val="18"/>
+          <w:lang w:eastAsia="pt-BR"/>
+        </w:rPr>
+        <w:t xml:space="preserve">    </w:t>
+      </w:r>
+      <w:r>
+        <w:rPr>
+          <w:rFonts w:ascii="Consolas" w:eastAsia="Times New Roman" w:hAnsi="Consolas" w:cs="Times New Roman"/>
+          <w:color w:val="9CDCFE"/>
+          <w:sz w:val="18"/>
+          <w:szCs w:val="18"/>
+          <w:lang w:eastAsia="pt-BR"/>
+        </w:rPr>
+        <w:t>list-style-type</w:t>
+      </w:r>
+      <w:r>
+        <w:rPr>
+          <w:rFonts w:ascii="Consolas" w:eastAsia="Times New Roman" w:hAnsi="Consolas" w:cs="Times New Roman"/>
+          <w:color w:val="CCCCCC"/>
+          <w:sz w:val="18"/>
+          <w:szCs w:val="18"/>
+          <w:lang w:eastAsia="pt-BR"/>
+        </w:rPr>
+        <w:t xml:space="preserve">: </w:t>
+      </w:r>
+      <w:r>
+        <w:rPr>
+          <w:rFonts w:ascii="Consolas" w:eastAsia="Times New Roman" w:hAnsi="Consolas" w:cs="Times New Roman"/>
+          <w:color w:val="CE9178"/>
+          <w:sz w:val="18"/>
+          <w:szCs w:val="18"/>
+          <w:lang w:eastAsia="pt-BR"/>
+        </w:rPr>
+        <w:t>none</w:t>
+      </w:r>
+      <w:r>
+        <w:rPr>
+          <w:rFonts w:ascii="Consolas" w:eastAsia="Times New Roman" w:hAnsi="Consolas" w:cs="Times New Roman"/>
+          <w:color w:val="CCCCCC"/>
+          <w:sz w:val="18"/>
+          <w:szCs w:val="18"/>
+          <w:lang w:eastAsia="pt-BR"/>
+        </w:rPr>
+        <w:t>;</w:t>
+      </w:r>
+    </w:p>
+    <w:p>
+      <w:pPr>
+        <w:shd w:val="clear" w:color="auto" w:fill="1F1F1F"/>
+        <w:spacing w:after="0" w:line="238" w:lineRule="atLeast"/>
+        <w:rPr>
+          <w:rFonts w:ascii="Consolas" w:eastAsia="Times New Roman" w:hAnsi="Consolas" w:cs="Times New Roman"/>
+          <w:color w:val="CCCCCC"/>
+          <w:sz w:val="18"/>
+          <w:szCs w:val="18"/>
+          <w:lang w:eastAsia="pt-BR"/>
+        </w:rPr>
+      </w:pPr>
+      <w:r>
+        <w:rPr>
+          <w:rFonts w:ascii="Consolas" w:eastAsia="Times New Roman" w:hAnsi="Consolas" w:cs="Times New Roman"/>
+          <w:color w:val="CCCCCC"/>
+          <w:sz w:val="18"/>
+          <w:szCs w:val="18"/>
+          <w:lang w:eastAsia="pt-BR"/>
+        </w:rPr>
+        <w:t>}</w:t>
+      </w:r>
+    </w:p>
+    <w:p>
+      <w:pPr>
+        <w:shd w:val="clear" w:color="auto" w:fill="1F1F1F"/>
+        <w:spacing w:after="0" w:line="238" w:lineRule="atLeast"/>
+        <w:rPr>
+          <w:rFonts w:ascii="Consolas" w:eastAsia="Times New Roman" w:hAnsi="Consolas" w:cs="Times New Roman"/>
+          <w:color w:val="CCCCCC"/>
+          <w:sz w:val="18"/>
+          <w:szCs w:val="18"/>
+          <w:lang w:eastAsia="pt-BR"/>
+        </w:rPr>
+      </w:pPr>
+    </w:p>
+    <w:p>
+      <w:pPr>
+        <w:shd w:val="clear" w:color="auto" w:fill="1F1F1F"/>
+        <w:spacing w:after="0" w:line="238" w:lineRule="atLeast"/>
+        <w:rPr>
+          <w:rFonts w:ascii="Consolas" w:eastAsia="Times New Roman" w:hAnsi="Consolas" w:cs="Times New Roman"/>
+          <w:color w:val="CCCCCC"/>
+          <w:sz w:val="18"/>
+          <w:szCs w:val="18"/>
+          <w:lang w:eastAsia="pt-BR"/>
+        </w:rPr>
+      </w:pPr>
+      <w:r>
+        <w:rPr>
+          <w:rFonts w:ascii="Consolas" w:eastAsia="Times New Roman" w:hAnsi="Consolas" w:cs="Times New Roman"/>
+          <w:color w:val="D7BA7D"/>
+          <w:sz w:val="18"/>
+          <w:szCs w:val="18"/>
+          <w:lang w:eastAsia="pt-BR"/>
+        </w:rPr>
+        <w:t>menu</w:t>
+      </w:r>
+      <w:r>
+        <w:rPr>
+          <w:rFonts w:ascii="Consolas" w:eastAsia="Times New Roman" w:hAnsi="Consolas" w:cs="Times New Roman"/>
+          <w:color w:val="CCCCCC"/>
+          <w:sz w:val="18"/>
+          <w:szCs w:val="18"/>
+          <w:lang w:eastAsia="pt-BR"/>
+        </w:rPr>
+        <w:t xml:space="preserve"> </w:t>
+      </w:r>
+      <w:r>
+        <w:rPr>
+          <w:rFonts w:ascii="Consolas" w:eastAsia="Times New Roman" w:hAnsi="Consolas" w:cs="Times New Roman"/>
+          <w:color w:val="D7BA7D"/>
+          <w:sz w:val="18"/>
+          <w:szCs w:val="18"/>
+          <w:lang w:eastAsia="pt-BR"/>
+        </w:rPr>
+        <w:t>li</w:t>
+      </w:r>
+      <w:r>
+        <w:rPr>
+          <w:rFonts w:ascii="Consolas" w:eastAsia="Times New Roman" w:hAnsi="Consolas" w:cs="Times New Roman"/>
+          <w:color w:val="CCCCCC"/>
+          <w:sz w:val="18"/>
+          <w:szCs w:val="18"/>
+          <w:lang w:eastAsia="pt-BR"/>
+        </w:rPr>
+        <w:t xml:space="preserve"> {</w:t>
+      </w:r>
+    </w:p>
+    <w:p>
+      <w:pPr>
+        <w:shd w:val="clear" w:color="auto" w:fill="1F1F1F"/>
+        <w:spacing w:after="0" w:line="238" w:lineRule="atLeast"/>
+        <w:rPr>
+          <w:rFonts w:ascii="Consolas" w:eastAsia="Times New Roman" w:hAnsi="Consolas" w:cs="Times New Roman"/>
+          <w:color w:val="CCCCCC"/>
+          <w:sz w:val="18"/>
+          <w:szCs w:val="18"/>
+          <w:lang w:eastAsia="pt-BR"/>
+        </w:rPr>
+      </w:pPr>
+      <w:r>
+        <w:rPr>
+          <w:rFonts w:ascii="Consolas" w:eastAsia="Times New Roman" w:hAnsi="Consolas" w:cs="Times New Roman"/>
+          <w:color w:val="CCCCCC"/>
+          <w:sz w:val="18"/>
+          <w:szCs w:val="18"/>
+          <w:lang w:eastAsia="pt-BR"/>
+        </w:rPr>
+        <w:t xml:space="preserve">    </w:t>
+      </w:r>
+      <w:r>
+        <w:rPr>
+          <w:rFonts w:ascii="Consolas" w:eastAsia="Times New Roman" w:hAnsi="Consolas" w:cs="Times New Roman"/>
+          <w:color w:val="9CDCFE"/>
+          <w:sz w:val="18"/>
+          <w:szCs w:val="18"/>
+          <w:lang w:eastAsia="pt-BR"/>
+        </w:rPr>
+        <w:t>background-color</w:t>
+      </w:r>
+      <w:r>
+        <w:rPr>
+          <w:rFonts w:ascii="Consolas" w:eastAsia="Times New Roman" w:hAnsi="Consolas" w:cs="Times New Roman"/>
+          <w:color w:val="CCCCCC"/>
+          <w:sz w:val="18"/>
+          <w:szCs w:val="18"/>
+          <w:lang w:eastAsia="pt-BR"/>
+        </w:rPr>
+        <w:t xml:space="preserve">: </w:t>
+      </w:r>
+      <w:r>
+        <w:rPr>
+          <w:rFonts w:ascii="Consolas" w:eastAsia="Times New Roman" w:hAnsi="Consolas" w:cs="Times New Roman"/>
+          <w:color w:val="CE9178"/>
+          <w:sz w:val="18"/>
+          <w:szCs w:val="18"/>
+          <w:lang w:eastAsia="pt-BR"/>
+        </w:rPr>
+        <w:t>chocolate</w:t>
+      </w:r>
+      <w:r>
+        <w:rPr>
+          <w:rFonts w:ascii="Consolas" w:eastAsia="Times New Roman" w:hAnsi="Consolas" w:cs="Times New Roman"/>
+          <w:color w:val="CCCCCC"/>
+          <w:sz w:val="18"/>
+          <w:szCs w:val="18"/>
+          <w:lang w:eastAsia="pt-BR"/>
+        </w:rPr>
+        <w:t>;</w:t>
+      </w:r>
+    </w:p>
+    <w:p>
+      <w:pPr>
+        <w:shd w:val="clear" w:color="auto" w:fill="1F1F1F"/>
+        <w:spacing w:after="0" w:line="238" w:lineRule="atLeast"/>
+        <w:rPr>
+          <w:rFonts w:ascii="Consolas" w:eastAsia="Times New Roman" w:hAnsi="Consolas" w:cs="Times New Roman"/>
+          <w:color w:val="CCCCCC"/>
+          <w:sz w:val="18"/>
+          <w:szCs w:val="18"/>
+          <w:lang w:eastAsia="pt-BR"/>
+        </w:rPr>
+      </w:pPr>
+      <w:r>
+        <w:rPr>
+          <w:rFonts w:ascii="Consolas" w:eastAsia="Times New Roman" w:hAnsi="Consolas" w:cs="Times New Roman"/>
+          <w:color w:val="CCCCCC"/>
+          <w:sz w:val="18"/>
+          <w:szCs w:val="18"/>
+          <w:lang w:eastAsia="pt-BR"/>
+        </w:rPr>
+        <w:t xml:space="preserve">    </w:t>
+      </w:r>
+      <w:r>
+        <w:rPr>
+          <w:rFonts w:ascii="Consolas" w:eastAsia="Times New Roman" w:hAnsi="Consolas" w:cs="Times New Roman"/>
+          <w:color w:val="9CDCFE"/>
+          <w:sz w:val="18"/>
+          <w:szCs w:val="18"/>
+          <w:lang w:eastAsia="pt-BR"/>
+        </w:rPr>
+        <w:t>display</w:t>
+      </w:r>
+      <w:r>
+        <w:rPr>
+          <w:rFonts w:ascii="Consolas" w:eastAsia="Times New Roman" w:hAnsi="Consolas" w:cs="Times New Roman"/>
+          <w:color w:val="CCCCCC"/>
+          <w:sz w:val="18"/>
+          <w:szCs w:val="18"/>
+          <w:lang w:eastAsia="pt-BR"/>
+        </w:rPr>
+        <w:t xml:space="preserve">: </w:t>
+      </w:r>
+      <w:r>
+        <w:rPr>
+          <w:rFonts w:ascii="Consolas" w:eastAsia="Times New Roman" w:hAnsi="Consolas" w:cs="Times New Roman"/>
+          <w:color w:val="CE9178"/>
+          <w:sz w:val="18"/>
+          <w:szCs w:val="18"/>
+          <w:lang w:eastAsia="pt-BR"/>
+        </w:rPr>
+        <w:t>inline-block</w:t>
+      </w:r>
+      <w:r>
+        <w:rPr>
+          <w:rFonts w:ascii="Consolas" w:eastAsia="Times New Roman" w:hAnsi="Consolas" w:cs="Times New Roman"/>
+          <w:color w:val="CCCCCC"/>
+          <w:sz w:val="18"/>
+          <w:szCs w:val="18"/>
+          <w:lang w:eastAsia="pt-BR"/>
+        </w:rPr>
+        <w:t>;</w:t>
+      </w:r>
+    </w:p>
+    <w:p>
+      <w:pPr>
+        <w:shd w:val="clear" w:color="auto" w:fill="1F1F1F"/>
+        <w:spacing w:after="0" w:line="238" w:lineRule="atLeast"/>
+        <w:rPr>
+          <w:rFonts w:ascii="Consolas" w:eastAsia="Times New Roman" w:hAnsi="Consolas" w:cs="Times New Roman"/>
+          <w:color w:val="CCCCCC"/>
+          <w:sz w:val="18"/>
+          <w:szCs w:val="18"/>
+          <w:lang w:eastAsia="pt-BR"/>
+        </w:rPr>
+      </w:pPr>
+      <w:r>
+        <w:rPr>
+          <w:rFonts w:ascii="Consolas" w:eastAsia="Times New Roman" w:hAnsi="Consolas" w:cs="Times New Roman"/>
+          <w:color w:val="CCCCCC"/>
+          <w:sz w:val="18"/>
+          <w:szCs w:val="18"/>
+          <w:lang w:eastAsia="pt-BR"/>
+        </w:rPr>
+        <w:t xml:space="preserve">    </w:t>
+      </w:r>
+      <w:r>
+        <w:rPr>
+          <w:rFonts w:ascii="Consolas" w:eastAsia="Times New Roman" w:hAnsi="Consolas" w:cs="Times New Roman"/>
+          <w:color w:val="9CDCFE"/>
+          <w:sz w:val="18"/>
+          <w:szCs w:val="18"/>
+          <w:lang w:eastAsia="pt-BR"/>
+        </w:rPr>
+        <w:t>padding</w:t>
+      </w:r>
+      <w:r>
+        <w:rPr>
+          <w:rFonts w:ascii="Consolas" w:eastAsia="Times New Roman" w:hAnsi="Consolas" w:cs="Times New Roman"/>
+          <w:color w:val="CCCCCC"/>
+          <w:sz w:val="18"/>
+          <w:szCs w:val="18"/>
+          <w:lang w:eastAsia="pt-BR"/>
+        </w:rPr>
+        <w:t xml:space="preserve">: </w:t>
+      </w:r>
+      <w:r>
+        <w:rPr>
+          <w:rFonts w:ascii="Consolas" w:eastAsia="Times New Roman" w:hAnsi="Consolas" w:cs="Times New Roman"/>
+          <w:color w:val="B5CEA8"/>
+          <w:sz w:val="18"/>
+          <w:szCs w:val="18"/>
+          <w:lang w:eastAsia="pt-BR"/>
+        </w:rPr>
+        <w:t>10px</w:t>
+      </w:r>
+      <w:r>
+        <w:rPr>
+          <w:rFonts w:ascii="Consolas" w:eastAsia="Times New Roman" w:hAnsi="Consolas" w:cs="Times New Roman"/>
+          <w:color w:val="CCCCCC"/>
+          <w:sz w:val="18"/>
+          <w:szCs w:val="18"/>
+          <w:lang w:eastAsia="pt-BR"/>
+        </w:rPr>
+        <w:t>;</w:t>
+      </w:r>
+    </w:p>
+    <w:p>
+      <w:pPr>
+        <w:shd w:val="clear" w:color="auto" w:fill="1F1F1F"/>
+        <w:spacing w:after="0" w:line="238" w:lineRule="atLeast"/>
+        <w:rPr>
+          <w:rFonts w:ascii="Consolas" w:eastAsia="Times New Roman" w:hAnsi="Consolas" w:cs="Times New Roman"/>
+          <w:color w:val="CCCCCC"/>
+          <w:sz w:val="18"/>
+          <w:szCs w:val="18"/>
+          <w:lang w:eastAsia="pt-BR"/>
+        </w:rPr>
+      </w:pPr>
+      <w:r>
+        <w:rPr>
+          <w:rFonts w:ascii="Consolas" w:eastAsia="Times New Roman" w:hAnsi="Consolas" w:cs="Times New Roman"/>
+          <w:color w:val="CCCCCC"/>
+          <w:sz w:val="18"/>
+          <w:szCs w:val="18"/>
+          <w:lang w:eastAsia="pt-BR"/>
+        </w:rPr>
+        <w:t xml:space="preserve">    </w:t>
+      </w:r>
+    </w:p>
+    <w:p>
+      <w:pPr>
+        <w:shd w:val="clear" w:color="auto" w:fill="1F1F1F"/>
+        <w:spacing w:after="0" w:line="238" w:lineRule="atLeast"/>
+        <w:rPr>
+          <w:rFonts w:ascii="Consolas" w:eastAsia="Times New Roman" w:hAnsi="Consolas" w:cs="Times New Roman"/>
+          <w:color w:val="CCCCCC"/>
+          <w:sz w:val="18"/>
+          <w:szCs w:val="18"/>
+          <w:lang w:eastAsia="pt-BR"/>
+        </w:rPr>
+      </w:pPr>
+      <w:r>
+        <w:rPr>
+          <w:rFonts w:ascii="Consolas" w:eastAsia="Times New Roman" w:hAnsi="Consolas" w:cs="Times New Roman"/>
+          <w:color w:val="CCCCCC"/>
+          <w:sz w:val="18"/>
+          <w:szCs w:val="18"/>
+          <w:lang w:eastAsia="pt-BR"/>
+        </w:rPr>
+        <w:t>}</w:t>
+      </w:r>
+    </w:p>
+    <w:p>
+      <w:pPr>
+        <w:shd w:val="clear" w:color="auto" w:fill="1F1F1F"/>
+        <w:spacing w:after="0" w:line="238" w:lineRule="atLeast"/>
+        <w:rPr>
+          <w:rFonts w:ascii="Consolas" w:eastAsia="Times New Roman" w:hAnsi="Consolas" w:cs="Times New Roman"/>
+          <w:color w:val="CCCCCC"/>
+          <w:sz w:val="18"/>
+          <w:szCs w:val="18"/>
+          <w:lang w:eastAsia="pt-BR"/>
+        </w:rPr>
+      </w:pPr>
+    </w:p>
+    <w:p>
+      <w:pPr>
+        <w:shd w:val="clear" w:color="auto" w:fill="1F1F1F"/>
+        <w:spacing w:after="0" w:line="238" w:lineRule="atLeast"/>
+        <w:rPr>
+          <w:rFonts w:ascii="Consolas" w:eastAsia="Times New Roman" w:hAnsi="Consolas" w:cs="Times New Roman"/>
+          <w:color w:val="CCCCCC"/>
+          <w:sz w:val="18"/>
+          <w:szCs w:val="18"/>
+          <w:lang w:eastAsia="pt-BR"/>
+        </w:rPr>
+      </w:pPr>
+      <w:r>
+        <w:rPr>
+          <w:rFonts w:ascii="Consolas" w:eastAsia="Times New Roman" w:hAnsi="Consolas" w:cs="Times New Roman"/>
+          <w:color w:val="D7BA7D"/>
+          <w:sz w:val="18"/>
+          <w:szCs w:val="18"/>
+          <w:lang w:eastAsia="pt-BR"/>
+        </w:rPr>
+        <w:t>main</w:t>
+      </w:r>
+      <w:r>
+        <w:rPr>
+          <w:rFonts w:ascii="Consolas" w:eastAsia="Times New Roman" w:hAnsi="Consolas" w:cs="Times New Roman"/>
+          <w:color w:val="CCCCCC"/>
+          <w:sz w:val="18"/>
+          <w:szCs w:val="18"/>
+          <w:lang w:eastAsia="pt-BR"/>
+        </w:rPr>
+        <w:t xml:space="preserve"> {</w:t>
+      </w:r>
+    </w:p>
+    <w:p>
+      <w:pPr>
+        <w:shd w:val="clear" w:color="auto" w:fill="1F1F1F"/>
+        <w:spacing w:after="0" w:line="238" w:lineRule="atLeast"/>
+        <w:rPr>
+          <w:rFonts w:ascii="Consolas" w:eastAsia="Times New Roman" w:hAnsi="Consolas" w:cs="Times New Roman"/>
+          <w:color w:val="CCCCCC"/>
+          <w:sz w:val="18"/>
+          <w:szCs w:val="18"/>
+          <w:lang w:eastAsia="pt-BR"/>
+        </w:rPr>
+      </w:pPr>
+      <w:r>
+        <w:rPr>
+          <w:rFonts w:ascii="Consolas" w:eastAsia="Times New Roman" w:hAnsi="Consolas" w:cs="Times New Roman"/>
+          <w:color w:val="CCCCCC"/>
+          <w:sz w:val="18"/>
+          <w:szCs w:val="18"/>
+          <w:lang w:eastAsia="pt-BR"/>
+        </w:rPr>
+        <w:t xml:space="preserve">    </w:t>
+      </w:r>
+      <w:r>
+        <w:rPr>
+          <w:rFonts w:ascii="Consolas" w:eastAsia="Times New Roman" w:hAnsi="Consolas" w:cs="Times New Roman"/>
+          <w:color w:val="9CDCFE"/>
+          <w:sz w:val="18"/>
+          <w:szCs w:val="18"/>
+          <w:lang w:eastAsia="pt-BR"/>
+        </w:rPr>
+        <w:t>width</w:t>
+      </w:r>
+      <w:r>
+        <w:rPr>
+          <w:rFonts w:ascii="Consolas" w:eastAsia="Times New Roman" w:hAnsi="Consolas" w:cs="Times New Roman"/>
+          <w:color w:val="CCCCCC"/>
+          <w:sz w:val="18"/>
+          <w:szCs w:val="18"/>
+          <w:lang w:eastAsia="pt-BR"/>
+        </w:rPr>
+        <w:t xml:space="preserve">: </w:t>
+      </w:r>
+      <w:r>
+        <w:rPr>
+          <w:rFonts w:ascii="Consolas" w:eastAsia="Times New Roman" w:hAnsi="Consolas" w:cs="Times New Roman"/>
+          <w:color w:val="B5CEA8"/>
+          <w:sz w:val="18"/>
+          <w:szCs w:val="18"/>
+          <w:lang w:eastAsia="pt-BR"/>
+        </w:rPr>
+        <w:t>500px</w:t>
+      </w:r>
+      <w:r>
+        <w:rPr>
+          <w:rFonts w:ascii="Consolas" w:eastAsia="Times New Roman" w:hAnsi="Consolas" w:cs="Times New Roman"/>
+          <w:color w:val="CCCCCC"/>
+          <w:sz w:val="18"/>
+          <w:szCs w:val="18"/>
+          <w:lang w:eastAsia="pt-BR"/>
+        </w:rPr>
+        <w:t>;</w:t>
+      </w:r>
+    </w:p>
+    <w:p>
+      <w:pPr>
+        <w:shd w:val="clear" w:color="auto" w:fill="1F1F1F"/>
+        <w:spacing w:after="0" w:line="238" w:lineRule="atLeast"/>
+        <w:rPr>
+          <w:rFonts w:ascii="Consolas" w:eastAsia="Times New Roman" w:hAnsi="Consolas" w:cs="Times New Roman"/>
+          <w:color w:val="CCCCCC"/>
+          <w:sz w:val="18"/>
+          <w:szCs w:val="18"/>
+          <w:lang w:eastAsia="pt-BR"/>
+        </w:rPr>
+      </w:pPr>
+      <w:r>
+        <w:rPr>
+          <w:rFonts w:ascii="Consolas" w:eastAsia="Times New Roman" w:hAnsi="Consolas" w:cs="Times New Roman"/>
+          <w:color w:val="CCCCCC"/>
+          <w:sz w:val="18"/>
+          <w:szCs w:val="18"/>
+          <w:lang w:eastAsia="pt-BR"/>
+        </w:rPr>
+        <w:t xml:space="preserve">    </w:t>
+      </w:r>
+      <w:r>
+        <w:rPr>
+          <w:rFonts w:ascii="Consolas" w:eastAsia="Times New Roman" w:hAnsi="Consolas" w:cs="Times New Roman"/>
+          <w:color w:val="9CDCFE"/>
+          <w:sz w:val="18"/>
+          <w:szCs w:val="18"/>
+          <w:lang w:eastAsia="pt-BR"/>
+        </w:rPr>
+        <w:t>margin</w:t>
+      </w:r>
+      <w:r>
+        <w:rPr>
+          <w:rFonts w:ascii="Consolas" w:eastAsia="Times New Roman" w:hAnsi="Consolas" w:cs="Times New Roman"/>
+          <w:color w:val="CCCCCC"/>
+          <w:sz w:val="18"/>
+          <w:szCs w:val="18"/>
+          <w:lang w:eastAsia="pt-BR"/>
+        </w:rPr>
+        <w:t xml:space="preserve">: </w:t>
+      </w:r>
+      <w:r>
+        <w:rPr>
+          <w:rFonts w:ascii="Consolas" w:eastAsia="Times New Roman" w:hAnsi="Consolas" w:cs="Times New Roman"/>
+          <w:color w:val="CE9178"/>
+          <w:sz w:val="18"/>
+          <w:szCs w:val="18"/>
+          <w:lang w:eastAsia="pt-BR"/>
+        </w:rPr>
+        <w:t>auto</w:t>
+      </w:r>
+      <w:r>
+        <w:rPr>
+          <w:rFonts w:ascii="Consolas" w:eastAsia="Times New Roman" w:hAnsi="Consolas" w:cs="Times New Roman"/>
+          <w:color w:val="CCCCCC"/>
+          <w:sz w:val="18"/>
+          <w:szCs w:val="18"/>
+          <w:lang w:eastAsia="pt-BR"/>
+        </w:rPr>
+        <w:t>;</w:t>
+      </w:r>
+    </w:p>
+    <w:p>
+      <w:pPr>
+        <w:shd w:val="clear" w:color="auto" w:fill="1F1F1F"/>
+        <w:spacing w:after="0" w:line="238" w:lineRule="atLeast"/>
+        <w:rPr>
+          <w:rFonts w:ascii="Consolas" w:eastAsia="Times New Roman" w:hAnsi="Consolas" w:cs="Times New Roman"/>
+          <w:color w:val="CCCCCC"/>
+          <w:sz w:val="18"/>
+          <w:szCs w:val="18"/>
+          <w:lang w:eastAsia="pt-BR"/>
+        </w:rPr>
+      </w:pPr>
+      <w:r>
+        <w:rPr>
+          <w:rFonts w:ascii="Consolas" w:eastAsia="Times New Roman" w:hAnsi="Consolas" w:cs="Times New Roman"/>
+          <w:color w:val="CCCCCC"/>
+          <w:sz w:val="18"/>
+          <w:szCs w:val="18"/>
+          <w:lang w:eastAsia="pt-BR"/>
+        </w:rPr>
+        <w:t>}</w:t>
+      </w:r>
+    </w:p>
+    <w:p/>
+    <w:p/>
     <w:p/>
     <w:sectPr>
       <w:pgSz w:w="11906" w:h="16838"/>

</xml_diff>

<commit_message>
criado css em pe e deitado
</commit_message>
<xml_diff>
--- a/Teoria/html css modulo 4.docx
+++ b/Teoria/html css modulo 4.docx
@@ -35642,6 +35642,2088 @@
     </w:p>
     <w:p/>
     <w:p/>
+    <w:p>
+      <w:r>
+        <w:t>AULA 03 MULTIPLAS MEDIAS FEATURES</w:t>
+      </w:r>
+    </w:p>
+    <w:p>
+      <w:pPr>
+        <w:shd w:val="clear" w:color="auto" w:fill="1F1F1F"/>
+        <w:spacing w:after="0" w:line="238" w:lineRule="atLeast"/>
+        <w:rPr>
+          <w:rFonts w:ascii="Consolas" w:eastAsia="Times New Roman" w:hAnsi="Consolas" w:cs="Times New Roman"/>
+          <w:color w:val="CCCCCC"/>
+          <w:sz w:val="18"/>
+          <w:szCs w:val="18"/>
+          <w:lang w:eastAsia="pt-BR"/>
+        </w:rPr>
+      </w:pPr>
+      <w:r>
+        <w:rPr>
+          <w:rFonts w:ascii="Consolas" w:eastAsia="Times New Roman" w:hAnsi="Consolas" w:cs="Times New Roman"/>
+          <w:color w:val="CCCCCC"/>
+          <w:sz w:val="18"/>
+          <w:szCs w:val="18"/>
+          <w:lang w:eastAsia="pt-BR"/>
+        </w:rPr>
+        <w:t> </w:t>
+      </w:r>
+      <w:r>
+        <w:rPr>
+          <w:rFonts w:ascii="Consolas" w:eastAsia="Times New Roman" w:hAnsi="Consolas" w:cs="Times New Roman"/>
+          <w:color w:val="808080"/>
+          <w:sz w:val="18"/>
+          <w:szCs w:val="18"/>
+          <w:lang w:eastAsia="pt-BR"/>
+        </w:rPr>
+        <w:t>&lt;</w:t>
+      </w:r>
+      <w:r>
+        <w:rPr>
+          <w:rFonts w:ascii="Consolas" w:eastAsia="Times New Roman" w:hAnsi="Consolas" w:cs="Times New Roman"/>
+          <w:color w:val="569CD6"/>
+          <w:sz w:val="18"/>
+          <w:szCs w:val="18"/>
+          <w:lang w:eastAsia="pt-BR"/>
+        </w:rPr>
+        <w:t>link</w:t>
+      </w:r>
+      <w:r>
+        <w:rPr>
+          <w:rFonts w:ascii="Consolas" w:eastAsia="Times New Roman" w:hAnsi="Consolas" w:cs="Times New Roman"/>
+          <w:color w:val="CCCCCC"/>
+          <w:sz w:val="18"/>
+          <w:szCs w:val="18"/>
+          <w:lang w:eastAsia="pt-BR"/>
+        </w:rPr>
+        <w:t xml:space="preserve"> </w:t>
+      </w:r>
+      <w:r>
+        <w:rPr>
+          <w:rFonts w:ascii="Consolas" w:eastAsia="Times New Roman" w:hAnsi="Consolas" w:cs="Times New Roman"/>
+          <w:color w:val="9CDCFE"/>
+          <w:sz w:val="18"/>
+          <w:szCs w:val="18"/>
+          <w:lang w:eastAsia="pt-BR"/>
+        </w:rPr>
+        <w:t>rel</w:t>
+      </w:r>
+      <w:r>
+        <w:rPr>
+          <w:rFonts w:ascii="Consolas" w:eastAsia="Times New Roman" w:hAnsi="Consolas" w:cs="Times New Roman"/>
+          <w:color w:val="CCCCCC"/>
+          <w:sz w:val="18"/>
+          <w:szCs w:val="18"/>
+          <w:lang w:eastAsia="pt-BR"/>
+        </w:rPr>
+        <w:t>=</w:t>
+      </w:r>
+      <w:r>
+        <w:rPr>
+          <w:rFonts w:ascii="Consolas" w:eastAsia="Times New Roman" w:hAnsi="Consolas" w:cs="Times New Roman"/>
+          <w:color w:val="CE9178"/>
+          <w:sz w:val="18"/>
+          <w:szCs w:val="18"/>
+          <w:lang w:eastAsia="pt-BR"/>
+        </w:rPr>
+        <w:t>"stylesheet"</w:t>
+      </w:r>
+      <w:r>
+        <w:rPr>
+          <w:rFonts w:ascii="Consolas" w:eastAsia="Times New Roman" w:hAnsi="Consolas" w:cs="Times New Roman"/>
+          <w:color w:val="CCCCCC"/>
+          <w:sz w:val="18"/>
+          <w:szCs w:val="18"/>
+          <w:lang w:eastAsia="pt-BR"/>
+        </w:rPr>
+        <w:t xml:space="preserve"> </w:t>
+      </w:r>
+      <w:r>
+        <w:rPr>
+          <w:rFonts w:ascii="Consolas" w:eastAsia="Times New Roman" w:hAnsi="Consolas" w:cs="Times New Roman"/>
+          <w:color w:val="9CDCFE"/>
+          <w:sz w:val="18"/>
+          <w:szCs w:val="18"/>
+          <w:lang w:eastAsia="pt-BR"/>
+        </w:rPr>
+        <w:t>href</w:t>
+      </w:r>
+      <w:r>
+        <w:rPr>
+          <w:rFonts w:ascii="Consolas" w:eastAsia="Times New Roman" w:hAnsi="Consolas" w:cs="Times New Roman"/>
+          <w:color w:val="CCCCCC"/>
+          <w:sz w:val="18"/>
+          <w:szCs w:val="18"/>
+          <w:lang w:eastAsia="pt-BR"/>
+        </w:rPr>
+        <w:t>=</w:t>
+      </w:r>
+      <w:r>
+        <w:rPr>
+          <w:rFonts w:ascii="Consolas" w:eastAsia="Times New Roman" w:hAnsi="Consolas" w:cs="Times New Roman"/>
+          <w:color w:val="CE9178"/>
+          <w:sz w:val="18"/>
+          <w:szCs w:val="18"/>
+          <w:lang w:eastAsia="pt-BR"/>
+        </w:rPr>
+        <w:t>"estilos/style.css"</w:t>
+      </w:r>
+      <w:r>
+        <w:rPr>
+          <w:rFonts w:ascii="Consolas" w:eastAsia="Times New Roman" w:hAnsi="Consolas" w:cs="Times New Roman"/>
+          <w:color w:val="CCCCCC"/>
+          <w:sz w:val="18"/>
+          <w:szCs w:val="18"/>
+          <w:lang w:eastAsia="pt-BR"/>
+        </w:rPr>
+        <w:t xml:space="preserve"> </w:t>
+      </w:r>
+      <w:r>
+        <w:rPr>
+          <w:rFonts w:ascii="Consolas" w:eastAsia="Times New Roman" w:hAnsi="Consolas" w:cs="Times New Roman"/>
+          <w:color w:val="9CDCFE"/>
+          <w:sz w:val="18"/>
+          <w:szCs w:val="18"/>
+          <w:lang w:eastAsia="pt-BR"/>
+        </w:rPr>
+        <w:t>media</w:t>
+      </w:r>
+      <w:r>
+        <w:rPr>
+          <w:rFonts w:ascii="Consolas" w:eastAsia="Times New Roman" w:hAnsi="Consolas" w:cs="Times New Roman"/>
+          <w:color w:val="CCCCCC"/>
+          <w:sz w:val="18"/>
+          <w:szCs w:val="18"/>
+          <w:lang w:eastAsia="pt-BR"/>
+        </w:rPr>
+        <w:t>=</w:t>
+      </w:r>
+      <w:r>
+        <w:rPr>
+          <w:rFonts w:ascii="Consolas" w:eastAsia="Times New Roman" w:hAnsi="Consolas" w:cs="Times New Roman"/>
+          <w:color w:val="CE9178"/>
+          <w:sz w:val="18"/>
+          <w:szCs w:val="18"/>
+          <w:lang w:eastAsia="pt-BR"/>
+        </w:rPr>
+        <w:t>"all"</w:t>
+      </w:r>
+      <w:r>
+        <w:rPr>
+          <w:rFonts w:ascii="Consolas" w:eastAsia="Times New Roman" w:hAnsi="Consolas" w:cs="Times New Roman"/>
+          <w:color w:val="808080"/>
+          <w:sz w:val="18"/>
+          <w:szCs w:val="18"/>
+          <w:lang w:eastAsia="pt-BR"/>
+        </w:rPr>
+        <w:t>&gt;</w:t>
+      </w:r>
+      <w:r>
+        <w:rPr>
+          <w:rFonts w:ascii="Consolas" w:eastAsia="Times New Roman" w:hAnsi="Consolas" w:cs="Times New Roman"/>
+          <w:color w:val="CCCCCC"/>
+          <w:sz w:val="18"/>
+          <w:szCs w:val="18"/>
+          <w:lang w:eastAsia="pt-BR"/>
+        </w:rPr>
+        <w:t xml:space="preserve"> </w:t>
+      </w:r>
+      <w:r>
+        <w:rPr>
+          <w:rFonts w:ascii="Consolas" w:eastAsia="Times New Roman" w:hAnsi="Consolas" w:cs="Times New Roman"/>
+          <w:color w:val="6A9955"/>
+          <w:sz w:val="18"/>
+          <w:szCs w:val="18"/>
+          <w:lang w:eastAsia="pt-BR"/>
+        </w:rPr>
+        <w:t>&lt;!--Media=all serve para todos os dispositivos--&gt;</w:t>
+      </w:r>
+    </w:p>
+    <w:p>
+      <w:pPr>
+        <w:shd w:val="clear" w:color="auto" w:fill="1F1F1F"/>
+        <w:spacing w:after="0" w:line="238" w:lineRule="atLeast"/>
+        <w:rPr>
+          <w:rFonts w:ascii="Consolas" w:eastAsia="Times New Roman" w:hAnsi="Consolas" w:cs="Times New Roman"/>
+          <w:color w:val="CCCCCC"/>
+          <w:sz w:val="18"/>
+          <w:szCs w:val="18"/>
+          <w:lang w:eastAsia="pt-BR"/>
+        </w:rPr>
+      </w:pPr>
+      <w:r>
+        <w:rPr>
+          <w:rFonts w:ascii="Consolas" w:eastAsia="Times New Roman" w:hAnsi="Consolas" w:cs="Times New Roman"/>
+          <w:color w:val="CCCCCC"/>
+          <w:sz w:val="18"/>
+          <w:szCs w:val="18"/>
+          <w:lang w:eastAsia="pt-BR"/>
+        </w:rPr>
+        <w:t xml:space="preserve">    </w:t>
+      </w:r>
+      <w:r>
+        <w:rPr>
+          <w:rFonts w:ascii="Consolas" w:eastAsia="Times New Roman" w:hAnsi="Consolas" w:cs="Times New Roman"/>
+          <w:color w:val="808080"/>
+          <w:sz w:val="18"/>
+          <w:szCs w:val="18"/>
+          <w:lang w:eastAsia="pt-BR"/>
+        </w:rPr>
+        <w:t>&lt;</w:t>
+      </w:r>
+      <w:r>
+        <w:rPr>
+          <w:rFonts w:ascii="Consolas" w:eastAsia="Times New Roman" w:hAnsi="Consolas" w:cs="Times New Roman"/>
+          <w:color w:val="569CD6"/>
+          <w:sz w:val="18"/>
+          <w:szCs w:val="18"/>
+          <w:lang w:eastAsia="pt-BR"/>
+        </w:rPr>
+        <w:t>link</w:t>
+      </w:r>
+      <w:r>
+        <w:rPr>
+          <w:rFonts w:ascii="Consolas" w:eastAsia="Times New Roman" w:hAnsi="Consolas" w:cs="Times New Roman"/>
+          <w:color w:val="CCCCCC"/>
+          <w:sz w:val="18"/>
+          <w:szCs w:val="18"/>
+          <w:lang w:eastAsia="pt-BR"/>
+        </w:rPr>
+        <w:t xml:space="preserve"> </w:t>
+      </w:r>
+      <w:r>
+        <w:rPr>
+          <w:rFonts w:ascii="Consolas" w:eastAsia="Times New Roman" w:hAnsi="Consolas" w:cs="Times New Roman"/>
+          <w:color w:val="9CDCFE"/>
+          <w:sz w:val="18"/>
+          <w:szCs w:val="18"/>
+          <w:lang w:eastAsia="pt-BR"/>
+        </w:rPr>
+        <w:t>rel</w:t>
+      </w:r>
+      <w:r>
+        <w:rPr>
+          <w:rFonts w:ascii="Consolas" w:eastAsia="Times New Roman" w:hAnsi="Consolas" w:cs="Times New Roman"/>
+          <w:color w:val="CCCCCC"/>
+          <w:sz w:val="18"/>
+          <w:szCs w:val="18"/>
+          <w:lang w:eastAsia="pt-BR"/>
+        </w:rPr>
+        <w:t>=</w:t>
+      </w:r>
+      <w:r>
+        <w:rPr>
+          <w:rFonts w:ascii="Consolas" w:eastAsia="Times New Roman" w:hAnsi="Consolas" w:cs="Times New Roman"/>
+          <w:color w:val="CE9178"/>
+          <w:sz w:val="18"/>
+          <w:szCs w:val="18"/>
+          <w:lang w:eastAsia="pt-BR"/>
+        </w:rPr>
+        <w:t>"stylesheet"</w:t>
+      </w:r>
+      <w:r>
+        <w:rPr>
+          <w:rFonts w:ascii="Consolas" w:eastAsia="Times New Roman" w:hAnsi="Consolas" w:cs="Times New Roman"/>
+          <w:color w:val="CCCCCC"/>
+          <w:sz w:val="18"/>
+          <w:szCs w:val="18"/>
+          <w:lang w:eastAsia="pt-BR"/>
+        </w:rPr>
+        <w:t xml:space="preserve"> </w:t>
+      </w:r>
+      <w:r>
+        <w:rPr>
+          <w:rFonts w:ascii="Consolas" w:eastAsia="Times New Roman" w:hAnsi="Consolas" w:cs="Times New Roman"/>
+          <w:color w:val="9CDCFE"/>
+          <w:sz w:val="18"/>
+          <w:szCs w:val="18"/>
+          <w:lang w:eastAsia="pt-BR"/>
+        </w:rPr>
+        <w:t>href</w:t>
+      </w:r>
+      <w:r>
+        <w:rPr>
+          <w:rFonts w:ascii="Consolas" w:eastAsia="Times New Roman" w:hAnsi="Consolas" w:cs="Times New Roman"/>
+          <w:color w:val="CCCCCC"/>
+          <w:sz w:val="18"/>
+          <w:szCs w:val="18"/>
+          <w:lang w:eastAsia="pt-BR"/>
+        </w:rPr>
+        <w:t>=</w:t>
+      </w:r>
+      <w:r>
+        <w:rPr>
+          <w:rFonts w:ascii="Consolas" w:eastAsia="Times New Roman" w:hAnsi="Consolas" w:cs="Times New Roman"/>
+          <w:color w:val="CE9178"/>
+          <w:sz w:val="18"/>
+          <w:szCs w:val="18"/>
+          <w:lang w:eastAsia="pt-BR"/>
+        </w:rPr>
+        <w:t>"estilos/retrato.css"</w:t>
+      </w:r>
+      <w:r>
+        <w:rPr>
+          <w:rFonts w:ascii="Consolas" w:eastAsia="Times New Roman" w:hAnsi="Consolas" w:cs="Times New Roman"/>
+          <w:color w:val="CCCCCC"/>
+          <w:sz w:val="18"/>
+          <w:szCs w:val="18"/>
+          <w:lang w:eastAsia="pt-BR"/>
+        </w:rPr>
+        <w:t xml:space="preserve"> </w:t>
+      </w:r>
+      <w:r>
+        <w:rPr>
+          <w:rFonts w:ascii="Consolas" w:eastAsia="Times New Roman" w:hAnsi="Consolas" w:cs="Times New Roman"/>
+          <w:color w:val="9CDCFE"/>
+          <w:sz w:val="18"/>
+          <w:szCs w:val="18"/>
+          <w:lang w:eastAsia="pt-BR"/>
+        </w:rPr>
+        <w:t>media</w:t>
+      </w:r>
+      <w:r>
+        <w:rPr>
+          <w:rFonts w:ascii="Consolas" w:eastAsia="Times New Roman" w:hAnsi="Consolas" w:cs="Times New Roman"/>
+          <w:color w:val="CCCCCC"/>
+          <w:sz w:val="18"/>
+          <w:szCs w:val="18"/>
+          <w:lang w:eastAsia="pt-BR"/>
+        </w:rPr>
+        <w:t>=</w:t>
+      </w:r>
+      <w:r>
+        <w:rPr>
+          <w:rFonts w:ascii="Consolas" w:eastAsia="Times New Roman" w:hAnsi="Consolas" w:cs="Times New Roman"/>
+          <w:color w:val="CE9178"/>
+          <w:sz w:val="18"/>
+          <w:szCs w:val="18"/>
+          <w:lang w:eastAsia="pt-BR"/>
+        </w:rPr>
+        <w:t>"screen and (orientation: portrait)"</w:t>
+      </w:r>
+      <w:r>
+        <w:rPr>
+          <w:rFonts w:ascii="Consolas" w:eastAsia="Times New Roman" w:hAnsi="Consolas" w:cs="Times New Roman"/>
+          <w:color w:val="808080"/>
+          <w:sz w:val="18"/>
+          <w:szCs w:val="18"/>
+          <w:lang w:eastAsia="pt-BR"/>
+        </w:rPr>
+        <w:t>&gt;</w:t>
+      </w:r>
+    </w:p>
+    <w:p>
+      <w:pPr>
+        <w:shd w:val="clear" w:color="auto" w:fill="1F1F1F"/>
+        <w:spacing w:after="0" w:line="238" w:lineRule="atLeast"/>
+        <w:rPr>
+          <w:rFonts w:ascii="Consolas" w:eastAsia="Times New Roman" w:hAnsi="Consolas" w:cs="Times New Roman"/>
+          <w:color w:val="CCCCCC"/>
+          <w:sz w:val="18"/>
+          <w:szCs w:val="18"/>
+          <w:lang w:eastAsia="pt-BR"/>
+        </w:rPr>
+      </w:pPr>
+      <w:r>
+        <w:rPr>
+          <w:rFonts w:ascii="Consolas" w:eastAsia="Times New Roman" w:hAnsi="Consolas" w:cs="Times New Roman"/>
+          <w:color w:val="CCCCCC"/>
+          <w:sz w:val="18"/>
+          <w:szCs w:val="18"/>
+          <w:lang w:eastAsia="pt-BR"/>
+        </w:rPr>
+        <w:t xml:space="preserve">    </w:t>
+      </w:r>
+      <w:r>
+        <w:rPr>
+          <w:rFonts w:ascii="Consolas" w:eastAsia="Times New Roman" w:hAnsi="Consolas" w:cs="Times New Roman"/>
+          <w:color w:val="808080"/>
+          <w:sz w:val="18"/>
+          <w:szCs w:val="18"/>
+          <w:lang w:eastAsia="pt-BR"/>
+        </w:rPr>
+        <w:t>&lt;</w:t>
+      </w:r>
+      <w:r>
+        <w:rPr>
+          <w:rFonts w:ascii="Consolas" w:eastAsia="Times New Roman" w:hAnsi="Consolas" w:cs="Times New Roman"/>
+          <w:color w:val="569CD6"/>
+          <w:sz w:val="18"/>
+          <w:szCs w:val="18"/>
+          <w:lang w:eastAsia="pt-BR"/>
+        </w:rPr>
+        <w:t>link</w:t>
+      </w:r>
+      <w:r>
+        <w:rPr>
+          <w:rFonts w:ascii="Consolas" w:eastAsia="Times New Roman" w:hAnsi="Consolas" w:cs="Times New Roman"/>
+          <w:color w:val="CCCCCC"/>
+          <w:sz w:val="18"/>
+          <w:szCs w:val="18"/>
+          <w:lang w:eastAsia="pt-BR"/>
+        </w:rPr>
+        <w:t xml:space="preserve"> </w:t>
+      </w:r>
+      <w:r>
+        <w:rPr>
+          <w:rFonts w:ascii="Consolas" w:eastAsia="Times New Roman" w:hAnsi="Consolas" w:cs="Times New Roman"/>
+          <w:color w:val="9CDCFE"/>
+          <w:sz w:val="18"/>
+          <w:szCs w:val="18"/>
+          <w:lang w:eastAsia="pt-BR"/>
+        </w:rPr>
+        <w:t>rel</w:t>
+      </w:r>
+      <w:r>
+        <w:rPr>
+          <w:rFonts w:ascii="Consolas" w:eastAsia="Times New Roman" w:hAnsi="Consolas" w:cs="Times New Roman"/>
+          <w:color w:val="CCCCCC"/>
+          <w:sz w:val="18"/>
+          <w:szCs w:val="18"/>
+          <w:lang w:eastAsia="pt-BR"/>
+        </w:rPr>
+        <w:t>=</w:t>
+      </w:r>
+      <w:r>
+        <w:rPr>
+          <w:rFonts w:ascii="Consolas" w:eastAsia="Times New Roman" w:hAnsi="Consolas" w:cs="Times New Roman"/>
+          <w:color w:val="CE9178"/>
+          <w:sz w:val="18"/>
+          <w:szCs w:val="18"/>
+          <w:lang w:eastAsia="pt-BR"/>
+        </w:rPr>
+        <w:t>"stylesheet"</w:t>
+      </w:r>
+      <w:r>
+        <w:rPr>
+          <w:rFonts w:ascii="Consolas" w:eastAsia="Times New Roman" w:hAnsi="Consolas" w:cs="Times New Roman"/>
+          <w:color w:val="CCCCCC"/>
+          <w:sz w:val="18"/>
+          <w:szCs w:val="18"/>
+          <w:lang w:eastAsia="pt-BR"/>
+        </w:rPr>
+        <w:t xml:space="preserve"> </w:t>
+      </w:r>
+      <w:r>
+        <w:rPr>
+          <w:rFonts w:ascii="Consolas" w:eastAsia="Times New Roman" w:hAnsi="Consolas" w:cs="Times New Roman"/>
+          <w:color w:val="9CDCFE"/>
+          <w:sz w:val="18"/>
+          <w:szCs w:val="18"/>
+          <w:lang w:eastAsia="pt-BR"/>
+        </w:rPr>
+        <w:t>href</w:t>
+      </w:r>
+      <w:r>
+        <w:rPr>
+          <w:rFonts w:ascii="Consolas" w:eastAsia="Times New Roman" w:hAnsi="Consolas" w:cs="Times New Roman"/>
+          <w:color w:val="CCCCCC"/>
+          <w:sz w:val="18"/>
+          <w:szCs w:val="18"/>
+          <w:lang w:eastAsia="pt-BR"/>
+        </w:rPr>
+        <w:t>=</w:t>
+      </w:r>
+      <w:r>
+        <w:rPr>
+          <w:rFonts w:ascii="Consolas" w:eastAsia="Times New Roman" w:hAnsi="Consolas" w:cs="Times New Roman"/>
+          <w:color w:val="CE9178"/>
+          <w:sz w:val="18"/>
+          <w:szCs w:val="18"/>
+          <w:lang w:eastAsia="pt-BR"/>
+        </w:rPr>
+        <w:t>"estilos/paisagem.css"</w:t>
+      </w:r>
+      <w:r>
+        <w:rPr>
+          <w:rFonts w:ascii="Consolas" w:eastAsia="Times New Roman" w:hAnsi="Consolas" w:cs="Times New Roman"/>
+          <w:color w:val="CCCCCC"/>
+          <w:sz w:val="18"/>
+          <w:szCs w:val="18"/>
+          <w:lang w:eastAsia="pt-BR"/>
+        </w:rPr>
+        <w:t xml:space="preserve"> </w:t>
+      </w:r>
+      <w:r>
+        <w:rPr>
+          <w:rFonts w:ascii="Consolas" w:eastAsia="Times New Roman" w:hAnsi="Consolas" w:cs="Times New Roman"/>
+          <w:color w:val="9CDCFE"/>
+          <w:sz w:val="18"/>
+          <w:szCs w:val="18"/>
+          <w:lang w:eastAsia="pt-BR"/>
+        </w:rPr>
+        <w:t>media</w:t>
+      </w:r>
+      <w:r>
+        <w:rPr>
+          <w:rFonts w:ascii="Consolas" w:eastAsia="Times New Roman" w:hAnsi="Consolas" w:cs="Times New Roman"/>
+          <w:color w:val="CCCCCC"/>
+          <w:sz w:val="18"/>
+          <w:szCs w:val="18"/>
+          <w:lang w:eastAsia="pt-BR"/>
+        </w:rPr>
+        <w:t>=</w:t>
+      </w:r>
+      <w:r>
+        <w:rPr>
+          <w:rFonts w:ascii="Consolas" w:eastAsia="Times New Roman" w:hAnsi="Consolas" w:cs="Times New Roman"/>
+          <w:color w:val="CE9178"/>
+          <w:sz w:val="18"/>
+          <w:szCs w:val="18"/>
+          <w:lang w:eastAsia="pt-BR"/>
+        </w:rPr>
+        <w:t>"screen and (orientation: landscape)"</w:t>
+      </w:r>
+      <w:r>
+        <w:rPr>
+          <w:rFonts w:ascii="Consolas" w:eastAsia="Times New Roman" w:hAnsi="Consolas" w:cs="Times New Roman"/>
+          <w:color w:val="808080"/>
+          <w:sz w:val="18"/>
+          <w:szCs w:val="18"/>
+          <w:lang w:eastAsia="pt-BR"/>
+        </w:rPr>
+        <w:t>&gt;</w:t>
+      </w:r>
+      <w:r>
+        <w:rPr>
+          <w:rFonts w:ascii="Consolas" w:eastAsia="Times New Roman" w:hAnsi="Consolas" w:cs="Times New Roman"/>
+          <w:color w:val="CCCCCC"/>
+          <w:sz w:val="18"/>
+          <w:szCs w:val="18"/>
+          <w:lang w:eastAsia="pt-BR"/>
+        </w:rPr>
+        <w:t xml:space="preserve"> </w:t>
+      </w:r>
+      <w:r>
+        <w:rPr>
+          <w:rFonts w:ascii="Consolas" w:eastAsia="Times New Roman" w:hAnsi="Consolas" w:cs="Times New Roman"/>
+          <w:color w:val="6A9955"/>
+          <w:sz w:val="18"/>
+          <w:szCs w:val="18"/>
+          <w:lang w:eastAsia="pt-BR"/>
+        </w:rPr>
+        <w:t>&lt;!--Mdia feature é uma caracteristica de media type ela tem que ser escrita dentro de parenteses--&gt;</w:t>
+      </w:r>
+    </w:p>
+    <w:p/>
+    <w:p>
+      <w:r>
+        <w:t>Aula 04 seguindo a orientação do dispositivo</w:t>
+      </w:r>
+    </w:p>
+    <w:p>
+      <w:r>
+        <w:t>Pagina do css paisagem.css</w:t>
+      </w:r>
+    </w:p>
+    <w:p>
+      <w:pPr>
+        <w:shd w:val="clear" w:color="auto" w:fill="1F1F1F"/>
+        <w:spacing w:after="0" w:line="285" w:lineRule="atLeast"/>
+        <w:rPr>
+          <w:rFonts w:ascii="Consolas" w:eastAsia="Times New Roman" w:hAnsi="Consolas" w:cs="Times New Roman"/>
+          <w:color w:val="CCCCCC"/>
+          <w:sz w:val="21"/>
+          <w:szCs w:val="21"/>
+          <w:lang w:eastAsia="pt-BR"/>
+        </w:rPr>
+      </w:pPr>
+      <w:r>
+        <w:rPr>
+          <w:rFonts w:ascii="Consolas" w:eastAsia="Times New Roman" w:hAnsi="Consolas" w:cs="Times New Roman"/>
+          <w:color w:val="6A9955"/>
+          <w:sz w:val="21"/>
+          <w:szCs w:val="21"/>
+          <w:lang w:eastAsia="pt-BR"/>
+        </w:rPr>
+        <w:t>/*Configurações de landscape (deitado)*/</w:t>
+      </w:r>
+    </w:p>
+    <w:p>
+      <w:pPr>
+        <w:shd w:val="clear" w:color="auto" w:fill="1F1F1F"/>
+        <w:spacing w:after="0" w:line="285" w:lineRule="atLeast"/>
+        <w:rPr>
+          <w:rFonts w:ascii="Consolas" w:eastAsia="Times New Roman" w:hAnsi="Consolas" w:cs="Times New Roman"/>
+          <w:color w:val="CCCCCC"/>
+          <w:sz w:val="21"/>
+          <w:szCs w:val="21"/>
+          <w:lang w:eastAsia="pt-BR"/>
+        </w:rPr>
+      </w:pPr>
+    </w:p>
+    <w:p>
+      <w:pPr>
+        <w:shd w:val="clear" w:color="auto" w:fill="1F1F1F"/>
+        <w:spacing w:after="0" w:line="285" w:lineRule="atLeast"/>
+        <w:rPr>
+          <w:rFonts w:ascii="Consolas" w:eastAsia="Times New Roman" w:hAnsi="Consolas" w:cs="Times New Roman"/>
+          <w:color w:val="CCCCCC"/>
+          <w:sz w:val="21"/>
+          <w:szCs w:val="21"/>
+          <w:lang w:eastAsia="pt-BR"/>
+        </w:rPr>
+      </w:pPr>
+      <w:r>
+        <w:rPr>
+          <w:rFonts w:ascii="Consolas" w:eastAsia="Times New Roman" w:hAnsi="Consolas" w:cs="Times New Roman"/>
+          <w:color w:val="D7BA7D"/>
+          <w:sz w:val="21"/>
+          <w:szCs w:val="21"/>
+          <w:lang w:eastAsia="pt-BR"/>
+        </w:rPr>
+        <w:t>body</w:t>
+      </w:r>
+      <w:r>
+        <w:rPr>
+          <w:rFonts w:ascii="Consolas" w:eastAsia="Times New Roman" w:hAnsi="Consolas" w:cs="Times New Roman"/>
+          <w:color w:val="CCCCCC"/>
+          <w:sz w:val="21"/>
+          <w:szCs w:val="21"/>
+          <w:lang w:eastAsia="pt-BR"/>
+        </w:rPr>
+        <w:t xml:space="preserve"> { </w:t>
+      </w:r>
+    </w:p>
+    <w:p>
+      <w:pPr>
+        <w:shd w:val="clear" w:color="auto" w:fill="1F1F1F"/>
+        <w:spacing w:after="0" w:line="285" w:lineRule="atLeast"/>
+        <w:rPr>
+          <w:rFonts w:ascii="Consolas" w:eastAsia="Times New Roman" w:hAnsi="Consolas" w:cs="Times New Roman"/>
+          <w:color w:val="CCCCCC"/>
+          <w:sz w:val="21"/>
+          <w:szCs w:val="21"/>
+          <w:lang w:eastAsia="pt-BR"/>
+        </w:rPr>
+      </w:pPr>
+      <w:r>
+        <w:rPr>
+          <w:rFonts w:ascii="Consolas" w:eastAsia="Times New Roman" w:hAnsi="Consolas" w:cs="Times New Roman"/>
+          <w:color w:val="CCCCCC"/>
+          <w:sz w:val="21"/>
+          <w:szCs w:val="21"/>
+          <w:lang w:eastAsia="pt-BR"/>
+        </w:rPr>
+        <w:t xml:space="preserve">    </w:t>
+      </w:r>
+    </w:p>
+    <w:p>
+      <w:pPr>
+        <w:shd w:val="clear" w:color="auto" w:fill="1F1F1F"/>
+        <w:spacing w:after="0" w:line="285" w:lineRule="atLeast"/>
+        <w:rPr>
+          <w:rFonts w:ascii="Consolas" w:eastAsia="Times New Roman" w:hAnsi="Consolas" w:cs="Times New Roman"/>
+          <w:color w:val="CCCCCC"/>
+          <w:sz w:val="21"/>
+          <w:szCs w:val="21"/>
+          <w:lang w:eastAsia="pt-BR"/>
+        </w:rPr>
+      </w:pPr>
+      <w:r>
+        <w:rPr>
+          <w:rFonts w:ascii="Consolas" w:eastAsia="Times New Roman" w:hAnsi="Consolas" w:cs="Times New Roman"/>
+          <w:color w:val="CCCCCC"/>
+          <w:sz w:val="21"/>
+          <w:szCs w:val="21"/>
+          <w:lang w:eastAsia="pt-BR"/>
+        </w:rPr>
+        <w:t xml:space="preserve">    </w:t>
+      </w:r>
+      <w:r>
+        <w:rPr>
+          <w:rFonts w:ascii="Consolas" w:eastAsia="Times New Roman" w:hAnsi="Consolas" w:cs="Times New Roman"/>
+          <w:color w:val="9CDCFE"/>
+          <w:sz w:val="21"/>
+          <w:szCs w:val="21"/>
+          <w:lang w:eastAsia="pt-BR"/>
+        </w:rPr>
+        <w:t>background-image</w:t>
+      </w:r>
+      <w:r>
+        <w:rPr>
+          <w:rFonts w:ascii="Consolas" w:eastAsia="Times New Roman" w:hAnsi="Consolas" w:cs="Times New Roman"/>
+          <w:color w:val="CCCCCC"/>
+          <w:sz w:val="21"/>
+          <w:szCs w:val="21"/>
+          <w:lang w:eastAsia="pt-BR"/>
+        </w:rPr>
+        <w:t xml:space="preserve">: </w:t>
+      </w:r>
+      <w:r>
+        <w:rPr>
+          <w:rFonts w:ascii="Consolas" w:eastAsia="Times New Roman" w:hAnsi="Consolas" w:cs="Times New Roman"/>
+          <w:color w:val="DCDCAA"/>
+          <w:sz w:val="21"/>
+          <w:szCs w:val="21"/>
+          <w:lang w:eastAsia="pt-BR"/>
+        </w:rPr>
+        <w:t>url</w:t>
+      </w:r>
+      <w:r>
+        <w:rPr>
+          <w:rFonts w:ascii="Consolas" w:eastAsia="Times New Roman" w:hAnsi="Consolas" w:cs="Times New Roman"/>
+          <w:color w:val="CCCCCC"/>
+          <w:sz w:val="21"/>
+          <w:szCs w:val="21"/>
+          <w:lang w:eastAsia="pt-BR"/>
+        </w:rPr>
+        <w:t>(</w:t>
+      </w:r>
+      <w:r>
+        <w:rPr>
+          <w:rFonts w:ascii="Consolas" w:eastAsia="Times New Roman" w:hAnsi="Consolas" w:cs="Times New Roman"/>
+          <w:color w:val="9CDCFE"/>
+          <w:sz w:val="21"/>
+          <w:szCs w:val="21"/>
+          <w:lang w:eastAsia="pt-BR"/>
+        </w:rPr>
+        <w:t>../imagens/cev-landscape.jpg</w:t>
+      </w:r>
+      <w:r>
+        <w:rPr>
+          <w:rFonts w:ascii="Consolas" w:eastAsia="Times New Roman" w:hAnsi="Consolas" w:cs="Times New Roman"/>
+          <w:color w:val="CCCCCC"/>
+          <w:sz w:val="21"/>
+          <w:szCs w:val="21"/>
+          <w:lang w:eastAsia="pt-BR"/>
+        </w:rPr>
+        <w:t>);</w:t>
+      </w:r>
+    </w:p>
+    <w:p>
+      <w:pPr>
+        <w:shd w:val="clear" w:color="auto" w:fill="1F1F1F"/>
+        <w:spacing w:after="0" w:line="285" w:lineRule="atLeast"/>
+        <w:rPr>
+          <w:rFonts w:ascii="Consolas" w:eastAsia="Times New Roman" w:hAnsi="Consolas" w:cs="Times New Roman"/>
+          <w:color w:val="CCCCCC"/>
+          <w:sz w:val="21"/>
+          <w:szCs w:val="21"/>
+          <w:lang w:eastAsia="pt-BR"/>
+        </w:rPr>
+      </w:pPr>
+      <w:r>
+        <w:rPr>
+          <w:rFonts w:ascii="Consolas" w:eastAsia="Times New Roman" w:hAnsi="Consolas" w:cs="Times New Roman"/>
+          <w:color w:val="CCCCCC"/>
+          <w:sz w:val="21"/>
+          <w:szCs w:val="21"/>
+          <w:lang w:eastAsia="pt-BR"/>
+        </w:rPr>
+        <w:t xml:space="preserve">    </w:t>
+      </w:r>
+      <w:r>
+        <w:rPr>
+          <w:rFonts w:ascii="Consolas" w:eastAsia="Times New Roman" w:hAnsi="Consolas" w:cs="Times New Roman"/>
+          <w:color w:val="9CDCFE"/>
+          <w:sz w:val="21"/>
+          <w:szCs w:val="21"/>
+          <w:lang w:eastAsia="pt-BR"/>
+        </w:rPr>
+        <w:t>background-position</w:t>
+      </w:r>
+      <w:r>
+        <w:rPr>
+          <w:rFonts w:ascii="Consolas" w:eastAsia="Times New Roman" w:hAnsi="Consolas" w:cs="Times New Roman"/>
+          <w:color w:val="CCCCCC"/>
+          <w:sz w:val="21"/>
+          <w:szCs w:val="21"/>
+          <w:lang w:eastAsia="pt-BR"/>
+        </w:rPr>
+        <w:t xml:space="preserve">: </w:t>
+      </w:r>
+      <w:r>
+        <w:rPr>
+          <w:rFonts w:ascii="Consolas" w:eastAsia="Times New Roman" w:hAnsi="Consolas" w:cs="Times New Roman"/>
+          <w:color w:val="CE9178"/>
+          <w:sz w:val="21"/>
+          <w:szCs w:val="21"/>
+          <w:lang w:eastAsia="pt-BR"/>
+        </w:rPr>
+        <w:t>left</w:t>
+      </w:r>
+      <w:r>
+        <w:rPr>
+          <w:rFonts w:ascii="Consolas" w:eastAsia="Times New Roman" w:hAnsi="Consolas" w:cs="Times New Roman"/>
+          <w:color w:val="CCCCCC"/>
+          <w:sz w:val="21"/>
+          <w:szCs w:val="21"/>
+          <w:lang w:eastAsia="pt-BR"/>
+        </w:rPr>
+        <w:t xml:space="preserve"> </w:t>
+      </w:r>
+      <w:r>
+        <w:rPr>
+          <w:rFonts w:ascii="Consolas" w:eastAsia="Times New Roman" w:hAnsi="Consolas" w:cs="Times New Roman"/>
+          <w:color w:val="CE9178"/>
+          <w:sz w:val="21"/>
+          <w:szCs w:val="21"/>
+          <w:lang w:eastAsia="pt-BR"/>
+        </w:rPr>
+        <w:t>bottom</w:t>
+      </w:r>
+      <w:r>
+        <w:rPr>
+          <w:rFonts w:ascii="Consolas" w:eastAsia="Times New Roman" w:hAnsi="Consolas" w:cs="Times New Roman"/>
+          <w:color w:val="CCCCCC"/>
+          <w:sz w:val="21"/>
+          <w:szCs w:val="21"/>
+          <w:lang w:eastAsia="pt-BR"/>
+        </w:rPr>
+        <w:t>;</w:t>
+      </w:r>
+    </w:p>
+    <w:p>
+      <w:pPr>
+        <w:shd w:val="clear" w:color="auto" w:fill="1F1F1F"/>
+        <w:spacing w:after="0" w:line="285" w:lineRule="atLeast"/>
+        <w:rPr>
+          <w:rFonts w:ascii="Consolas" w:eastAsia="Times New Roman" w:hAnsi="Consolas" w:cs="Times New Roman"/>
+          <w:color w:val="CCCCCC"/>
+          <w:sz w:val="21"/>
+          <w:szCs w:val="21"/>
+          <w:lang w:eastAsia="pt-BR"/>
+        </w:rPr>
+      </w:pPr>
+      <w:r>
+        <w:rPr>
+          <w:rFonts w:ascii="Consolas" w:eastAsia="Times New Roman" w:hAnsi="Consolas" w:cs="Times New Roman"/>
+          <w:color w:val="CCCCCC"/>
+          <w:sz w:val="21"/>
+          <w:szCs w:val="21"/>
+          <w:lang w:eastAsia="pt-BR"/>
+        </w:rPr>
+        <w:t>}</w:t>
+      </w:r>
+    </w:p>
+    <w:p/>
+    <w:p>
+      <w:r>
+        <w:t>Página do css retrato.css</w:t>
+      </w:r>
+    </w:p>
+    <w:p>
+      <w:pPr>
+        <w:shd w:val="clear" w:color="auto" w:fill="1F1F1F"/>
+        <w:spacing w:after="0" w:line="238" w:lineRule="atLeast"/>
+        <w:rPr>
+          <w:rFonts w:ascii="Consolas" w:eastAsia="Times New Roman" w:hAnsi="Consolas" w:cs="Times New Roman"/>
+          <w:color w:val="CCCCCC"/>
+          <w:sz w:val="18"/>
+          <w:szCs w:val="18"/>
+          <w:lang w:eastAsia="pt-BR"/>
+        </w:rPr>
+      </w:pPr>
+      <w:r>
+        <w:rPr>
+          <w:rFonts w:ascii="Consolas" w:eastAsia="Times New Roman" w:hAnsi="Consolas" w:cs="Times New Roman"/>
+          <w:color w:val="6A9955"/>
+          <w:sz w:val="18"/>
+          <w:szCs w:val="18"/>
+          <w:lang w:eastAsia="pt-BR"/>
+        </w:rPr>
+        <w:t>/*Configurações de portrait (em pe)*/</w:t>
+      </w:r>
+    </w:p>
+    <w:p>
+      <w:pPr>
+        <w:shd w:val="clear" w:color="auto" w:fill="1F1F1F"/>
+        <w:spacing w:after="0" w:line="238" w:lineRule="atLeast"/>
+        <w:rPr>
+          <w:rFonts w:ascii="Consolas" w:eastAsia="Times New Roman" w:hAnsi="Consolas" w:cs="Times New Roman"/>
+          <w:color w:val="CCCCCC"/>
+          <w:sz w:val="18"/>
+          <w:szCs w:val="18"/>
+          <w:lang w:eastAsia="pt-BR"/>
+        </w:rPr>
+      </w:pPr>
+    </w:p>
+    <w:p>
+      <w:pPr>
+        <w:shd w:val="clear" w:color="auto" w:fill="1F1F1F"/>
+        <w:spacing w:after="0" w:line="238" w:lineRule="atLeast"/>
+        <w:rPr>
+          <w:rFonts w:ascii="Consolas" w:eastAsia="Times New Roman" w:hAnsi="Consolas" w:cs="Times New Roman"/>
+          <w:color w:val="CCCCCC"/>
+          <w:sz w:val="18"/>
+          <w:szCs w:val="18"/>
+          <w:lang w:eastAsia="pt-BR"/>
+        </w:rPr>
+      </w:pPr>
+      <w:r>
+        <w:rPr>
+          <w:rFonts w:ascii="Consolas" w:eastAsia="Times New Roman" w:hAnsi="Consolas" w:cs="Times New Roman"/>
+          <w:color w:val="D7BA7D"/>
+          <w:sz w:val="18"/>
+          <w:szCs w:val="18"/>
+          <w:lang w:eastAsia="pt-BR"/>
+        </w:rPr>
+        <w:t>body</w:t>
+      </w:r>
+      <w:r>
+        <w:rPr>
+          <w:rFonts w:ascii="Consolas" w:eastAsia="Times New Roman" w:hAnsi="Consolas" w:cs="Times New Roman"/>
+          <w:color w:val="CCCCCC"/>
+          <w:sz w:val="18"/>
+          <w:szCs w:val="18"/>
+          <w:lang w:eastAsia="pt-BR"/>
+        </w:rPr>
+        <w:t xml:space="preserve"> {</w:t>
+      </w:r>
+    </w:p>
+    <w:p>
+      <w:pPr>
+        <w:shd w:val="clear" w:color="auto" w:fill="1F1F1F"/>
+        <w:spacing w:after="0" w:line="238" w:lineRule="atLeast"/>
+        <w:rPr>
+          <w:rFonts w:ascii="Consolas" w:eastAsia="Times New Roman" w:hAnsi="Consolas" w:cs="Times New Roman"/>
+          <w:color w:val="CCCCCC"/>
+          <w:sz w:val="18"/>
+          <w:szCs w:val="18"/>
+          <w:lang w:eastAsia="pt-BR"/>
+        </w:rPr>
+      </w:pPr>
+      <w:r>
+        <w:rPr>
+          <w:rFonts w:ascii="Consolas" w:eastAsia="Times New Roman" w:hAnsi="Consolas" w:cs="Times New Roman"/>
+          <w:color w:val="CCCCCC"/>
+          <w:sz w:val="18"/>
+          <w:szCs w:val="18"/>
+          <w:lang w:eastAsia="pt-BR"/>
+        </w:rPr>
+        <w:t xml:space="preserve">    </w:t>
+      </w:r>
+    </w:p>
+    <w:p>
+      <w:pPr>
+        <w:shd w:val="clear" w:color="auto" w:fill="1F1F1F"/>
+        <w:spacing w:after="0" w:line="238" w:lineRule="atLeast"/>
+        <w:rPr>
+          <w:rFonts w:ascii="Consolas" w:eastAsia="Times New Roman" w:hAnsi="Consolas" w:cs="Times New Roman"/>
+          <w:color w:val="CCCCCC"/>
+          <w:sz w:val="18"/>
+          <w:szCs w:val="18"/>
+          <w:lang w:eastAsia="pt-BR"/>
+        </w:rPr>
+      </w:pPr>
+      <w:r>
+        <w:rPr>
+          <w:rFonts w:ascii="Consolas" w:eastAsia="Times New Roman" w:hAnsi="Consolas" w:cs="Times New Roman"/>
+          <w:color w:val="CCCCCC"/>
+          <w:sz w:val="18"/>
+          <w:szCs w:val="18"/>
+          <w:lang w:eastAsia="pt-BR"/>
+        </w:rPr>
+        <w:t xml:space="preserve">    </w:t>
+      </w:r>
+      <w:r>
+        <w:rPr>
+          <w:rFonts w:ascii="Consolas" w:eastAsia="Times New Roman" w:hAnsi="Consolas" w:cs="Times New Roman"/>
+          <w:color w:val="9CDCFE"/>
+          <w:sz w:val="18"/>
+          <w:szCs w:val="18"/>
+          <w:lang w:eastAsia="pt-BR"/>
+        </w:rPr>
+        <w:t>background-image</w:t>
+      </w:r>
+      <w:r>
+        <w:rPr>
+          <w:rFonts w:ascii="Consolas" w:eastAsia="Times New Roman" w:hAnsi="Consolas" w:cs="Times New Roman"/>
+          <w:color w:val="CCCCCC"/>
+          <w:sz w:val="18"/>
+          <w:szCs w:val="18"/>
+          <w:lang w:eastAsia="pt-BR"/>
+        </w:rPr>
+        <w:t xml:space="preserve">: </w:t>
+      </w:r>
+      <w:r>
+        <w:rPr>
+          <w:rFonts w:ascii="Consolas" w:eastAsia="Times New Roman" w:hAnsi="Consolas" w:cs="Times New Roman"/>
+          <w:color w:val="DCDCAA"/>
+          <w:sz w:val="18"/>
+          <w:szCs w:val="18"/>
+          <w:lang w:eastAsia="pt-BR"/>
+        </w:rPr>
+        <w:t>url</w:t>
+      </w:r>
+      <w:r>
+        <w:rPr>
+          <w:rFonts w:ascii="Consolas" w:eastAsia="Times New Roman" w:hAnsi="Consolas" w:cs="Times New Roman"/>
+          <w:color w:val="CCCCCC"/>
+          <w:sz w:val="18"/>
+          <w:szCs w:val="18"/>
+          <w:lang w:eastAsia="pt-BR"/>
+        </w:rPr>
+        <w:t>(</w:t>
+      </w:r>
+      <w:r>
+        <w:rPr>
+          <w:rFonts w:ascii="Consolas" w:eastAsia="Times New Roman" w:hAnsi="Consolas" w:cs="Times New Roman"/>
+          <w:color w:val="9CDCFE"/>
+          <w:sz w:val="18"/>
+          <w:szCs w:val="18"/>
+          <w:lang w:eastAsia="pt-BR"/>
+        </w:rPr>
+        <w:t>../imagens/cev-portrait.jpg</w:t>
+      </w:r>
+      <w:r>
+        <w:rPr>
+          <w:rFonts w:ascii="Consolas" w:eastAsia="Times New Roman" w:hAnsi="Consolas" w:cs="Times New Roman"/>
+          <w:color w:val="CCCCCC"/>
+          <w:sz w:val="18"/>
+          <w:szCs w:val="18"/>
+          <w:lang w:eastAsia="pt-BR"/>
+        </w:rPr>
+        <w:t>);</w:t>
+      </w:r>
+    </w:p>
+    <w:p>
+      <w:pPr>
+        <w:shd w:val="clear" w:color="auto" w:fill="1F1F1F"/>
+        <w:spacing w:after="0" w:line="238" w:lineRule="atLeast"/>
+        <w:rPr>
+          <w:rFonts w:ascii="Consolas" w:eastAsia="Times New Roman" w:hAnsi="Consolas" w:cs="Times New Roman"/>
+          <w:color w:val="CCCCCC"/>
+          <w:sz w:val="18"/>
+          <w:szCs w:val="18"/>
+          <w:lang w:eastAsia="pt-BR"/>
+        </w:rPr>
+      </w:pPr>
+      <w:r>
+        <w:rPr>
+          <w:rFonts w:ascii="Consolas" w:eastAsia="Times New Roman" w:hAnsi="Consolas" w:cs="Times New Roman"/>
+          <w:color w:val="CCCCCC"/>
+          <w:sz w:val="18"/>
+          <w:szCs w:val="18"/>
+          <w:lang w:eastAsia="pt-BR"/>
+        </w:rPr>
+        <w:t xml:space="preserve">    </w:t>
+      </w:r>
+      <w:r>
+        <w:rPr>
+          <w:rFonts w:ascii="Consolas" w:eastAsia="Times New Roman" w:hAnsi="Consolas" w:cs="Times New Roman"/>
+          <w:color w:val="9CDCFE"/>
+          <w:sz w:val="18"/>
+          <w:szCs w:val="18"/>
+          <w:lang w:eastAsia="pt-BR"/>
+        </w:rPr>
+        <w:t>background-position</w:t>
+      </w:r>
+      <w:r>
+        <w:rPr>
+          <w:rFonts w:ascii="Consolas" w:eastAsia="Times New Roman" w:hAnsi="Consolas" w:cs="Times New Roman"/>
+          <w:color w:val="CCCCCC"/>
+          <w:sz w:val="18"/>
+          <w:szCs w:val="18"/>
+          <w:lang w:eastAsia="pt-BR"/>
+        </w:rPr>
+        <w:t xml:space="preserve">: </w:t>
+      </w:r>
+      <w:r>
+        <w:rPr>
+          <w:rFonts w:ascii="Consolas" w:eastAsia="Times New Roman" w:hAnsi="Consolas" w:cs="Times New Roman"/>
+          <w:color w:val="CE9178"/>
+          <w:sz w:val="18"/>
+          <w:szCs w:val="18"/>
+          <w:lang w:eastAsia="pt-BR"/>
+        </w:rPr>
+        <w:t>center</w:t>
+      </w:r>
+      <w:r>
+        <w:rPr>
+          <w:rFonts w:ascii="Consolas" w:eastAsia="Times New Roman" w:hAnsi="Consolas" w:cs="Times New Roman"/>
+          <w:color w:val="CCCCCC"/>
+          <w:sz w:val="18"/>
+          <w:szCs w:val="18"/>
+          <w:lang w:eastAsia="pt-BR"/>
+        </w:rPr>
+        <w:t xml:space="preserve"> </w:t>
+      </w:r>
+      <w:r>
+        <w:rPr>
+          <w:rFonts w:ascii="Consolas" w:eastAsia="Times New Roman" w:hAnsi="Consolas" w:cs="Times New Roman"/>
+          <w:color w:val="CE9178"/>
+          <w:sz w:val="18"/>
+          <w:szCs w:val="18"/>
+          <w:lang w:eastAsia="pt-BR"/>
+        </w:rPr>
+        <w:t>bottom</w:t>
+      </w:r>
+      <w:r>
+        <w:rPr>
+          <w:rFonts w:ascii="Consolas" w:eastAsia="Times New Roman" w:hAnsi="Consolas" w:cs="Times New Roman"/>
+          <w:color w:val="CCCCCC"/>
+          <w:sz w:val="18"/>
+          <w:szCs w:val="18"/>
+          <w:lang w:eastAsia="pt-BR"/>
+        </w:rPr>
+        <w:t>;</w:t>
+      </w:r>
+    </w:p>
+    <w:p>
+      <w:pPr>
+        <w:shd w:val="clear" w:color="auto" w:fill="1F1F1F"/>
+        <w:spacing w:after="0" w:line="238" w:lineRule="atLeast"/>
+        <w:rPr>
+          <w:rFonts w:ascii="Consolas" w:eastAsia="Times New Roman" w:hAnsi="Consolas" w:cs="Times New Roman"/>
+          <w:color w:val="CCCCCC"/>
+          <w:sz w:val="18"/>
+          <w:szCs w:val="18"/>
+          <w:lang w:eastAsia="pt-BR"/>
+        </w:rPr>
+      </w:pPr>
+      <w:r>
+        <w:rPr>
+          <w:rFonts w:ascii="Consolas" w:eastAsia="Times New Roman" w:hAnsi="Consolas" w:cs="Times New Roman"/>
+          <w:color w:val="CCCCCC"/>
+          <w:sz w:val="18"/>
+          <w:szCs w:val="18"/>
+          <w:lang w:eastAsia="pt-BR"/>
+        </w:rPr>
+        <w:t>}</w:t>
+      </w:r>
+    </w:p>
+    <w:p/>
+    <w:p/>
+    <w:p/>
+    <w:p>
+      <w:r>
+        <w:lastRenderedPageBreak/>
+        <w:t>Página estilo.css</w:t>
+      </w:r>
+    </w:p>
+    <w:p>
+      <w:pPr>
+        <w:shd w:val="clear" w:color="auto" w:fill="1F1F1F"/>
+        <w:spacing w:after="0" w:line="238" w:lineRule="atLeast"/>
+        <w:rPr>
+          <w:rFonts w:ascii="Consolas" w:eastAsia="Times New Roman" w:hAnsi="Consolas" w:cs="Times New Roman"/>
+          <w:color w:val="CCCCCC"/>
+          <w:sz w:val="18"/>
+          <w:szCs w:val="18"/>
+          <w:lang w:eastAsia="pt-BR"/>
+        </w:rPr>
+      </w:pPr>
+      <w:r>
+        <w:rPr>
+          <w:rFonts w:ascii="Consolas" w:eastAsia="Times New Roman" w:hAnsi="Consolas" w:cs="Times New Roman"/>
+          <w:color w:val="6A9955"/>
+          <w:sz w:val="18"/>
+          <w:szCs w:val="18"/>
+          <w:lang w:eastAsia="pt-BR"/>
+        </w:rPr>
+        <w:t>/*Configurações gerais */</w:t>
+      </w:r>
+    </w:p>
+    <w:p>
+      <w:pPr>
+        <w:shd w:val="clear" w:color="auto" w:fill="1F1F1F"/>
+        <w:spacing w:after="0" w:line="238" w:lineRule="atLeast"/>
+        <w:rPr>
+          <w:rFonts w:ascii="Consolas" w:eastAsia="Times New Roman" w:hAnsi="Consolas" w:cs="Times New Roman"/>
+          <w:color w:val="CCCCCC"/>
+          <w:sz w:val="18"/>
+          <w:szCs w:val="18"/>
+          <w:lang w:eastAsia="pt-BR"/>
+        </w:rPr>
+      </w:pPr>
+    </w:p>
+    <w:p>
+      <w:pPr>
+        <w:shd w:val="clear" w:color="auto" w:fill="1F1F1F"/>
+        <w:spacing w:after="0" w:line="238" w:lineRule="atLeast"/>
+        <w:rPr>
+          <w:rFonts w:ascii="Consolas" w:eastAsia="Times New Roman" w:hAnsi="Consolas" w:cs="Times New Roman"/>
+          <w:color w:val="CCCCCC"/>
+          <w:sz w:val="18"/>
+          <w:szCs w:val="18"/>
+          <w:lang w:eastAsia="pt-BR"/>
+        </w:rPr>
+      </w:pPr>
+      <w:r>
+        <w:rPr>
+          <w:rFonts w:ascii="Consolas" w:eastAsia="Times New Roman" w:hAnsi="Consolas" w:cs="Times New Roman"/>
+          <w:color w:val="569CD6"/>
+          <w:sz w:val="18"/>
+          <w:szCs w:val="18"/>
+          <w:lang w:eastAsia="pt-BR"/>
+        </w:rPr>
+        <w:t>*</w:t>
+      </w:r>
+      <w:r>
+        <w:rPr>
+          <w:rFonts w:ascii="Consolas" w:eastAsia="Times New Roman" w:hAnsi="Consolas" w:cs="Times New Roman"/>
+          <w:color w:val="CCCCCC"/>
+          <w:sz w:val="18"/>
+          <w:szCs w:val="18"/>
+          <w:lang w:eastAsia="pt-BR"/>
+        </w:rPr>
+        <w:t xml:space="preserve"> {</w:t>
+      </w:r>
+    </w:p>
+    <w:p>
+      <w:pPr>
+        <w:shd w:val="clear" w:color="auto" w:fill="1F1F1F"/>
+        <w:spacing w:after="0" w:line="238" w:lineRule="atLeast"/>
+        <w:rPr>
+          <w:rFonts w:ascii="Consolas" w:eastAsia="Times New Roman" w:hAnsi="Consolas" w:cs="Times New Roman"/>
+          <w:color w:val="CCCCCC"/>
+          <w:sz w:val="18"/>
+          <w:szCs w:val="18"/>
+          <w:lang w:eastAsia="pt-BR"/>
+        </w:rPr>
+      </w:pPr>
+      <w:r>
+        <w:rPr>
+          <w:rFonts w:ascii="Consolas" w:eastAsia="Times New Roman" w:hAnsi="Consolas" w:cs="Times New Roman"/>
+          <w:color w:val="CCCCCC"/>
+          <w:sz w:val="18"/>
+          <w:szCs w:val="18"/>
+          <w:lang w:eastAsia="pt-BR"/>
+        </w:rPr>
+        <w:t xml:space="preserve">    </w:t>
+      </w:r>
+      <w:r>
+        <w:rPr>
+          <w:rFonts w:ascii="Consolas" w:eastAsia="Times New Roman" w:hAnsi="Consolas" w:cs="Times New Roman"/>
+          <w:color w:val="9CDCFE"/>
+          <w:sz w:val="18"/>
+          <w:szCs w:val="18"/>
+          <w:lang w:eastAsia="pt-BR"/>
+        </w:rPr>
+        <w:t>margin</w:t>
+      </w:r>
+      <w:r>
+        <w:rPr>
+          <w:rFonts w:ascii="Consolas" w:eastAsia="Times New Roman" w:hAnsi="Consolas" w:cs="Times New Roman"/>
+          <w:color w:val="CCCCCC"/>
+          <w:sz w:val="18"/>
+          <w:szCs w:val="18"/>
+          <w:lang w:eastAsia="pt-BR"/>
+        </w:rPr>
+        <w:t xml:space="preserve">: </w:t>
+      </w:r>
+      <w:r>
+        <w:rPr>
+          <w:rFonts w:ascii="Consolas" w:eastAsia="Times New Roman" w:hAnsi="Consolas" w:cs="Times New Roman"/>
+          <w:color w:val="B5CEA8"/>
+          <w:sz w:val="18"/>
+          <w:szCs w:val="18"/>
+          <w:lang w:eastAsia="pt-BR"/>
+        </w:rPr>
+        <w:t>0px</w:t>
+      </w:r>
+      <w:r>
+        <w:rPr>
+          <w:rFonts w:ascii="Consolas" w:eastAsia="Times New Roman" w:hAnsi="Consolas" w:cs="Times New Roman"/>
+          <w:color w:val="CCCCCC"/>
+          <w:sz w:val="18"/>
+          <w:szCs w:val="18"/>
+          <w:lang w:eastAsia="pt-BR"/>
+        </w:rPr>
+        <w:t>;</w:t>
+      </w:r>
+    </w:p>
+    <w:p>
+      <w:pPr>
+        <w:shd w:val="clear" w:color="auto" w:fill="1F1F1F"/>
+        <w:spacing w:after="0" w:line="238" w:lineRule="atLeast"/>
+        <w:rPr>
+          <w:rFonts w:ascii="Consolas" w:eastAsia="Times New Roman" w:hAnsi="Consolas" w:cs="Times New Roman"/>
+          <w:color w:val="CCCCCC"/>
+          <w:sz w:val="18"/>
+          <w:szCs w:val="18"/>
+          <w:lang w:eastAsia="pt-BR"/>
+        </w:rPr>
+      </w:pPr>
+      <w:r>
+        <w:rPr>
+          <w:rFonts w:ascii="Consolas" w:eastAsia="Times New Roman" w:hAnsi="Consolas" w:cs="Times New Roman"/>
+          <w:color w:val="CCCCCC"/>
+          <w:sz w:val="18"/>
+          <w:szCs w:val="18"/>
+          <w:lang w:eastAsia="pt-BR"/>
+        </w:rPr>
+        <w:t xml:space="preserve">    </w:t>
+      </w:r>
+      <w:r>
+        <w:rPr>
+          <w:rFonts w:ascii="Consolas" w:eastAsia="Times New Roman" w:hAnsi="Consolas" w:cs="Times New Roman"/>
+          <w:color w:val="9CDCFE"/>
+          <w:sz w:val="18"/>
+          <w:szCs w:val="18"/>
+          <w:lang w:eastAsia="pt-BR"/>
+        </w:rPr>
+        <w:t>padding</w:t>
+      </w:r>
+      <w:r>
+        <w:rPr>
+          <w:rFonts w:ascii="Consolas" w:eastAsia="Times New Roman" w:hAnsi="Consolas" w:cs="Times New Roman"/>
+          <w:color w:val="CCCCCC"/>
+          <w:sz w:val="18"/>
+          <w:szCs w:val="18"/>
+          <w:lang w:eastAsia="pt-BR"/>
+        </w:rPr>
+        <w:t xml:space="preserve">: </w:t>
+      </w:r>
+      <w:r>
+        <w:rPr>
+          <w:rFonts w:ascii="Consolas" w:eastAsia="Times New Roman" w:hAnsi="Consolas" w:cs="Times New Roman"/>
+          <w:color w:val="B5CEA8"/>
+          <w:sz w:val="18"/>
+          <w:szCs w:val="18"/>
+          <w:lang w:eastAsia="pt-BR"/>
+        </w:rPr>
+        <w:t>0px</w:t>
+      </w:r>
+      <w:r>
+        <w:rPr>
+          <w:rFonts w:ascii="Consolas" w:eastAsia="Times New Roman" w:hAnsi="Consolas" w:cs="Times New Roman"/>
+          <w:color w:val="CCCCCC"/>
+          <w:sz w:val="18"/>
+          <w:szCs w:val="18"/>
+          <w:lang w:eastAsia="pt-BR"/>
+        </w:rPr>
+        <w:t>;</w:t>
+      </w:r>
+    </w:p>
+    <w:p>
+      <w:pPr>
+        <w:shd w:val="clear" w:color="auto" w:fill="1F1F1F"/>
+        <w:spacing w:after="0" w:line="238" w:lineRule="atLeast"/>
+        <w:rPr>
+          <w:rFonts w:ascii="Consolas" w:eastAsia="Times New Roman" w:hAnsi="Consolas" w:cs="Times New Roman"/>
+          <w:color w:val="CCCCCC"/>
+          <w:sz w:val="18"/>
+          <w:szCs w:val="18"/>
+          <w:lang w:eastAsia="pt-BR"/>
+        </w:rPr>
+      </w:pPr>
+    </w:p>
+    <w:p>
+      <w:pPr>
+        <w:shd w:val="clear" w:color="auto" w:fill="1F1F1F"/>
+        <w:spacing w:after="0" w:line="238" w:lineRule="atLeast"/>
+        <w:rPr>
+          <w:rFonts w:ascii="Consolas" w:eastAsia="Times New Roman" w:hAnsi="Consolas" w:cs="Times New Roman"/>
+          <w:color w:val="CCCCCC"/>
+          <w:sz w:val="18"/>
+          <w:szCs w:val="18"/>
+          <w:lang w:eastAsia="pt-BR"/>
+        </w:rPr>
+      </w:pPr>
+      <w:r>
+        <w:rPr>
+          <w:rFonts w:ascii="Consolas" w:eastAsia="Times New Roman" w:hAnsi="Consolas" w:cs="Times New Roman"/>
+          <w:color w:val="D7BA7D"/>
+          <w:sz w:val="18"/>
+          <w:szCs w:val="18"/>
+          <w:lang w:eastAsia="pt-BR"/>
+        </w:rPr>
+        <w:t>html</w:t>
+      </w:r>
+      <w:r>
+        <w:rPr>
+          <w:rFonts w:ascii="Consolas" w:eastAsia="Times New Roman" w:hAnsi="Consolas" w:cs="Times New Roman"/>
+          <w:color w:val="CCCCCC"/>
+          <w:sz w:val="18"/>
+          <w:szCs w:val="18"/>
+          <w:lang w:eastAsia="pt-BR"/>
+        </w:rPr>
+        <w:t xml:space="preserve">, </w:t>
+      </w:r>
+      <w:r>
+        <w:rPr>
+          <w:rFonts w:ascii="Consolas" w:eastAsia="Times New Roman" w:hAnsi="Consolas" w:cs="Times New Roman"/>
+          <w:color w:val="D7BA7D"/>
+          <w:sz w:val="18"/>
+          <w:szCs w:val="18"/>
+          <w:lang w:eastAsia="pt-BR"/>
+        </w:rPr>
+        <w:t>body</w:t>
+      </w:r>
+      <w:r>
+        <w:rPr>
+          <w:rFonts w:ascii="Consolas" w:eastAsia="Times New Roman" w:hAnsi="Consolas" w:cs="Times New Roman"/>
+          <w:color w:val="CCCCCC"/>
+          <w:sz w:val="18"/>
+          <w:szCs w:val="18"/>
+          <w:lang w:eastAsia="pt-BR"/>
+        </w:rPr>
+        <w:t xml:space="preserve"> {</w:t>
+      </w:r>
+    </w:p>
+    <w:p>
+      <w:pPr>
+        <w:shd w:val="clear" w:color="auto" w:fill="1F1F1F"/>
+        <w:spacing w:after="0" w:line="238" w:lineRule="atLeast"/>
+        <w:rPr>
+          <w:rFonts w:ascii="Consolas" w:eastAsia="Times New Roman" w:hAnsi="Consolas" w:cs="Times New Roman"/>
+          <w:color w:val="CCCCCC"/>
+          <w:sz w:val="18"/>
+          <w:szCs w:val="18"/>
+          <w:lang w:eastAsia="pt-BR"/>
+        </w:rPr>
+      </w:pPr>
+      <w:r>
+        <w:rPr>
+          <w:rFonts w:ascii="Consolas" w:eastAsia="Times New Roman" w:hAnsi="Consolas" w:cs="Times New Roman"/>
+          <w:color w:val="CCCCCC"/>
+          <w:sz w:val="18"/>
+          <w:szCs w:val="18"/>
+          <w:lang w:eastAsia="pt-BR"/>
+        </w:rPr>
+        <w:t xml:space="preserve">    </w:t>
+      </w:r>
+      <w:r>
+        <w:rPr>
+          <w:rFonts w:ascii="Consolas" w:eastAsia="Times New Roman" w:hAnsi="Consolas" w:cs="Times New Roman"/>
+          <w:color w:val="9CDCFE"/>
+          <w:sz w:val="18"/>
+          <w:szCs w:val="18"/>
+          <w:lang w:eastAsia="pt-BR"/>
+        </w:rPr>
+        <w:t>width</w:t>
+      </w:r>
+      <w:r>
+        <w:rPr>
+          <w:rFonts w:ascii="Consolas" w:eastAsia="Times New Roman" w:hAnsi="Consolas" w:cs="Times New Roman"/>
+          <w:color w:val="CCCCCC"/>
+          <w:sz w:val="18"/>
+          <w:szCs w:val="18"/>
+          <w:lang w:eastAsia="pt-BR"/>
+        </w:rPr>
+        <w:t xml:space="preserve">: </w:t>
+      </w:r>
+      <w:r>
+        <w:rPr>
+          <w:rFonts w:ascii="Consolas" w:eastAsia="Times New Roman" w:hAnsi="Consolas" w:cs="Times New Roman"/>
+          <w:color w:val="B5CEA8"/>
+          <w:sz w:val="18"/>
+          <w:szCs w:val="18"/>
+          <w:lang w:eastAsia="pt-BR"/>
+        </w:rPr>
+        <w:t>100vw</w:t>
+      </w:r>
+      <w:r>
+        <w:rPr>
+          <w:rFonts w:ascii="Consolas" w:eastAsia="Times New Roman" w:hAnsi="Consolas" w:cs="Times New Roman"/>
+          <w:color w:val="CCCCCC"/>
+          <w:sz w:val="18"/>
+          <w:szCs w:val="18"/>
+          <w:lang w:eastAsia="pt-BR"/>
+        </w:rPr>
+        <w:t>;</w:t>
+      </w:r>
+    </w:p>
+    <w:p>
+      <w:pPr>
+        <w:shd w:val="clear" w:color="auto" w:fill="1F1F1F"/>
+        <w:spacing w:after="0" w:line="238" w:lineRule="atLeast"/>
+        <w:rPr>
+          <w:rFonts w:ascii="Consolas" w:eastAsia="Times New Roman" w:hAnsi="Consolas" w:cs="Times New Roman"/>
+          <w:color w:val="CCCCCC"/>
+          <w:sz w:val="18"/>
+          <w:szCs w:val="18"/>
+          <w:lang w:eastAsia="pt-BR"/>
+        </w:rPr>
+      </w:pPr>
+      <w:r>
+        <w:rPr>
+          <w:rFonts w:ascii="Consolas" w:eastAsia="Times New Roman" w:hAnsi="Consolas" w:cs="Times New Roman"/>
+          <w:color w:val="CCCCCC"/>
+          <w:sz w:val="18"/>
+          <w:szCs w:val="18"/>
+          <w:lang w:eastAsia="pt-BR"/>
+        </w:rPr>
+        <w:t xml:space="preserve">    </w:t>
+      </w:r>
+      <w:r>
+        <w:rPr>
+          <w:rFonts w:ascii="Consolas" w:eastAsia="Times New Roman" w:hAnsi="Consolas" w:cs="Times New Roman"/>
+          <w:color w:val="9CDCFE"/>
+          <w:sz w:val="18"/>
+          <w:szCs w:val="18"/>
+          <w:lang w:eastAsia="pt-BR"/>
+        </w:rPr>
+        <w:t>height</w:t>
+      </w:r>
+      <w:r>
+        <w:rPr>
+          <w:rFonts w:ascii="Consolas" w:eastAsia="Times New Roman" w:hAnsi="Consolas" w:cs="Times New Roman"/>
+          <w:color w:val="CCCCCC"/>
+          <w:sz w:val="18"/>
+          <w:szCs w:val="18"/>
+          <w:lang w:eastAsia="pt-BR"/>
+        </w:rPr>
+        <w:t xml:space="preserve">: </w:t>
+      </w:r>
+      <w:r>
+        <w:rPr>
+          <w:rFonts w:ascii="Consolas" w:eastAsia="Times New Roman" w:hAnsi="Consolas" w:cs="Times New Roman"/>
+          <w:color w:val="B5CEA8"/>
+          <w:sz w:val="18"/>
+          <w:szCs w:val="18"/>
+          <w:lang w:eastAsia="pt-BR"/>
+        </w:rPr>
+        <w:t>100vh</w:t>
+      </w:r>
+      <w:r>
+        <w:rPr>
+          <w:rFonts w:ascii="Consolas" w:eastAsia="Times New Roman" w:hAnsi="Consolas" w:cs="Times New Roman"/>
+          <w:color w:val="CCCCCC"/>
+          <w:sz w:val="18"/>
+          <w:szCs w:val="18"/>
+          <w:lang w:eastAsia="pt-BR"/>
+        </w:rPr>
+        <w:t>;</w:t>
+      </w:r>
+    </w:p>
+    <w:p>
+      <w:pPr>
+        <w:shd w:val="clear" w:color="auto" w:fill="1F1F1F"/>
+        <w:spacing w:after="0" w:line="238" w:lineRule="atLeast"/>
+        <w:rPr>
+          <w:rFonts w:ascii="Consolas" w:eastAsia="Times New Roman" w:hAnsi="Consolas" w:cs="Times New Roman"/>
+          <w:color w:val="CCCCCC"/>
+          <w:sz w:val="18"/>
+          <w:szCs w:val="18"/>
+          <w:lang w:eastAsia="pt-BR"/>
+        </w:rPr>
+      </w:pPr>
+      <w:r>
+        <w:rPr>
+          <w:rFonts w:ascii="Consolas" w:eastAsia="Times New Roman" w:hAnsi="Consolas" w:cs="Times New Roman"/>
+          <w:color w:val="CCCCCC"/>
+          <w:sz w:val="18"/>
+          <w:szCs w:val="18"/>
+          <w:lang w:eastAsia="pt-BR"/>
+        </w:rPr>
+        <w:t xml:space="preserve">    </w:t>
+      </w:r>
+      <w:r>
+        <w:rPr>
+          <w:rFonts w:ascii="Consolas" w:eastAsia="Times New Roman" w:hAnsi="Consolas" w:cs="Times New Roman"/>
+          <w:color w:val="9CDCFE"/>
+          <w:sz w:val="18"/>
+          <w:szCs w:val="18"/>
+          <w:lang w:eastAsia="pt-BR"/>
+        </w:rPr>
+        <w:t>background-color</w:t>
+      </w:r>
+      <w:r>
+        <w:rPr>
+          <w:rFonts w:ascii="Consolas" w:eastAsia="Times New Roman" w:hAnsi="Consolas" w:cs="Times New Roman"/>
+          <w:color w:val="CCCCCC"/>
+          <w:sz w:val="18"/>
+          <w:szCs w:val="18"/>
+          <w:lang w:eastAsia="pt-BR"/>
+        </w:rPr>
+        <w:t xml:space="preserve">: </w:t>
+      </w:r>
+      <w:r>
+        <w:rPr>
+          <w:rFonts w:ascii="Consolas" w:eastAsia="Times New Roman" w:hAnsi="Consolas" w:cs="Times New Roman"/>
+          <w:color w:val="CE9178"/>
+          <w:sz w:val="18"/>
+          <w:szCs w:val="18"/>
+          <w:lang w:eastAsia="pt-BR"/>
+        </w:rPr>
+        <w:t>#233eff</w:t>
+      </w:r>
+      <w:r>
+        <w:rPr>
+          <w:rFonts w:ascii="Consolas" w:eastAsia="Times New Roman" w:hAnsi="Consolas" w:cs="Times New Roman"/>
+          <w:color w:val="CCCCCC"/>
+          <w:sz w:val="18"/>
+          <w:szCs w:val="18"/>
+          <w:lang w:eastAsia="pt-BR"/>
+        </w:rPr>
+        <w:t>;</w:t>
+      </w:r>
+    </w:p>
+    <w:p>
+      <w:pPr>
+        <w:shd w:val="clear" w:color="auto" w:fill="1F1F1F"/>
+        <w:spacing w:after="0" w:line="238" w:lineRule="atLeast"/>
+        <w:rPr>
+          <w:rFonts w:ascii="Consolas" w:eastAsia="Times New Roman" w:hAnsi="Consolas" w:cs="Times New Roman"/>
+          <w:color w:val="CCCCCC"/>
+          <w:sz w:val="18"/>
+          <w:szCs w:val="18"/>
+          <w:lang w:eastAsia="pt-BR"/>
+        </w:rPr>
+      </w:pPr>
+      <w:r>
+        <w:rPr>
+          <w:rFonts w:ascii="Consolas" w:eastAsia="Times New Roman" w:hAnsi="Consolas" w:cs="Times New Roman"/>
+          <w:color w:val="CCCCCC"/>
+          <w:sz w:val="18"/>
+          <w:szCs w:val="18"/>
+          <w:lang w:eastAsia="pt-BR"/>
+        </w:rPr>
+        <w:t xml:space="preserve">    </w:t>
+      </w:r>
+      <w:r>
+        <w:rPr>
+          <w:rFonts w:ascii="Consolas" w:eastAsia="Times New Roman" w:hAnsi="Consolas" w:cs="Times New Roman"/>
+          <w:color w:val="9CDCFE"/>
+          <w:sz w:val="18"/>
+          <w:szCs w:val="18"/>
+          <w:lang w:eastAsia="pt-BR"/>
+        </w:rPr>
+        <w:t>background-size</w:t>
+      </w:r>
+      <w:r>
+        <w:rPr>
+          <w:rFonts w:ascii="Consolas" w:eastAsia="Times New Roman" w:hAnsi="Consolas" w:cs="Times New Roman"/>
+          <w:color w:val="CCCCCC"/>
+          <w:sz w:val="18"/>
+          <w:szCs w:val="18"/>
+          <w:lang w:eastAsia="pt-BR"/>
+        </w:rPr>
+        <w:t xml:space="preserve">: </w:t>
+      </w:r>
+      <w:r>
+        <w:rPr>
+          <w:rFonts w:ascii="Consolas" w:eastAsia="Times New Roman" w:hAnsi="Consolas" w:cs="Times New Roman"/>
+          <w:color w:val="CE9178"/>
+          <w:sz w:val="18"/>
+          <w:szCs w:val="18"/>
+          <w:lang w:eastAsia="pt-BR"/>
+        </w:rPr>
+        <w:t>contain</w:t>
+      </w:r>
+      <w:r>
+        <w:rPr>
+          <w:rFonts w:ascii="Consolas" w:eastAsia="Times New Roman" w:hAnsi="Consolas" w:cs="Times New Roman"/>
+          <w:color w:val="CCCCCC"/>
+          <w:sz w:val="18"/>
+          <w:szCs w:val="18"/>
+          <w:lang w:eastAsia="pt-BR"/>
+        </w:rPr>
+        <w:t>;</w:t>
+      </w:r>
+    </w:p>
+    <w:p>
+      <w:pPr>
+        <w:shd w:val="clear" w:color="auto" w:fill="1F1F1F"/>
+        <w:spacing w:after="0" w:line="238" w:lineRule="atLeast"/>
+        <w:rPr>
+          <w:rFonts w:ascii="Consolas" w:eastAsia="Times New Roman" w:hAnsi="Consolas" w:cs="Times New Roman"/>
+          <w:color w:val="CCCCCC"/>
+          <w:sz w:val="18"/>
+          <w:szCs w:val="18"/>
+          <w:lang w:eastAsia="pt-BR"/>
+        </w:rPr>
+      </w:pPr>
+      <w:r>
+        <w:rPr>
+          <w:rFonts w:ascii="Consolas" w:eastAsia="Times New Roman" w:hAnsi="Consolas" w:cs="Times New Roman"/>
+          <w:color w:val="CCCCCC"/>
+          <w:sz w:val="18"/>
+          <w:szCs w:val="18"/>
+          <w:lang w:eastAsia="pt-BR"/>
+        </w:rPr>
+        <w:t xml:space="preserve">    </w:t>
+      </w:r>
+      <w:r>
+        <w:rPr>
+          <w:rFonts w:ascii="Consolas" w:eastAsia="Times New Roman" w:hAnsi="Consolas" w:cs="Times New Roman"/>
+          <w:color w:val="9CDCFE"/>
+          <w:sz w:val="18"/>
+          <w:szCs w:val="18"/>
+          <w:lang w:eastAsia="pt-BR"/>
+        </w:rPr>
+        <w:t>background-repeat</w:t>
+      </w:r>
+      <w:r>
+        <w:rPr>
+          <w:rFonts w:ascii="Consolas" w:eastAsia="Times New Roman" w:hAnsi="Consolas" w:cs="Times New Roman"/>
+          <w:color w:val="CCCCCC"/>
+          <w:sz w:val="18"/>
+          <w:szCs w:val="18"/>
+          <w:lang w:eastAsia="pt-BR"/>
+        </w:rPr>
+        <w:t xml:space="preserve">: </w:t>
+      </w:r>
+      <w:r>
+        <w:rPr>
+          <w:rFonts w:ascii="Consolas" w:eastAsia="Times New Roman" w:hAnsi="Consolas" w:cs="Times New Roman"/>
+          <w:color w:val="CE9178"/>
+          <w:sz w:val="18"/>
+          <w:szCs w:val="18"/>
+          <w:lang w:eastAsia="pt-BR"/>
+        </w:rPr>
+        <w:t>no-repeat</w:t>
+      </w:r>
+      <w:r>
+        <w:rPr>
+          <w:rFonts w:ascii="Consolas" w:eastAsia="Times New Roman" w:hAnsi="Consolas" w:cs="Times New Roman"/>
+          <w:color w:val="CCCCCC"/>
+          <w:sz w:val="18"/>
+          <w:szCs w:val="18"/>
+          <w:lang w:eastAsia="pt-BR"/>
+        </w:rPr>
+        <w:t>;</w:t>
+      </w:r>
+    </w:p>
+    <w:p>
+      <w:pPr>
+        <w:shd w:val="clear" w:color="auto" w:fill="1F1F1F"/>
+        <w:spacing w:after="0" w:line="238" w:lineRule="atLeast"/>
+        <w:rPr>
+          <w:rFonts w:ascii="Consolas" w:eastAsia="Times New Roman" w:hAnsi="Consolas" w:cs="Times New Roman"/>
+          <w:color w:val="CCCCCC"/>
+          <w:sz w:val="18"/>
+          <w:szCs w:val="18"/>
+          <w:lang w:eastAsia="pt-BR"/>
+        </w:rPr>
+      </w:pPr>
+    </w:p>
+    <w:p>
+      <w:pPr>
+        <w:shd w:val="clear" w:color="auto" w:fill="1F1F1F"/>
+        <w:spacing w:after="0" w:line="238" w:lineRule="atLeast"/>
+        <w:rPr>
+          <w:rFonts w:ascii="Consolas" w:eastAsia="Times New Roman" w:hAnsi="Consolas" w:cs="Times New Roman"/>
+          <w:color w:val="CCCCCC"/>
+          <w:sz w:val="18"/>
+          <w:szCs w:val="18"/>
+          <w:lang w:eastAsia="pt-BR"/>
+        </w:rPr>
+      </w:pPr>
+      <w:r>
+        <w:rPr>
+          <w:rFonts w:ascii="Consolas" w:eastAsia="Times New Roman" w:hAnsi="Consolas" w:cs="Times New Roman"/>
+          <w:color w:val="CCCCCC"/>
+          <w:sz w:val="18"/>
+          <w:szCs w:val="18"/>
+          <w:lang w:eastAsia="pt-BR"/>
+        </w:rPr>
+        <w:t>}</w:t>
+      </w:r>
+    </w:p>
+    <w:p>
+      <w:pPr>
+        <w:shd w:val="clear" w:color="auto" w:fill="1F1F1F"/>
+        <w:spacing w:after="0" w:line="238" w:lineRule="atLeast"/>
+        <w:rPr>
+          <w:rFonts w:ascii="Consolas" w:eastAsia="Times New Roman" w:hAnsi="Consolas" w:cs="Times New Roman"/>
+          <w:color w:val="CCCCCC"/>
+          <w:sz w:val="18"/>
+          <w:szCs w:val="18"/>
+          <w:lang w:eastAsia="pt-BR"/>
+        </w:rPr>
+      </w:pPr>
+    </w:p>
+    <w:p>
+      <w:pPr>
+        <w:shd w:val="clear" w:color="auto" w:fill="1F1F1F"/>
+        <w:spacing w:after="0" w:line="238" w:lineRule="atLeast"/>
+        <w:rPr>
+          <w:rFonts w:ascii="Consolas" w:eastAsia="Times New Roman" w:hAnsi="Consolas" w:cs="Times New Roman"/>
+          <w:color w:val="CCCCCC"/>
+          <w:sz w:val="18"/>
+          <w:szCs w:val="18"/>
+          <w:lang w:eastAsia="pt-BR"/>
+        </w:rPr>
+      </w:pPr>
+      <w:r>
+        <w:rPr>
+          <w:rFonts w:ascii="Consolas" w:eastAsia="Times New Roman" w:hAnsi="Consolas" w:cs="Times New Roman"/>
+          <w:color w:val="D7BA7D"/>
+          <w:sz w:val="18"/>
+          <w:szCs w:val="18"/>
+          <w:lang w:eastAsia="pt-BR"/>
+        </w:rPr>
+        <w:t>h1</w:t>
+      </w:r>
+      <w:r>
+        <w:rPr>
+          <w:rFonts w:ascii="Consolas" w:eastAsia="Times New Roman" w:hAnsi="Consolas" w:cs="Times New Roman"/>
+          <w:color w:val="CCCCCC"/>
+          <w:sz w:val="18"/>
+          <w:szCs w:val="18"/>
+          <w:lang w:eastAsia="pt-BR"/>
+        </w:rPr>
+        <w:t xml:space="preserve"> {</w:t>
+      </w:r>
+    </w:p>
+    <w:p>
+      <w:pPr>
+        <w:shd w:val="clear" w:color="auto" w:fill="1F1F1F"/>
+        <w:spacing w:after="0" w:line="238" w:lineRule="atLeast"/>
+        <w:rPr>
+          <w:rFonts w:ascii="Consolas" w:eastAsia="Times New Roman" w:hAnsi="Consolas" w:cs="Times New Roman"/>
+          <w:color w:val="CCCCCC"/>
+          <w:sz w:val="18"/>
+          <w:szCs w:val="18"/>
+          <w:lang w:eastAsia="pt-BR"/>
+        </w:rPr>
+      </w:pPr>
+      <w:r>
+        <w:rPr>
+          <w:rFonts w:ascii="Consolas" w:eastAsia="Times New Roman" w:hAnsi="Consolas" w:cs="Times New Roman"/>
+          <w:color w:val="CCCCCC"/>
+          <w:sz w:val="18"/>
+          <w:szCs w:val="18"/>
+          <w:lang w:eastAsia="pt-BR"/>
+        </w:rPr>
+        <w:t xml:space="preserve">    </w:t>
+      </w:r>
+      <w:r>
+        <w:rPr>
+          <w:rFonts w:ascii="Consolas" w:eastAsia="Times New Roman" w:hAnsi="Consolas" w:cs="Times New Roman"/>
+          <w:color w:val="9CDCFE"/>
+          <w:sz w:val="18"/>
+          <w:szCs w:val="18"/>
+          <w:lang w:eastAsia="pt-BR"/>
+        </w:rPr>
+        <w:t>color</w:t>
+      </w:r>
+      <w:r>
+        <w:rPr>
+          <w:rFonts w:ascii="Consolas" w:eastAsia="Times New Roman" w:hAnsi="Consolas" w:cs="Times New Roman"/>
+          <w:color w:val="CCCCCC"/>
+          <w:sz w:val="18"/>
+          <w:szCs w:val="18"/>
+          <w:lang w:eastAsia="pt-BR"/>
+        </w:rPr>
+        <w:t xml:space="preserve">: </w:t>
+      </w:r>
+      <w:r>
+        <w:rPr>
+          <w:rFonts w:ascii="Consolas" w:eastAsia="Times New Roman" w:hAnsi="Consolas" w:cs="Times New Roman"/>
+          <w:color w:val="CE9178"/>
+          <w:sz w:val="18"/>
+          <w:szCs w:val="18"/>
+          <w:lang w:eastAsia="pt-BR"/>
+        </w:rPr>
+        <w:t>white</w:t>
+      </w:r>
+      <w:r>
+        <w:rPr>
+          <w:rFonts w:ascii="Consolas" w:eastAsia="Times New Roman" w:hAnsi="Consolas" w:cs="Times New Roman"/>
+          <w:color w:val="CCCCCC"/>
+          <w:sz w:val="18"/>
+          <w:szCs w:val="18"/>
+          <w:lang w:eastAsia="pt-BR"/>
+        </w:rPr>
+        <w:t>;</w:t>
+      </w:r>
+    </w:p>
+    <w:p>
+      <w:pPr>
+        <w:shd w:val="clear" w:color="auto" w:fill="1F1F1F"/>
+        <w:spacing w:after="0" w:line="238" w:lineRule="atLeast"/>
+        <w:rPr>
+          <w:rFonts w:ascii="Consolas" w:eastAsia="Times New Roman" w:hAnsi="Consolas" w:cs="Times New Roman"/>
+          <w:color w:val="CCCCCC"/>
+          <w:sz w:val="18"/>
+          <w:szCs w:val="18"/>
+          <w:lang w:eastAsia="pt-BR"/>
+        </w:rPr>
+      </w:pPr>
+      <w:r>
+        <w:rPr>
+          <w:rFonts w:ascii="Consolas" w:eastAsia="Times New Roman" w:hAnsi="Consolas" w:cs="Times New Roman"/>
+          <w:color w:val="CCCCCC"/>
+          <w:sz w:val="18"/>
+          <w:szCs w:val="18"/>
+          <w:lang w:eastAsia="pt-BR"/>
+        </w:rPr>
+        <w:t xml:space="preserve">    </w:t>
+      </w:r>
+      <w:r>
+        <w:rPr>
+          <w:rFonts w:ascii="Consolas" w:eastAsia="Times New Roman" w:hAnsi="Consolas" w:cs="Times New Roman"/>
+          <w:color w:val="9CDCFE"/>
+          <w:sz w:val="18"/>
+          <w:szCs w:val="18"/>
+          <w:lang w:eastAsia="pt-BR"/>
+        </w:rPr>
+        <w:t>text-shadow</w:t>
+      </w:r>
+      <w:r>
+        <w:rPr>
+          <w:rFonts w:ascii="Consolas" w:eastAsia="Times New Roman" w:hAnsi="Consolas" w:cs="Times New Roman"/>
+          <w:color w:val="CCCCCC"/>
+          <w:sz w:val="18"/>
+          <w:szCs w:val="18"/>
+          <w:lang w:eastAsia="pt-BR"/>
+        </w:rPr>
+        <w:t xml:space="preserve">: </w:t>
+      </w:r>
+      <w:r>
+        <w:rPr>
+          <w:rFonts w:ascii="Consolas" w:eastAsia="Times New Roman" w:hAnsi="Consolas" w:cs="Times New Roman"/>
+          <w:color w:val="B5CEA8"/>
+          <w:sz w:val="18"/>
+          <w:szCs w:val="18"/>
+          <w:lang w:eastAsia="pt-BR"/>
+        </w:rPr>
+        <w:t>2px</w:t>
+      </w:r>
+      <w:r>
+        <w:rPr>
+          <w:rFonts w:ascii="Consolas" w:eastAsia="Times New Roman" w:hAnsi="Consolas" w:cs="Times New Roman"/>
+          <w:color w:val="CCCCCC"/>
+          <w:sz w:val="18"/>
+          <w:szCs w:val="18"/>
+          <w:lang w:eastAsia="pt-BR"/>
+        </w:rPr>
+        <w:t xml:space="preserve"> </w:t>
+      </w:r>
+      <w:r>
+        <w:rPr>
+          <w:rFonts w:ascii="Consolas" w:eastAsia="Times New Roman" w:hAnsi="Consolas" w:cs="Times New Roman"/>
+          <w:color w:val="B5CEA8"/>
+          <w:sz w:val="18"/>
+          <w:szCs w:val="18"/>
+          <w:lang w:eastAsia="pt-BR"/>
+        </w:rPr>
+        <w:t>2px</w:t>
+      </w:r>
+      <w:r>
+        <w:rPr>
+          <w:rFonts w:ascii="Consolas" w:eastAsia="Times New Roman" w:hAnsi="Consolas" w:cs="Times New Roman"/>
+          <w:color w:val="CCCCCC"/>
+          <w:sz w:val="18"/>
+          <w:szCs w:val="18"/>
+          <w:lang w:eastAsia="pt-BR"/>
+        </w:rPr>
+        <w:t xml:space="preserve"> </w:t>
+      </w:r>
+      <w:r>
+        <w:rPr>
+          <w:rFonts w:ascii="Consolas" w:eastAsia="Times New Roman" w:hAnsi="Consolas" w:cs="Times New Roman"/>
+          <w:color w:val="B5CEA8"/>
+          <w:sz w:val="18"/>
+          <w:szCs w:val="18"/>
+          <w:lang w:eastAsia="pt-BR"/>
+        </w:rPr>
+        <w:t>0px</w:t>
+      </w:r>
+      <w:r>
+        <w:rPr>
+          <w:rFonts w:ascii="Consolas" w:eastAsia="Times New Roman" w:hAnsi="Consolas" w:cs="Times New Roman"/>
+          <w:color w:val="CCCCCC"/>
+          <w:sz w:val="18"/>
+          <w:szCs w:val="18"/>
+          <w:lang w:eastAsia="pt-BR"/>
+        </w:rPr>
+        <w:t xml:space="preserve"> </w:t>
+      </w:r>
+      <w:r>
+        <w:rPr>
+          <w:rFonts w:ascii="Consolas" w:eastAsia="Times New Roman" w:hAnsi="Consolas" w:cs="Times New Roman"/>
+          <w:color w:val="CE9178"/>
+          <w:sz w:val="18"/>
+          <w:szCs w:val="18"/>
+          <w:lang w:eastAsia="pt-BR"/>
+        </w:rPr>
+        <w:t>#050823</w:t>
+      </w:r>
+      <w:r>
+        <w:rPr>
+          <w:rFonts w:ascii="Consolas" w:eastAsia="Times New Roman" w:hAnsi="Consolas" w:cs="Times New Roman"/>
+          <w:color w:val="CCCCCC"/>
+          <w:sz w:val="18"/>
+          <w:szCs w:val="18"/>
+          <w:lang w:eastAsia="pt-BR"/>
+        </w:rPr>
+        <w:t>;</w:t>
+      </w:r>
+    </w:p>
+    <w:p>
+      <w:pPr>
+        <w:shd w:val="clear" w:color="auto" w:fill="1F1F1F"/>
+        <w:spacing w:after="0" w:line="238" w:lineRule="atLeast"/>
+        <w:rPr>
+          <w:rFonts w:ascii="Consolas" w:eastAsia="Times New Roman" w:hAnsi="Consolas" w:cs="Times New Roman"/>
+          <w:color w:val="CCCCCC"/>
+          <w:sz w:val="18"/>
+          <w:szCs w:val="18"/>
+          <w:lang w:eastAsia="pt-BR"/>
+        </w:rPr>
+      </w:pPr>
+      <w:r>
+        <w:rPr>
+          <w:rFonts w:ascii="Consolas" w:eastAsia="Times New Roman" w:hAnsi="Consolas" w:cs="Times New Roman"/>
+          <w:color w:val="CCCCCC"/>
+          <w:sz w:val="18"/>
+          <w:szCs w:val="18"/>
+          <w:lang w:eastAsia="pt-BR"/>
+        </w:rPr>
+        <w:t xml:space="preserve">    </w:t>
+      </w:r>
+      <w:r>
+        <w:rPr>
+          <w:rFonts w:ascii="Consolas" w:eastAsia="Times New Roman" w:hAnsi="Consolas" w:cs="Times New Roman"/>
+          <w:color w:val="9CDCFE"/>
+          <w:sz w:val="18"/>
+          <w:szCs w:val="18"/>
+          <w:lang w:eastAsia="pt-BR"/>
+        </w:rPr>
+        <w:t>padding</w:t>
+      </w:r>
+      <w:r>
+        <w:rPr>
+          <w:rFonts w:ascii="Consolas" w:eastAsia="Times New Roman" w:hAnsi="Consolas" w:cs="Times New Roman"/>
+          <w:color w:val="CCCCCC"/>
+          <w:sz w:val="18"/>
+          <w:szCs w:val="18"/>
+          <w:lang w:eastAsia="pt-BR"/>
+        </w:rPr>
+        <w:t xml:space="preserve">: </w:t>
+      </w:r>
+      <w:r>
+        <w:rPr>
+          <w:rFonts w:ascii="Consolas" w:eastAsia="Times New Roman" w:hAnsi="Consolas" w:cs="Times New Roman"/>
+          <w:color w:val="B5CEA8"/>
+          <w:sz w:val="18"/>
+          <w:szCs w:val="18"/>
+          <w:lang w:eastAsia="pt-BR"/>
+        </w:rPr>
+        <w:t>10px</w:t>
+      </w:r>
+      <w:r>
+        <w:rPr>
+          <w:rFonts w:ascii="Consolas" w:eastAsia="Times New Roman" w:hAnsi="Consolas" w:cs="Times New Roman"/>
+          <w:color w:val="CCCCCC"/>
+          <w:sz w:val="18"/>
+          <w:szCs w:val="18"/>
+          <w:lang w:eastAsia="pt-BR"/>
+        </w:rPr>
+        <w:t>;</w:t>
+      </w:r>
+    </w:p>
+    <w:p>
+      <w:pPr>
+        <w:shd w:val="clear" w:color="auto" w:fill="1F1F1F"/>
+        <w:spacing w:after="0" w:line="238" w:lineRule="atLeast"/>
+        <w:rPr>
+          <w:rFonts w:ascii="Consolas" w:eastAsia="Times New Roman" w:hAnsi="Consolas" w:cs="Times New Roman"/>
+          <w:color w:val="CCCCCC"/>
+          <w:sz w:val="18"/>
+          <w:szCs w:val="18"/>
+          <w:lang w:eastAsia="pt-BR"/>
+        </w:rPr>
+      </w:pPr>
+      <w:r>
+        <w:rPr>
+          <w:rFonts w:ascii="Consolas" w:eastAsia="Times New Roman" w:hAnsi="Consolas" w:cs="Times New Roman"/>
+          <w:color w:val="CCCCCC"/>
+          <w:sz w:val="18"/>
+          <w:szCs w:val="18"/>
+          <w:lang w:eastAsia="pt-BR"/>
+        </w:rPr>
+        <w:t>}</w:t>
+      </w:r>
+    </w:p>
     <w:p/>
     <w:sectPr>
       <w:pgSz w:w="11906" w:h="16838"/>

</xml_diff>

<commit_message>
começando a montar o mobile first
</commit_message>
<xml_diff>
--- a/Teoria/html css modulo 4.docx
+++ b/Teoria/html css modulo 4.docx
@@ -39978,6 +39978,16 @@
       </w:r>
     </w:p>
     <w:p/>
+    <w:p>
+      <w:r>
+        <w:t>AULA 06 MOBILE FIRST</w:t>
+      </w:r>
+    </w:p>
+    <w:p>
+      <w:r>
+        <w:t>Mobile first é desenvolver um site primeiro para dispositivo móvel (celular) assim fica mais fácil pra alterar depois para o computador. No próximo exercício iremos criar um site para todos os dispositivos celular,computador, tablet,TV, impressora.</w:t>
+      </w:r>
+    </w:p>
     <w:sectPr>
       <w:pgSz w:w="11906" w:h="16838"/>
       <w:pgMar w:top="1417" w:right="1701" w:bottom="1417" w:left="1701" w:header="708" w:footer="708" w:gutter="0"/>

</xml_diff>

<commit_message>
criado o layout mq005
</commit_message>
<xml_diff>
--- a/Teoria/html css modulo 4.docx
+++ b/Teoria/html css modulo 4.docx
@@ -46930,6 +46930,197 @@
     <w:p>
       <w:r>
         <w:t>.</w:t>
+      </w:r>
+      <w:r>
+        <w:t>AULA 09 EXERCICIO MENU RESPONSIVO</w:t>
+      </w:r>
+    </w:p>
+    <w:p>
+      <w:r>
+        <w:t>Vamos criar um menu responsivo um menu hambuguer, que no site do computador  ele é um e no celular é outro virando um menu hambúrguer.</w:t>
+      </w:r>
+    </w:p>
+    <w:p>
+      <w:r>
+        <w:t>Menu no navegador do computador</w:t>
+      </w:r>
+    </w:p>
+    <w:p>
+      <w:r>
+        <w:rPr>
+          <w:noProof/>
+          <w:lang w:eastAsia="pt-BR"/>
+        </w:rPr>
+        <w:drawing>
+          <wp:inline distT="0" distB="0" distL="0" distR="0">
+            <wp:extent cx="5400040" cy="1307358"/>
+            <wp:effectExtent l="19050" t="0" r="0" b="0"/>
+            <wp:docPr id="3" name="Imagem 1"/>
+            <wp:cNvGraphicFramePr>
+              <a:graphicFrameLocks xmlns:a="http://schemas.openxmlformats.org/drawingml/2006/main" noChangeAspect="1"/>
+            </wp:cNvGraphicFramePr>
+            <a:graphic xmlns:a="http://schemas.openxmlformats.org/drawingml/2006/main">
+              <a:graphicData uri="http://schemas.openxmlformats.org/drawingml/2006/picture">
+                <pic:pic xmlns:pic="http://schemas.openxmlformats.org/drawingml/2006/picture">
+                  <pic:nvPicPr>
+                    <pic:cNvPr id="0" name="Picture 1"/>
+                    <pic:cNvPicPr>
+                      <a:picLocks noChangeAspect="1" noChangeArrowheads="1"/>
+                    </pic:cNvPicPr>
+                  </pic:nvPicPr>
+                  <pic:blipFill>
+                    <a:blip r:embed="rId9"/>
+                    <a:srcRect/>
+                    <a:stretch>
+                      <a:fillRect/>
+                    </a:stretch>
+                  </pic:blipFill>
+                  <pic:spPr bwMode="auto">
+                    <a:xfrm>
+                      <a:off x="0" y="0"/>
+                      <a:ext cx="5400040" cy="1307358"/>
+                    </a:xfrm>
+                    <a:prstGeom prst="rect">
+                      <a:avLst/>
+                    </a:prstGeom>
+                    <a:noFill/>
+                    <a:ln w="9525">
+                      <a:noFill/>
+                      <a:miter lim="800000"/>
+                      <a:headEnd/>
+                      <a:tailEnd/>
+                    </a:ln>
+                  </pic:spPr>
+                </pic:pic>
+              </a:graphicData>
+            </a:graphic>
+          </wp:inline>
+        </w:drawing>
+      </w:r>
+    </w:p>
+    <w:p>
+      <w:r>
+        <w:t>Menu no  navegador do celular</w:t>
+      </w:r>
+      <w:r>
+        <w:t xml:space="preserve"> virando um hamburguer</w:t>
+      </w:r>
+    </w:p>
+    <w:p>
+      <w:r>
+        <w:rPr>
+          <w:noProof/>
+          <w:lang w:eastAsia="pt-BR"/>
+        </w:rPr>
+        <w:lastRenderedPageBreak/>
+        <w:drawing>
+          <wp:inline distT="0" distB="0" distL="0" distR="0">
+            <wp:extent cx="4445000" cy="2003425"/>
+            <wp:effectExtent l="19050" t="0" r="0" b="0"/>
+            <wp:docPr id="5" name="Imagem 4"/>
+            <wp:cNvGraphicFramePr>
+              <a:graphicFrameLocks xmlns:a="http://schemas.openxmlformats.org/drawingml/2006/main" noChangeAspect="1"/>
+            </wp:cNvGraphicFramePr>
+            <a:graphic xmlns:a="http://schemas.openxmlformats.org/drawingml/2006/main">
+              <a:graphicData uri="http://schemas.openxmlformats.org/drawingml/2006/picture">
+                <pic:pic xmlns:pic="http://schemas.openxmlformats.org/drawingml/2006/picture">
+                  <pic:nvPicPr>
+                    <pic:cNvPr id="0" name="Picture 4"/>
+                    <pic:cNvPicPr>
+                      <a:picLocks noChangeAspect="1" noChangeArrowheads="1"/>
+                    </pic:cNvPicPr>
+                  </pic:nvPicPr>
+                  <pic:blipFill>
+                    <a:blip r:embed="rId10"/>
+                    <a:srcRect/>
+                    <a:stretch>
+                      <a:fillRect/>
+                    </a:stretch>
+                  </pic:blipFill>
+                  <pic:spPr bwMode="auto">
+                    <a:xfrm>
+                      <a:off x="0" y="0"/>
+                      <a:ext cx="4445000" cy="2003425"/>
+                    </a:xfrm>
+                    <a:prstGeom prst="rect">
+                      <a:avLst/>
+                    </a:prstGeom>
+                    <a:noFill/>
+                    <a:ln w="9525">
+                      <a:noFill/>
+                      <a:miter lim="800000"/>
+                      <a:headEnd/>
+                      <a:tailEnd/>
+                    </a:ln>
+                  </pic:spPr>
+                </pic:pic>
+              </a:graphicData>
+            </a:graphic>
+          </wp:inline>
+        </w:drawing>
+      </w:r>
+    </w:p>
+    <w:p>
+      <w:r>
+        <w:rPr>
+          <w:noProof/>
+          <w:lang w:eastAsia="pt-BR"/>
+        </w:rPr>
+        <w:drawing>
+          <wp:inline distT="0" distB="0" distL="0" distR="0">
+            <wp:extent cx="4436745" cy="2496820"/>
+            <wp:effectExtent l="19050" t="0" r="1905" b="0"/>
+            <wp:docPr id="7" name="Imagem 7"/>
+            <wp:cNvGraphicFramePr>
+              <a:graphicFrameLocks xmlns:a="http://schemas.openxmlformats.org/drawingml/2006/main" noChangeAspect="1"/>
+            </wp:cNvGraphicFramePr>
+            <a:graphic xmlns:a="http://schemas.openxmlformats.org/drawingml/2006/main">
+              <a:graphicData uri="http://schemas.openxmlformats.org/drawingml/2006/picture">
+                <pic:pic xmlns:pic="http://schemas.openxmlformats.org/drawingml/2006/picture">
+                  <pic:nvPicPr>
+                    <pic:cNvPr id="0" name="Picture 7"/>
+                    <pic:cNvPicPr>
+                      <a:picLocks noChangeAspect="1" noChangeArrowheads="1"/>
+                    </pic:cNvPicPr>
+                  </pic:nvPicPr>
+                  <pic:blipFill>
+                    <a:blip r:embed="rId11"/>
+                    <a:srcRect/>
+                    <a:stretch>
+                      <a:fillRect/>
+                    </a:stretch>
+                  </pic:blipFill>
+                  <pic:spPr bwMode="auto">
+                    <a:xfrm>
+                      <a:off x="0" y="0"/>
+                      <a:ext cx="4436745" cy="2496820"/>
+                    </a:xfrm>
+                    <a:prstGeom prst="rect">
+                      <a:avLst/>
+                    </a:prstGeom>
+                    <a:noFill/>
+                    <a:ln w="9525">
+                      <a:noFill/>
+                      <a:miter lim="800000"/>
+                      <a:headEnd/>
+                      <a:tailEnd/>
+                    </a:ln>
+                  </pic:spPr>
+                </pic:pic>
+              </a:graphicData>
+            </a:graphic>
+          </wp:inline>
+        </w:drawing>
+      </w:r>
+    </w:p>
+    <w:p>
+      <w:r>
+        <w:t>AULA 10 CONFIGURANDO O LAYOUT DO PROJETO</w:t>
+      </w:r>
+    </w:p>
+    <w:p>
+      <w:r>
+        <w:t>Ex26/mq005</w:t>
       </w:r>
     </w:p>
     <w:sectPr>

</xml_diff>

<commit_message>
finalizando o menu hamburguer
</commit_message>
<xml_diff>
--- a/Teoria/html css modulo 4.docx
+++ b/Teoria/html css modulo 4.docx
@@ -47123,6 +47123,1090 @@
         <w:t>Ex26/mq005</w:t>
       </w:r>
     </w:p>
+    <w:p>
+      <w:r>
+        <w:t>AULA 11 CRIANDO O MENU HAMBURGUER</w:t>
+      </w:r>
+    </w:p>
+    <w:p>
+      <w:r>
+        <w:t>Entre no site do Google fonts e va na aba icons digite menu para achar o ícone feito isso, copie o link rel ao lado esse link é o link css externo do Google, depois na aba que está escrito inserting the icon copie o código e cole no seu HTML. Veja os passos a seguir</w:t>
+      </w:r>
+    </w:p>
+    <w:p>
+      <w:r>
+        <w:rPr>
+          <w:noProof/>
+          <w:lang w:eastAsia="pt-BR"/>
+        </w:rPr>
+        <w:drawing>
+          <wp:inline distT="0" distB="0" distL="0" distR="0">
+            <wp:extent cx="2759075" cy="2019935"/>
+            <wp:effectExtent l="19050" t="0" r="3175" b="0"/>
+            <wp:docPr id="8" name="Imagem 4"/>
+            <wp:cNvGraphicFramePr>
+              <a:graphicFrameLocks xmlns:a="http://schemas.openxmlformats.org/drawingml/2006/main" noChangeAspect="1"/>
+            </wp:cNvGraphicFramePr>
+            <a:graphic xmlns:a="http://schemas.openxmlformats.org/drawingml/2006/main">
+              <a:graphicData uri="http://schemas.openxmlformats.org/drawingml/2006/picture">
+                <pic:pic xmlns:pic="http://schemas.openxmlformats.org/drawingml/2006/picture">
+                  <pic:nvPicPr>
+                    <pic:cNvPr id="0" name="Picture 4"/>
+                    <pic:cNvPicPr>
+                      <a:picLocks noChangeAspect="1" noChangeArrowheads="1"/>
+                    </pic:cNvPicPr>
+                  </pic:nvPicPr>
+                  <pic:blipFill>
+                    <a:blip r:embed="rId12"/>
+                    <a:srcRect/>
+                    <a:stretch>
+                      <a:fillRect/>
+                    </a:stretch>
+                  </pic:blipFill>
+                  <pic:spPr bwMode="auto">
+                    <a:xfrm>
+                      <a:off x="0" y="0"/>
+                      <a:ext cx="2759075" cy="2019935"/>
+                    </a:xfrm>
+                    <a:prstGeom prst="rect">
+                      <a:avLst/>
+                    </a:prstGeom>
+                    <a:noFill/>
+                    <a:ln w="9525">
+                      <a:noFill/>
+                      <a:miter lim="800000"/>
+                      <a:headEnd/>
+                      <a:tailEnd/>
+                    </a:ln>
+                  </pic:spPr>
+                </pic:pic>
+              </a:graphicData>
+            </a:graphic>
+          </wp:inline>
+        </w:drawing>
+      </w:r>
+    </w:p>
+    <w:p>
+      <w:r>
+        <w:rPr>
+          <w:noProof/>
+          <w:lang w:eastAsia="pt-BR"/>
+        </w:rPr>
+        <w:lastRenderedPageBreak/>
+        <w:drawing>
+          <wp:inline distT="0" distB="0" distL="0" distR="0">
+            <wp:extent cx="3021330" cy="1637665"/>
+            <wp:effectExtent l="19050" t="0" r="7620" b="0"/>
+            <wp:docPr id="6" name="Imagem 1"/>
+            <wp:cNvGraphicFramePr>
+              <a:graphicFrameLocks xmlns:a="http://schemas.openxmlformats.org/drawingml/2006/main" noChangeAspect="1"/>
+            </wp:cNvGraphicFramePr>
+            <a:graphic xmlns:a="http://schemas.openxmlformats.org/drawingml/2006/main">
+              <a:graphicData uri="http://schemas.openxmlformats.org/drawingml/2006/picture">
+                <pic:pic xmlns:pic="http://schemas.openxmlformats.org/drawingml/2006/picture">
+                  <pic:nvPicPr>
+                    <pic:cNvPr id="0" name="Picture 1"/>
+                    <pic:cNvPicPr>
+                      <a:picLocks noChangeAspect="1" noChangeArrowheads="1"/>
+                    </pic:cNvPicPr>
+                  </pic:nvPicPr>
+                  <pic:blipFill>
+                    <a:blip r:embed="rId13"/>
+                    <a:srcRect/>
+                    <a:stretch>
+                      <a:fillRect/>
+                    </a:stretch>
+                  </pic:blipFill>
+                  <pic:spPr bwMode="auto">
+                    <a:xfrm>
+                      <a:off x="0" y="0"/>
+                      <a:ext cx="3021330" cy="1637665"/>
+                    </a:xfrm>
+                    <a:prstGeom prst="rect">
+                      <a:avLst/>
+                    </a:prstGeom>
+                    <a:noFill/>
+                    <a:ln w="9525">
+                      <a:noFill/>
+                      <a:miter lim="800000"/>
+                      <a:headEnd/>
+                      <a:tailEnd/>
+                    </a:ln>
+                  </pic:spPr>
+                </pic:pic>
+              </a:graphicData>
+            </a:graphic>
+          </wp:inline>
+        </w:drawing>
+      </w:r>
+    </w:p>
+    <w:p>
+      <w:r>
+        <w:t>Para deixar o menu hambúrguer vamos ter que usar javascript, coloque uma função no dentro do ícone menu, e na tag menu coloque um id.</w:t>
+      </w:r>
+    </w:p>
+    <w:p>
+      <w:pPr>
+        <w:shd w:val="clear" w:color="auto" w:fill="1F1F1F"/>
+        <w:spacing w:after="0" w:line="238" w:lineRule="atLeast"/>
+        <w:rPr>
+          <w:rFonts w:ascii="Consolas" w:eastAsia="Times New Roman" w:hAnsi="Consolas" w:cs="Times New Roman"/>
+          <w:color w:val="CCCCCC"/>
+          <w:sz w:val="18"/>
+          <w:szCs w:val="18"/>
+          <w:lang w:eastAsia="pt-BR"/>
+        </w:rPr>
+      </w:pPr>
+      <w:r>
+        <w:rPr>
+          <w:rFonts w:ascii="Consolas" w:eastAsia="Times New Roman" w:hAnsi="Consolas" w:cs="Times New Roman"/>
+          <w:color w:val="CCCCCC"/>
+          <w:sz w:val="18"/>
+          <w:szCs w:val="18"/>
+          <w:lang w:eastAsia="pt-BR"/>
+        </w:rPr>
+        <w:t>   </w:t>
+      </w:r>
+      <w:r>
+        <w:rPr>
+          <w:rFonts w:ascii="Consolas" w:eastAsia="Times New Roman" w:hAnsi="Consolas" w:cs="Times New Roman"/>
+          <w:color w:val="808080"/>
+          <w:sz w:val="18"/>
+          <w:szCs w:val="18"/>
+          <w:lang w:eastAsia="pt-BR"/>
+        </w:rPr>
+        <w:t>&lt;</w:t>
+      </w:r>
+      <w:r>
+        <w:rPr>
+          <w:rFonts w:ascii="Consolas" w:eastAsia="Times New Roman" w:hAnsi="Consolas" w:cs="Times New Roman"/>
+          <w:color w:val="569CD6"/>
+          <w:sz w:val="18"/>
+          <w:szCs w:val="18"/>
+          <w:lang w:eastAsia="pt-BR"/>
+        </w:rPr>
+        <w:t>span</w:t>
+      </w:r>
+      <w:r>
+        <w:rPr>
+          <w:rFonts w:ascii="Consolas" w:eastAsia="Times New Roman" w:hAnsi="Consolas" w:cs="Times New Roman"/>
+          <w:color w:val="CCCCCC"/>
+          <w:sz w:val="18"/>
+          <w:szCs w:val="18"/>
+          <w:lang w:eastAsia="pt-BR"/>
+        </w:rPr>
+        <w:t xml:space="preserve"> </w:t>
+      </w:r>
+      <w:r>
+        <w:rPr>
+          <w:rFonts w:ascii="Consolas" w:eastAsia="Times New Roman" w:hAnsi="Consolas" w:cs="Times New Roman"/>
+          <w:color w:val="9CDCFE"/>
+          <w:sz w:val="18"/>
+          <w:szCs w:val="18"/>
+          <w:lang w:eastAsia="pt-BR"/>
+        </w:rPr>
+        <w:t>id</w:t>
+      </w:r>
+      <w:r>
+        <w:rPr>
+          <w:rFonts w:ascii="Consolas" w:eastAsia="Times New Roman" w:hAnsi="Consolas" w:cs="Times New Roman"/>
+          <w:color w:val="CCCCCC"/>
+          <w:sz w:val="18"/>
+          <w:szCs w:val="18"/>
+          <w:lang w:eastAsia="pt-BR"/>
+        </w:rPr>
+        <w:t>=</w:t>
+      </w:r>
+      <w:r>
+        <w:rPr>
+          <w:rFonts w:ascii="Consolas" w:eastAsia="Times New Roman" w:hAnsi="Consolas" w:cs="Times New Roman"/>
+          <w:color w:val="CE9178"/>
+          <w:sz w:val="18"/>
+          <w:szCs w:val="18"/>
+          <w:lang w:eastAsia="pt-BR"/>
+        </w:rPr>
+        <w:t>"burguer"</w:t>
+      </w:r>
+      <w:r>
+        <w:rPr>
+          <w:rFonts w:ascii="Consolas" w:eastAsia="Times New Roman" w:hAnsi="Consolas" w:cs="Times New Roman"/>
+          <w:color w:val="CCCCCC"/>
+          <w:sz w:val="18"/>
+          <w:szCs w:val="18"/>
+          <w:lang w:eastAsia="pt-BR"/>
+        </w:rPr>
+        <w:t xml:space="preserve"> </w:t>
+      </w:r>
+      <w:r>
+        <w:rPr>
+          <w:rFonts w:ascii="Consolas" w:eastAsia="Times New Roman" w:hAnsi="Consolas" w:cs="Times New Roman"/>
+          <w:color w:val="9CDCFE"/>
+          <w:sz w:val="18"/>
+          <w:szCs w:val="18"/>
+          <w:lang w:eastAsia="pt-BR"/>
+        </w:rPr>
+        <w:t>class</w:t>
+      </w:r>
+      <w:r>
+        <w:rPr>
+          <w:rFonts w:ascii="Consolas" w:eastAsia="Times New Roman" w:hAnsi="Consolas" w:cs="Times New Roman"/>
+          <w:color w:val="CCCCCC"/>
+          <w:sz w:val="18"/>
+          <w:szCs w:val="18"/>
+          <w:lang w:eastAsia="pt-BR"/>
+        </w:rPr>
+        <w:t>=</w:t>
+      </w:r>
+      <w:r>
+        <w:rPr>
+          <w:rFonts w:ascii="Consolas" w:eastAsia="Times New Roman" w:hAnsi="Consolas" w:cs="Times New Roman"/>
+          <w:color w:val="CE9178"/>
+          <w:sz w:val="18"/>
+          <w:szCs w:val="18"/>
+          <w:lang w:eastAsia="pt-BR"/>
+        </w:rPr>
+        <w:t>"material-symbols-outlined"</w:t>
+      </w:r>
+      <w:r>
+        <w:rPr>
+          <w:rFonts w:ascii="Consolas" w:eastAsia="Times New Roman" w:hAnsi="Consolas" w:cs="Times New Roman"/>
+          <w:color w:val="CCCCCC"/>
+          <w:sz w:val="18"/>
+          <w:szCs w:val="18"/>
+          <w:lang w:eastAsia="pt-BR"/>
+        </w:rPr>
+        <w:t xml:space="preserve"> </w:t>
+      </w:r>
+      <w:r>
+        <w:rPr>
+          <w:rFonts w:ascii="Consolas" w:eastAsia="Times New Roman" w:hAnsi="Consolas" w:cs="Times New Roman"/>
+          <w:color w:val="9CDCFE"/>
+          <w:sz w:val="18"/>
+          <w:szCs w:val="18"/>
+          <w:lang w:eastAsia="pt-BR"/>
+        </w:rPr>
+        <w:t>onclick</w:t>
+      </w:r>
+      <w:r>
+        <w:rPr>
+          <w:rFonts w:ascii="Consolas" w:eastAsia="Times New Roman" w:hAnsi="Consolas" w:cs="Times New Roman"/>
+          <w:color w:val="CCCCCC"/>
+          <w:sz w:val="18"/>
+          <w:szCs w:val="18"/>
+          <w:lang w:eastAsia="pt-BR"/>
+        </w:rPr>
+        <w:t>=</w:t>
+      </w:r>
+      <w:r>
+        <w:rPr>
+          <w:rFonts w:ascii="Consolas" w:eastAsia="Times New Roman" w:hAnsi="Consolas" w:cs="Times New Roman"/>
+          <w:color w:val="CE9178"/>
+          <w:sz w:val="18"/>
+          <w:szCs w:val="18"/>
+          <w:lang w:eastAsia="pt-BR"/>
+        </w:rPr>
+        <w:t>"</w:t>
+      </w:r>
+      <w:r>
+        <w:rPr>
+          <w:rFonts w:ascii="Consolas" w:eastAsia="Times New Roman" w:hAnsi="Consolas" w:cs="Times New Roman"/>
+          <w:color w:val="DCDCAA"/>
+          <w:sz w:val="18"/>
+          <w:szCs w:val="18"/>
+          <w:lang w:eastAsia="pt-BR"/>
+        </w:rPr>
+        <w:t>clickMenu</w:t>
+      </w:r>
+      <w:r>
+        <w:rPr>
+          <w:rFonts w:ascii="Consolas" w:eastAsia="Times New Roman" w:hAnsi="Consolas" w:cs="Times New Roman"/>
+          <w:color w:val="CE9178"/>
+          <w:sz w:val="18"/>
+          <w:szCs w:val="18"/>
+          <w:lang w:eastAsia="pt-BR"/>
+        </w:rPr>
+        <w:t>()"</w:t>
+      </w:r>
+      <w:r>
+        <w:rPr>
+          <w:rFonts w:ascii="Consolas" w:eastAsia="Times New Roman" w:hAnsi="Consolas" w:cs="Times New Roman"/>
+          <w:color w:val="808080"/>
+          <w:sz w:val="18"/>
+          <w:szCs w:val="18"/>
+          <w:lang w:eastAsia="pt-BR"/>
+        </w:rPr>
+        <w:t>&gt;</w:t>
+      </w:r>
+    </w:p>
+    <w:p>
+      <w:pPr>
+        <w:shd w:val="clear" w:color="auto" w:fill="1F1F1F"/>
+        <w:spacing w:after="0" w:line="238" w:lineRule="atLeast"/>
+        <w:rPr>
+          <w:rFonts w:ascii="Consolas" w:eastAsia="Times New Roman" w:hAnsi="Consolas" w:cs="Times New Roman"/>
+          <w:color w:val="CCCCCC"/>
+          <w:sz w:val="18"/>
+          <w:szCs w:val="18"/>
+          <w:lang w:eastAsia="pt-BR"/>
+        </w:rPr>
+      </w:pPr>
+      <w:r>
+        <w:rPr>
+          <w:rFonts w:ascii="Consolas" w:eastAsia="Times New Roman" w:hAnsi="Consolas" w:cs="Times New Roman"/>
+          <w:color w:val="CCCCCC"/>
+          <w:sz w:val="18"/>
+          <w:szCs w:val="18"/>
+          <w:lang w:eastAsia="pt-BR"/>
+        </w:rPr>
+        <w:t>            menu</w:t>
+      </w:r>
+    </w:p>
+    <w:p>
+      <w:pPr>
+        <w:shd w:val="clear" w:color="auto" w:fill="1F1F1F"/>
+        <w:spacing w:after="0" w:line="238" w:lineRule="atLeast"/>
+        <w:rPr>
+          <w:rFonts w:ascii="Consolas" w:eastAsia="Times New Roman" w:hAnsi="Consolas" w:cs="Times New Roman"/>
+          <w:color w:val="CCCCCC"/>
+          <w:sz w:val="18"/>
+          <w:szCs w:val="18"/>
+          <w:lang w:eastAsia="pt-BR"/>
+        </w:rPr>
+      </w:pPr>
+      <w:r>
+        <w:rPr>
+          <w:rFonts w:ascii="Consolas" w:eastAsia="Times New Roman" w:hAnsi="Consolas" w:cs="Times New Roman"/>
+          <w:color w:val="CCCCCC"/>
+          <w:sz w:val="18"/>
+          <w:szCs w:val="18"/>
+          <w:lang w:eastAsia="pt-BR"/>
+        </w:rPr>
+        <w:t xml:space="preserve">            </w:t>
+      </w:r>
+      <w:r>
+        <w:rPr>
+          <w:rFonts w:ascii="Consolas" w:eastAsia="Times New Roman" w:hAnsi="Consolas" w:cs="Times New Roman"/>
+          <w:color w:val="808080"/>
+          <w:sz w:val="18"/>
+          <w:szCs w:val="18"/>
+          <w:lang w:eastAsia="pt-BR"/>
+        </w:rPr>
+        <w:t>&lt;/</w:t>
+      </w:r>
+      <w:r>
+        <w:rPr>
+          <w:rFonts w:ascii="Consolas" w:eastAsia="Times New Roman" w:hAnsi="Consolas" w:cs="Times New Roman"/>
+          <w:color w:val="569CD6"/>
+          <w:sz w:val="18"/>
+          <w:szCs w:val="18"/>
+          <w:lang w:eastAsia="pt-BR"/>
+        </w:rPr>
+        <w:t>span</w:t>
+      </w:r>
+      <w:r>
+        <w:rPr>
+          <w:rFonts w:ascii="Consolas" w:eastAsia="Times New Roman" w:hAnsi="Consolas" w:cs="Times New Roman"/>
+          <w:color w:val="808080"/>
+          <w:sz w:val="18"/>
+          <w:szCs w:val="18"/>
+          <w:lang w:eastAsia="pt-BR"/>
+        </w:rPr>
+        <w:t>&gt;</w:t>
+      </w:r>
+    </w:p>
+    <w:p>
+      <w:pPr>
+        <w:shd w:val="clear" w:color="auto" w:fill="1F1F1F"/>
+        <w:spacing w:after="0" w:line="238" w:lineRule="atLeast"/>
+        <w:rPr>
+          <w:rFonts w:ascii="Consolas" w:eastAsia="Times New Roman" w:hAnsi="Consolas" w:cs="Times New Roman"/>
+          <w:color w:val="CCCCCC"/>
+          <w:sz w:val="18"/>
+          <w:szCs w:val="18"/>
+          <w:lang w:eastAsia="pt-BR"/>
+        </w:rPr>
+      </w:pPr>
+    </w:p>
+    <w:p>
+      <w:pPr>
+        <w:shd w:val="clear" w:color="auto" w:fill="1F1F1F"/>
+        <w:spacing w:after="0" w:line="238" w:lineRule="atLeast"/>
+        <w:rPr>
+          <w:rFonts w:ascii="Consolas" w:eastAsia="Times New Roman" w:hAnsi="Consolas" w:cs="Times New Roman"/>
+          <w:color w:val="CCCCCC"/>
+          <w:sz w:val="18"/>
+          <w:szCs w:val="18"/>
+          <w:lang w:eastAsia="pt-BR"/>
+        </w:rPr>
+      </w:pPr>
+      <w:r>
+        <w:rPr>
+          <w:rFonts w:ascii="Consolas" w:eastAsia="Times New Roman" w:hAnsi="Consolas" w:cs="Times New Roman"/>
+          <w:color w:val="CCCCCC"/>
+          <w:sz w:val="18"/>
+          <w:szCs w:val="18"/>
+          <w:lang w:eastAsia="pt-BR"/>
+        </w:rPr>
+        <w:t xml:space="preserve">        </w:t>
+      </w:r>
+      <w:r>
+        <w:rPr>
+          <w:rFonts w:ascii="Consolas" w:eastAsia="Times New Roman" w:hAnsi="Consolas" w:cs="Times New Roman"/>
+          <w:color w:val="808080"/>
+          <w:sz w:val="18"/>
+          <w:szCs w:val="18"/>
+          <w:lang w:eastAsia="pt-BR"/>
+        </w:rPr>
+        <w:t>&lt;</w:t>
+      </w:r>
+      <w:r>
+        <w:rPr>
+          <w:rFonts w:ascii="Consolas" w:eastAsia="Times New Roman" w:hAnsi="Consolas" w:cs="Times New Roman"/>
+          <w:color w:val="569CD6"/>
+          <w:sz w:val="18"/>
+          <w:szCs w:val="18"/>
+          <w:lang w:eastAsia="pt-BR"/>
+        </w:rPr>
+        <w:t>menu</w:t>
+      </w:r>
+      <w:r>
+        <w:rPr>
+          <w:rFonts w:ascii="Consolas" w:eastAsia="Times New Roman" w:hAnsi="Consolas" w:cs="Times New Roman"/>
+          <w:color w:val="CCCCCC"/>
+          <w:sz w:val="18"/>
+          <w:szCs w:val="18"/>
+          <w:lang w:eastAsia="pt-BR"/>
+        </w:rPr>
+        <w:t xml:space="preserve"> </w:t>
+      </w:r>
+      <w:r>
+        <w:rPr>
+          <w:rFonts w:ascii="Consolas" w:eastAsia="Times New Roman" w:hAnsi="Consolas" w:cs="Times New Roman"/>
+          <w:color w:val="9CDCFE"/>
+          <w:sz w:val="18"/>
+          <w:szCs w:val="18"/>
+          <w:lang w:eastAsia="pt-BR"/>
+        </w:rPr>
+        <w:t>id</w:t>
+      </w:r>
+      <w:r>
+        <w:rPr>
+          <w:rFonts w:ascii="Consolas" w:eastAsia="Times New Roman" w:hAnsi="Consolas" w:cs="Times New Roman"/>
+          <w:color w:val="CCCCCC"/>
+          <w:sz w:val="18"/>
+          <w:szCs w:val="18"/>
+          <w:lang w:eastAsia="pt-BR"/>
+        </w:rPr>
+        <w:t>=</w:t>
+      </w:r>
+      <w:r>
+        <w:rPr>
+          <w:rFonts w:ascii="Consolas" w:eastAsia="Times New Roman" w:hAnsi="Consolas" w:cs="Times New Roman"/>
+          <w:color w:val="CE9178"/>
+          <w:sz w:val="18"/>
+          <w:szCs w:val="18"/>
+          <w:lang w:eastAsia="pt-BR"/>
+        </w:rPr>
+        <w:t>"itens"</w:t>
+      </w:r>
+      <w:r>
+        <w:rPr>
+          <w:rFonts w:ascii="Consolas" w:eastAsia="Times New Roman" w:hAnsi="Consolas" w:cs="Times New Roman"/>
+          <w:color w:val="808080"/>
+          <w:sz w:val="18"/>
+          <w:szCs w:val="18"/>
+          <w:lang w:eastAsia="pt-BR"/>
+        </w:rPr>
+        <w:t>&gt;</w:t>
+      </w:r>
+    </w:p>
+    <w:p/>
+    <w:p>
+      <w:r>
+        <w:t>Faca o script antes da tag Body.</w:t>
+      </w:r>
+    </w:p>
+    <w:p>
+      <w:pPr>
+        <w:shd w:val="clear" w:color="auto" w:fill="1F1F1F"/>
+        <w:spacing w:after="0" w:line="238" w:lineRule="atLeast"/>
+        <w:rPr>
+          <w:rFonts w:ascii="Consolas" w:eastAsia="Times New Roman" w:hAnsi="Consolas" w:cs="Times New Roman"/>
+          <w:color w:val="CCCCCC"/>
+          <w:sz w:val="18"/>
+          <w:szCs w:val="18"/>
+          <w:lang w:eastAsia="pt-BR"/>
+        </w:rPr>
+      </w:pPr>
+      <w:r>
+        <w:rPr>
+          <w:rFonts w:ascii="Consolas" w:eastAsia="Times New Roman" w:hAnsi="Consolas" w:cs="Times New Roman"/>
+          <w:color w:val="808080"/>
+          <w:sz w:val="18"/>
+          <w:szCs w:val="18"/>
+          <w:lang w:eastAsia="pt-BR"/>
+        </w:rPr>
+        <w:t>&lt;</w:t>
+      </w:r>
+      <w:r>
+        <w:rPr>
+          <w:rFonts w:ascii="Consolas" w:eastAsia="Times New Roman" w:hAnsi="Consolas" w:cs="Times New Roman"/>
+          <w:color w:val="569CD6"/>
+          <w:sz w:val="18"/>
+          <w:szCs w:val="18"/>
+          <w:lang w:eastAsia="pt-BR"/>
+        </w:rPr>
+        <w:t>script</w:t>
+      </w:r>
+      <w:r>
+        <w:rPr>
+          <w:rFonts w:ascii="Consolas" w:eastAsia="Times New Roman" w:hAnsi="Consolas" w:cs="Times New Roman"/>
+          <w:color w:val="808080"/>
+          <w:sz w:val="18"/>
+          <w:szCs w:val="18"/>
+          <w:lang w:eastAsia="pt-BR"/>
+        </w:rPr>
+        <w:t>&gt;</w:t>
+      </w:r>
+    </w:p>
+    <w:p>
+      <w:pPr>
+        <w:shd w:val="clear" w:color="auto" w:fill="1F1F1F"/>
+        <w:spacing w:after="0" w:line="238" w:lineRule="atLeast"/>
+        <w:rPr>
+          <w:rFonts w:ascii="Consolas" w:eastAsia="Times New Roman" w:hAnsi="Consolas" w:cs="Times New Roman"/>
+          <w:color w:val="CCCCCC"/>
+          <w:sz w:val="18"/>
+          <w:szCs w:val="18"/>
+          <w:lang w:eastAsia="pt-BR"/>
+        </w:rPr>
+      </w:pPr>
+      <w:r>
+        <w:rPr>
+          <w:rFonts w:ascii="Consolas" w:eastAsia="Times New Roman" w:hAnsi="Consolas" w:cs="Times New Roman"/>
+          <w:color w:val="D4D4D4"/>
+          <w:sz w:val="18"/>
+          <w:szCs w:val="18"/>
+          <w:lang w:eastAsia="pt-BR"/>
+        </w:rPr>
+        <w:t xml:space="preserve">        </w:t>
+      </w:r>
+      <w:r>
+        <w:rPr>
+          <w:rFonts w:ascii="Consolas" w:eastAsia="Times New Roman" w:hAnsi="Consolas" w:cs="Times New Roman"/>
+          <w:color w:val="569CD6"/>
+          <w:sz w:val="18"/>
+          <w:szCs w:val="18"/>
+          <w:lang w:eastAsia="pt-BR"/>
+        </w:rPr>
+        <w:t>function</w:t>
+      </w:r>
+      <w:r>
+        <w:rPr>
+          <w:rFonts w:ascii="Consolas" w:eastAsia="Times New Roman" w:hAnsi="Consolas" w:cs="Times New Roman"/>
+          <w:color w:val="D4D4D4"/>
+          <w:sz w:val="18"/>
+          <w:szCs w:val="18"/>
+          <w:lang w:eastAsia="pt-BR"/>
+        </w:rPr>
+        <w:t xml:space="preserve"> </w:t>
+      </w:r>
+      <w:r>
+        <w:rPr>
+          <w:rFonts w:ascii="Consolas" w:eastAsia="Times New Roman" w:hAnsi="Consolas" w:cs="Times New Roman"/>
+          <w:color w:val="DCDCAA"/>
+          <w:sz w:val="18"/>
+          <w:szCs w:val="18"/>
+          <w:lang w:eastAsia="pt-BR"/>
+        </w:rPr>
+        <w:t>clickMenu</w:t>
+      </w:r>
+      <w:r>
+        <w:rPr>
+          <w:rFonts w:ascii="Consolas" w:eastAsia="Times New Roman" w:hAnsi="Consolas" w:cs="Times New Roman"/>
+          <w:color w:val="D4D4D4"/>
+          <w:sz w:val="18"/>
+          <w:szCs w:val="18"/>
+          <w:lang w:eastAsia="pt-BR"/>
+        </w:rPr>
+        <w:t>() {</w:t>
+      </w:r>
+    </w:p>
+    <w:p>
+      <w:pPr>
+        <w:shd w:val="clear" w:color="auto" w:fill="1F1F1F"/>
+        <w:spacing w:after="0" w:line="238" w:lineRule="atLeast"/>
+        <w:rPr>
+          <w:rFonts w:ascii="Consolas" w:eastAsia="Times New Roman" w:hAnsi="Consolas" w:cs="Times New Roman"/>
+          <w:color w:val="CCCCCC"/>
+          <w:sz w:val="18"/>
+          <w:szCs w:val="18"/>
+          <w:lang w:eastAsia="pt-BR"/>
+        </w:rPr>
+      </w:pPr>
+      <w:r>
+        <w:rPr>
+          <w:rFonts w:ascii="Consolas" w:eastAsia="Times New Roman" w:hAnsi="Consolas" w:cs="Times New Roman"/>
+          <w:color w:val="D4D4D4"/>
+          <w:sz w:val="18"/>
+          <w:szCs w:val="18"/>
+          <w:lang w:eastAsia="pt-BR"/>
+        </w:rPr>
+        <w:t xml:space="preserve">            </w:t>
+      </w:r>
+      <w:r>
+        <w:rPr>
+          <w:rFonts w:ascii="Consolas" w:eastAsia="Times New Roman" w:hAnsi="Consolas" w:cs="Times New Roman"/>
+          <w:color w:val="C586C0"/>
+          <w:sz w:val="18"/>
+          <w:szCs w:val="18"/>
+          <w:lang w:eastAsia="pt-BR"/>
+        </w:rPr>
+        <w:t>if</w:t>
+      </w:r>
+      <w:r>
+        <w:rPr>
+          <w:rFonts w:ascii="Consolas" w:eastAsia="Times New Roman" w:hAnsi="Consolas" w:cs="Times New Roman"/>
+          <w:color w:val="D4D4D4"/>
+          <w:sz w:val="18"/>
+          <w:szCs w:val="18"/>
+          <w:lang w:eastAsia="pt-BR"/>
+        </w:rPr>
+        <w:t xml:space="preserve"> (</w:t>
+      </w:r>
+      <w:r>
+        <w:rPr>
+          <w:rFonts w:ascii="Consolas" w:eastAsia="Times New Roman" w:hAnsi="Consolas" w:cs="Times New Roman"/>
+          <w:color w:val="9CDCFE"/>
+          <w:sz w:val="18"/>
+          <w:szCs w:val="18"/>
+          <w:lang w:eastAsia="pt-BR"/>
+        </w:rPr>
+        <w:t>itens</w:t>
+      </w:r>
+      <w:r>
+        <w:rPr>
+          <w:rFonts w:ascii="Consolas" w:eastAsia="Times New Roman" w:hAnsi="Consolas" w:cs="Times New Roman"/>
+          <w:color w:val="D4D4D4"/>
+          <w:sz w:val="18"/>
+          <w:szCs w:val="18"/>
+          <w:lang w:eastAsia="pt-BR"/>
+        </w:rPr>
+        <w:t>.</w:t>
+      </w:r>
+      <w:r>
+        <w:rPr>
+          <w:rFonts w:ascii="Consolas" w:eastAsia="Times New Roman" w:hAnsi="Consolas" w:cs="Times New Roman"/>
+          <w:color w:val="9CDCFE"/>
+          <w:sz w:val="18"/>
+          <w:szCs w:val="18"/>
+          <w:lang w:eastAsia="pt-BR"/>
+        </w:rPr>
+        <w:t>style</w:t>
+      </w:r>
+      <w:r>
+        <w:rPr>
+          <w:rFonts w:ascii="Consolas" w:eastAsia="Times New Roman" w:hAnsi="Consolas" w:cs="Times New Roman"/>
+          <w:color w:val="D4D4D4"/>
+          <w:sz w:val="18"/>
+          <w:szCs w:val="18"/>
+          <w:lang w:eastAsia="pt-BR"/>
+        </w:rPr>
+        <w:t>.</w:t>
+      </w:r>
+      <w:r>
+        <w:rPr>
+          <w:rFonts w:ascii="Consolas" w:eastAsia="Times New Roman" w:hAnsi="Consolas" w:cs="Times New Roman"/>
+          <w:color w:val="9CDCFE"/>
+          <w:sz w:val="18"/>
+          <w:szCs w:val="18"/>
+          <w:lang w:eastAsia="pt-BR"/>
+        </w:rPr>
+        <w:t>display</w:t>
+      </w:r>
+      <w:r>
+        <w:rPr>
+          <w:rFonts w:ascii="Consolas" w:eastAsia="Times New Roman" w:hAnsi="Consolas" w:cs="Times New Roman"/>
+          <w:color w:val="D4D4D4"/>
+          <w:sz w:val="18"/>
+          <w:szCs w:val="18"/>
+          <w:lang w:eastAsia="pt-BR"/>
+        </w:rPr>
+        <w:t xml:space="preserve"> == </w:t>
+      </w:r>
+      <w:r>
+        <w:rPr>
+          <w:rFonts w:ascii="Consolas" w:eastAsia="Times New Roman" w:hAnsi="Consolas" w:cs="Times New Roman"/>
+          <w:color w:val="CE9178"/>
+          <w:sz w:val="18"/>
+          <w:szCs w:val="18"/>
+          <w:lang w:eastAsia="pt-BR"/>
+        </w:rPr>
+        <w:t>'block'</w:t>
+      </w:r>
+      <w:r>
+        <w:rPr>
+          <w:rFonts w:ascii="Consolas" w:eastAsia="Times New Roman" w:hAnsi="Consolas" w:cs="Times New Roman"/>
+          <w:color w:val="D4D4D4"/>
+          <w:sz w:val="18"/>
+          <w:szCs w:val="18"/>
+          <w:lang w:eastAsia="pt-BR"/>
+        </w:rPr>
+        <w:t>)</w:t>
+      </w:r>
+    </w:p>
+    <w:p>
+      <w:pPr>
+        <w:shd w:val="clear" w:color="auto" w:fill="1F1F1F"/>
+        <w:spacing w:after="0" w:line="238" w:lineRule="atLeast"/>
+        <w:rPr>
+          <w:rFonts w:ascii="Consolas" w:eastAsia="Times New Roman" w:hAnsi="Consolas" w:cs="Times New Roman"/>
+          <w:color w:val="CCCCCC"/>
+          <w:sz w:val="18"/>
+          <w:szCs w:val="18"/>
+          <w:lang w:eastAsia="pt-BR"/>
+        </w:rPr>
+      </w:pPr>
+      <w:r>
+        <w:rPr>
+          <w:rFonts w:ascii="Consolas" w:eastAsia="Times New Roman" w:hAnsi="Consolas" w:cs="Times New Roman"/>
+          <w:color w:val="D4D4D4"/>
+          <w:sz w:val="18"/>
+          <w:szCs w:val="18"/>
+          <w:lang w:eastAsia="pt-BR"/>
+        </w:rPr>
+        <w:t>            {</w:t>
+      </w:r>
+    </w:p>
+    <w:p>
+      <w:pPr>
+        <w:shd w:val="clear" w:color="auto" w:fill="1F1F1F"/>
+        <w:spacing w:after="0" w:line="238" w:lineRule="atLeast"/>
+        <w:rPr>
+          <w:rFonts w:ascii="Consolas" w:eastAsia="Times New Roman" w:hAnsi="Consolas" w:cs="Times New Roman"/>
+          <w:color w:val="CCCCCC"/>
+          <w:sz w:val="18"/>
+          <w:szCs w:val="18"/>
+          <w:lang w:eastAsia="pt-BR"/>
+        </w:rPr>
+      </w:pPr>
+      <w:r>
+        <w:rPr>
+          <w:rFonts w:ascii="Consolas" w:eastAsia="Times New Roman" w:hAnsi="Consolas" w:cs="Times New Roman"/>
+          <w:color w:val="D4D4D4"/>
+          <w:sz w:val="18"/>
+          <w:szCs w:val="18"/>
+          <w:lang w:eastAsia="pt-BR"/>
+        </w:rPr>
+        <w:t xml:space="preserve">            </w:t>
+      </w:r>
+      <w:r>
+        <w:rPr>
+          <w:rFonts w:ascii="Consolas" w:eastAsia="Times New Roman" w:hAnsi="Consolas" w:cs="Times New Roman"/>
+          <w:color w:val="9CDCFE"/>
+          <w:sz w:val="18"/>
+          <w:szCs w:val="18"/>
+          <w:lang w:eastAsia="pt-BR"/>
+        </w:rPr>
+        <w:t>itens</w:t>
+      </w:r>
+      <w:r>
+        <w:rPr>
+          <w:rFonts w:ascii="Consolas" w:eastAsia="Times New Roman" w:hAnsi="Consolas" w:cs="Times New Roman"/>
+          <w:color w:val="D4D4D4"/>
+          <w:sz w:val="18"/>
+          <w:szCs w:val="18"/>
+          <w:lang w:eastAsia="pt-BR"/>
+        </w:rPr>
+        <w:t>.</w:t>
+      </w:r>
+      <w:r>
+        <w:rPr>
+          <w:rFonts w:ascii="Consolas" w:eastAsia="Times New Roman" w:hAnsi="Consolas" w:cs="Times New Roman"/>
+          <w:color w:val="9CDCFE"/>
+          <w:sz w:val="18"/>
+          <w:szCs w:val="18"/>
+          <w:lang w:eastAsia="pt-BR"/>
+        </w:rPr>
+        <w:t>style</w:t>
+      </w:r>
+      <w:r>
+        <w:rPr>
+          <w:rFonts w:ascii="Consolas" w:eastAsia="Times New Roman" w:hAnsi="Consolas" w:cs="Times New Roman"/>
+          <w:color w:val="D4D4D4"/>
+          <w:sz w:val="18"/>
+          <w:szCs w:val="18"/>
+          <w:lang w:eastAsia="pt-BR"/>
+        </w:rPr>
+        <w:t>.</w:t>
+      </w:r>
+      <w:r>
+        <w:rPr>
+          <w:rFonts w:ascii="Consolas" w:eastAsia="Times New Roman" w:hAnsi="Consolas" w:cs="Times New Roman"/>
+          <w:color w:val="9CDCFE"/>
+          <w:sz w:val="18"/>
+          <w:szCs w:val="18"/>
+          <w:lang w:eastAsia="pt-BR"/>
+        </w:rPr>
+        <w:t>display</w:t>
+      </w:r>
+      <w:r>
+        <w:rPr>
+          <w:rFonts w:ascii="Consolas" w:eastAsia="Times New Roman" w:hAnsi="Consolas" w:cs="Times New Roman"/>
+          <w:color w:val="D4D4D4"/>
+          <w:sz w:val="18"/>
+          <w:szCs w:val="18"/>
+          <w:lang w:eastAsia="pt-BR"/>
+        </w:rPr>
+        <w:t>=</w:t>
+      </w:r>
+      <w:r>
+        <w:rPr>
+          <w:rFonts w:ascii="Consolas" w:eastAsia="Times New Roman" w:hAnsi="Consolas" w:cs="Times New Roman"/>
+          <w:color w:val="CE9178"/>
+          <w:sz w:val="18"/>
+          <w:szCs w:val="18"/>
+          <w:lang w:eastAsia="pt-BR"/>
+        </w:rPr>
+        <w:t>'none'</w:t>
+      </w:r>
+    </w:p>
+    <w:p>
+      <w:pPr>
+        <w:shd w:val="clear" w:color="auto" w:fill="1F1F1F"/>
+        <w:spacing w:after="0" w:line="238" w:lineRule="atLeast"/>
+        <w:rPr>
+          <w:rFonts w:ascii="Consolas" w:eastAsia="Times New Roman" w:hAnsi="Consolas" w:cs="Times New Roman"/>
+          <w:color w:val="CCCCCC"/>
+          <w:sz w:val="18"/>
+          <w:szCs w:val="18"/>
+          <w:lang w:eastAsia="pt-BR"/>
+        </w:rPr>
+      </w:pPr>
+      <w:r>
+        <w:rPr>
+          <w:rFonts w:ascii="Consolas" w:eastAsia="Times New Roman" w:hAnsi="Consolas" w:cs="Times New Roman"/>
+          <w:color w:val="D4D4D4"/>
+          <w:sz w:val="18"/>
+          <w:szCs w:val="18"/>
+          <w:lang w:eastAsia="pt-BR"/>
+        </w:rPr>
+        <w:t xml:space="preserve">            } </w:t>
+      </w:r>
+      <w:r>
+        <w:rPr>
+          <w:rFonts w:ascii="Consolas" w:eastAsia="Times New Roman" w:hAnsi="Consolas" w:cs="Times New Roman"/>
+          <w:color w:val="C586C0"/>
+          <w:sz w:val="18"/>
+          <w:szCs w:val="18"/>
+          <w:lang w:eastAsia="pt-BR"/>
+        </w:rPr>
+        <w:t>else</w:t>
+      </w:r>
+      <w:r>
+        <w:rPr>
+          <w:rFonts w:ascii="Consolas" w:eastAsia="Times New Roman" w:hAnsi="Consolas" w:cs="Times New Roman"/>
+          <w:color w:val="D4D4D4"/>
+          <w:sz w:val="18"/>
+          <w:szCs w:val="18"/>
+          <w:lang w:eastAsia="pt-BR"/>
+        </w:rPr>
+        <w:t xml:space="preserve"> {</w:t>
+      </w:r>
+    </w:p>
+    <w:p>
+      <w:pPr>
+        <w:shd w:val="clear" w:color="auto" w:fill="1F1F1F"/>
+        <w:spacing w:after="0" w:line="238" w:lineRule="atLeast"/>
+        <w:rPr>
+          <w:rFonts w:ascii="Consolas" w:eastAsia="Times New Roman" w:hAnsi="Consolas" w:cs="Times New Roman"/>
+          <w:color w:val="CCCCCC"/>
+          <w:sz w:val="18"/>
+          <w:szCs w:val="18"/>
+          <w:lang w:eastAsia="pt-BR"/>
+        </w:rPr>
+      </w:pPr>
+      <w:r>
+        <w:rPr>
+          <w:rFonts w:ascii="Consolas" w:eastAsia="Times New Roman" w:hAnsi="Consolas" w:cs="Times New Roman"/>
+          <w:color w:val="D4D4D4"/>
+          <w:sz w:val="18"/>
+          <w:szCs w:val="18"/>
+          <w:lang w:eastAsia="pt-BR"/>
+        </w:rPr>
+        <w:t xml:space="preserve">            </w:t>
+      </w:r>
+      <w:r>
+        <w:rPr>
+          <w:rFonts w:ascii="Consolas" w:eastAsia="Times New Roman" w:hAnsi="Consolas" w:cs="Times New Roman"/>
+          <w:color w:val="9CDCFE"/>
+          <w:sz w:val="18"/>
+          <w:szCs w:val="18"/>
+          <w:lang w:eastAsia="pt-BR"/>
+        </w:rPr>
+        <w:t>itens</w:t>
+      </w:r>
+      <w:r>
+        <w:rPr>
+          <w:rFonts w:ascii="Consolas" w:eastAsia="Times New Roman" w:hAnsi="Consolas" w:cs="Times New Roman"/>
+          <w:color w:val="D4D4D4"/>
+          <w:sz w:val="18"/>
+          <w:szCs w:val="18"/>
+          <w:lang w:eastAsia="pt-BR"/>
+        </w:rPr>
+        <w:t>.</w:t>
+      </w:r>
+      <w:r>
+        <w:rPr>
+          <w:rFonts w:ascii="Consolas" w:eastAsia="Times New Roman" w:hAnsi="Consolas" w:cs="Times New Roman"/>
+          <w:color w:val="9CDCFE"/>
+          <w:sz w:val="18"/>
+          <w:szCs w:val="18"/>
+          <w:lang w:eastAsia="pt-BR"/>
+        </w:rPr>
+        <w:t>style</w:t>
+      </w:r>
+      <w:r>
+        <w:rPr>
+          <w:rFonts w:ascii="Consolas" w:eastAsia="Times New Roman" w:hAnsi="Consolas" w:cs="Times New Roman"/>
+          <w:color w:val="D4D4D4"/>
+          <w:sz w:val="18"/>
+          <w:szCs w:val="18"/>
+          <w:lang w:eastAsia="pt-BR"/>
+        </w:rPr>
+        <w:t>.</w:t>
+      </w:r>
+      <w:r>
+        <w:rPr>
+          <w:rFonts w:ascii="Consolas" w:eastAsia="Times New Roman" w:hAnsi="Consolas" w:cs="Times New Roman"/>
+          <w:color w:val="9CDCFE"/>
+          <w:sz w:val="18"/>
+          <w:szCs w:val="18"/>
+          <w:lang w:eastAsia="pt-BR"/>
+        </w:rPr>
+        <w:t>display</w:t>
+      </w:r>
+      <w:r>
+        <w:rPr>
+          <w:rFonts w:ascii="Consolas" w:eastAsia="Times New Roman" w:hAnsi="Consolas" w:cs="Times New Roman"/>
+          <w:color w:val="D4D4D4"/>
+          <w:sz w:val="18"/>
+          <w:szCs w:val="18"/>
+          <w:lang w:eastAsia="pt-BR"/>
+        </w:rPr>
+        <w:t xml:space="preserve">= </w:t>
+      </w:r>
+      <w:r>
+        <w:rPr>
+          <w:rFonts w:ascii="Consolas" w:eastAsia="Times New Roman" w:hAnsi="Consolas" w:cs="Times New Roman"/>
+          <w:color w:val="CE9178"/>
+          <w:sz w:val="18"/>
+          <w:szCs w:val="18"/>
+          <w:lang w:eastAsia="pt-BR"/>
+        </w:rPr>
+        <w:t>'block'</w:t>
+      </w:r>
+      <w:r>
+        <w:rPr>
+          <w:rFonts w:ascii="Consolas" w:eastAsia="Times New Roman" w:hAnsi="Consolas" w:cs="Times New Roman"/>
+          <w:color w:val="D4D4D4"/>
+          <w:sz w:val="18"/>
+          <w:szCs w:val="18"/>
+          <w:lang w:eastAsia="pt-BR"/>
+        </w:rPr>
+        <w:t xml:space="preserve"> }</w:t>
+      </w:r>
+    </w:p>
+    <w:p>
+      <w:pPr>
+        <w:shd w:val="clear" w:color="auto" w:fill="1F1F1F"/>
+        <w:spacing w:after="0" w:line="238" w:lineRule="atLeast"/>
+        <w:rPr>
+          <w:rFonts w:ascii="Consolas" w:eastAsia="Times New Roman" w:hAnsi="Consolas" w:cs="Times New Roman"/>
+          <w:color w:val="CCCCCC"/>
+          <w:sz w:val="18"/>
+          <w:szCs w:val="18"/>
+          <w:lang w:eastAsia="pt-BR"/>
+        </w:rPr>
+      </w:pPr>
+      <w:r>
+        <w:rPr>
+          <w:rFonts w:ascii="Consolas" w:eastAsia="Times New Roman" w:hAnsi="Consolas" w:cs="Times New Roman"/>
+          <w:color w:val="D4D4D4"/>
+          <w:sz w:val="18"/>
+          <w:szCs w:val="18"/>
+          <w:lang w:eastAsia="pt-BR"/>
+        </w:rPr>
+        <w:t>        }</w:t>
+      </w:r>
+    </w:p>
+    <w:p>
+      <w:pPr>
+        <w:shd w:val="clear" w:color="auto" w:fill="1F1F1F"/>
+        <w:spacing w:after="0" w:line="238" w:lineRule="atLeast"/>
+        <w:rPr>
+          <w:rFonts w:ascii="Consolas" w:eastAsia="Times New Roman" w:hAnsi="Consolas" w:cs="Times New Roman"/>
+          <w:color w:val="CCCCCC"/>
+          <w:sz w:val="18"/>
+          <w:szCs w:val="18"/>
+          <w:lang w:eastAsia="pt-BR"/>
+        </w:rPr>
+      </w:pPr>
+    </w:p>
+    <w:p>
+      <w:pPr>
+        <w:shd w:val="clear" w:color="auto" w:fill="1F1F1F"/>
+        <w:spacing w:after="0" w:line="238" w:lineRule="atLeast"/>
+        <w:rPr>
+          <w:rFonts w:ascii="Consolas" w:eastAsia="Times New Roman" w:hAnsi="Consolas" w:cs="Times New Roman"/>
+          <w:color w:val="CCCCCC"/>
+          <w:sz w:val="18"/>
+          <w:szCs w:val="18"/>
+          <w:lang w:eastAsia="pt-BR"/>
+        </w:rPr>
+      </w:pPr>
+      <w:r>
+        <w:rPr>
+          <w:rFonts w:ascii="Consolas" w:eastAsia="Times New Roman" w:hAnsi="Consolas" w:cs="Times New Roman"/>
+          <w:color w:val="D4D4D4"/>
+          <w:sz w:val="18"/>
+          <w:szCs w:val="18"/>
+          <w:lang w:eastAsia="pt-BR"/>
+        </w:rPr>
+        <w:t xml:space="preserve">    </w:t>
+      </w:r>
+      <w:r>
+        <w:rPr>
+          <w:rFonts w:ascii="Consolas" w:eastAsia="Times New Roman" w:hAnsi="Consolas" w:cs="Times New Roman"/>
+          <w:color w:val="808080"/>
+          <w:sz w:val="18"/>
+          <w:szCs w:val="18"/>
+          <w:lang w:eastAsia="pt-BR"/>
+        </w:rPr>
+        <w:t>&lt;/</w:t>
+      </w:r>
+      <w:r>
+        <w:rPr>
+          <w:rFonts w:ascii="Consolas" w:eastAsia="Times New Roman" w:hAnsi="Consolas" w:cs="Times New Roman"/>
+          <w:color w:val="569CD6"/>
+          <w:sz w:val="18"/>
+          <w:szCs w:val="18"/>
+          <w:lang w:eastAsia="pt-BR"/>
+        </w:rPr>
+        <w:t>script</w:t>
+      </w:r>
+      <w:r>
+        <w:rPr>
+          <w:rFonts w:ascii="Consolas" w:eastAsia="Times New Roman" w:hAnsi="Consolas" w:cs="Times New Roman"/>
+          <w:color w:val="808080"/>
+          <w:sz w:val="18"/>
+          <w:szCs w:val="18"/>
+          <w:lang w:eastAsia="pt-BR"/>
+        </w:rPr>
+        <w:t>&gt;</w:t>
+      </w:r>
+    </w:p>
+    <w:p/>
     <w:sectPr>
       <w:pgSz w:w="11906" w:h="16838"/>
       <w:pgMar w:top="1417" w:right="1701" w:bottom="1417" w:left="1701" w:header="708" w:footer="708" w:gutter="0"/>

</xml_diff>